<commit_message>
Made changes after meeting
</commit_message>
<xml_diff>
--- a/Noura Preliminary Exam/Aim 3.docx
+++ b/Noura Preliminary Exam/Aim 3.docx
@@ -2,10 +2,18 @@
 <file path=word/document.xml><?xml version="1.0" encoding="utf-8"?>
 <w:document xmlns:wpc="http://schemas.microsoft.com/office/word/2010/wordprocessingCanvas" xmlns:cx="http://schemas.microsoft.com/office/drawing/2014/chartex" xmlns:cx1="http://schemas.microsoft.com/office/drawing/2015/9/8/chartex" xmlns:cx2="http://schemas.microsoft.com/office/drawing/2015/10/21/chartex" xmlns:cx3="http://schemas.microsoft.com/office/drawing/2016/5/9/chartex" xmlns:cx4="http://schemas.microsoft.com/office/drawing/2016/5/10/chartex" xmlns:cx5="http://schemas.microsoft.com/office/drawing/2016/5/11/chartex" xmlns:cx6="http://schemas.microsoft.com/office/drawing/2016/5/12/chartex" xmlns:cx7="http://schemas.microsoft.com/office/drawing/2016/5/13/chartex" xmlns:cx8="http://schemas.microsoft.com/office/drawing/2016/5/14/chartex" xmlns:mc="http://schemas.openxmlformats.org/markup-compatibility/2006" xmlns:aink="http://schemas.microsoft.com/office/drawing/2016/ink" xmlns:am3d="http://schemas.microsoft.com/office/drawing/2017/model3d" xmlns:o="urn:schemas-microsoft-com:office:office" xmlns:r="http://schemas.openxmlformats.org/officeDocument/2006/relationships" xmlns:m="http://schemas.openxmlformats.org/officeDocument/2006/math" xmlns:v="urn:schemas-microsoft-com:vml" xmlns:wp14="http://schemas.microsoft.com/office/word/2010/wordprocessingDrawing" xmlns:wp="http://schemas.openxmlformats.org/drawingml/2006/wordprocessingDrawing" xmlns:w10="urn:schemas-microsoft-com:office:word" xmlns:w="http://schemas.openxmlformats.org/wordprocessingml/2006/main" xmlns:w14="http://schemas.microsoft.com/office/word/2010/wordml" xmlns:w15="http://schemas.microsoft.com/office/word/2012/wordml" xmlns:w16cid="http://schemas.microsoft.com/office/word/2016/wordml/cid" xmlns:w16se="http://schemas.microsoft.com/office/word/2015/wordml/symex" xmlns:wpg="http://schemas.microsoft.com/office/word/2010/wordprocessingGroup" xmlns:wpi="http://schemas.microsoft.com/office/word/2010/wordprocessingInk" xmlns:wne="http://schemas.microsoft.com/office/word/2006/wordml" xmlns:wps="http://schemas.microsoft.com/office/word/2010/wordprocessingShape" mc:Ignorable="w14 w15 w16se w16cid wp14">
   <w:body>
-    <w:bookmarkStart w:id="0" w:name="_Toc16190073" w:displacedByCustomXml="next"/>
-    <w:bookmarkStart w:id="1" w:name="_Toc15461855" w:displacedByCustomXml="next"/>
+    <w:bookmarkStart w:id="0" w:name="_Toc15461855" w:displacedByCustomXml="next"/>
+    <w:bookmarkStart w:id="1" w:name="_Toc16190073" w:displacedByCustomXml="next"/>
     <w:sdt>
       <w:sdtPr>
+        <w:rPr>
+          <w:rFonts w:asciiTheme="minorHAnsi" w:eastAsiaTheme="minorHAnsi" w:hAnsiTheme="minorHAnsi" w:cstheme="minorBidi"/>
+          <w:b w:val="0"/>
+          <w:bCs w:val="0"/>
+          <w:color w:val="auto"/>
+          <w:sz w:val="24"/>
+          <w:szCs w:val="24"/>
+        </w:rPr>
         <w:id w:val="-1639639171"/>
         <w:docPartObj>
           <w:docPartGallery w:val="Table of Contents"/>
@@ -14,11 +22,7 @@
       </w:sdtPr>
       <w:sdtEndPr>
         <w:rPr>
-          <w:rFonts w:asciiTheme="minorHAnsi" w:eastAsiaTheme="minorHAnsi" w:hAnsiTheme="minorHAnsi" w:cstheme="minorBidi"/>
           <w:noProof/>
-          <w:color w:val="auto"/>
-          <w:sz w:val="24"/>
-          <w:szCs w:val="24"/>
         </w:rPr>
       </w:sdtEndPr>
       <w:sdtContent>
@@ -2246,8 +2250,6 @@
             <w:fldChar w:fldCharType="end"/>
           </w:r>
         </w:p>
-        <w:bookmarkStart w:id="2" w:name="_GoBack" w:displacedByCustomXml="next"/>
-        <w:bookmarkEnd w:id="2" w:displacedByCustomXml="next"/>
       </w:sdtContent>
     </w:sdt>
     <w:p>
@@ -2268,7 +2270,7 @@
           <w:rFonts w:asciiTheme="minorHAnsi" w:hAnsiTheme="minorHAnsi" w:cstheme="minorHAnsi"/>
         </w:rPr>
       </w:pPr>
-      <w:bookmarkStart w:id="3" w:name="_Toc16231265"/>
+      <w:bookmarkStart w:id="2" w:name="_Toc16231265"/>
       <w:r>
         <w:rPr>
           <w:rFonts w:asciiTheme="minorHAnsi" w:hAnsiTheme="minorHAnsi" w:cstheme="minorHAnsi"/>
@@ -2284,82 +2286,82 @@
         </w:rPr>
         <w:t>3</w:t>
       </w:r>
+      <w:bookmarkEnd w:id="2"/>
+    </w:p>
+    <w:p>
+      <w:pPr>
+        <w:rPr>
+          <w:rFonts w:cstheme="minorHAnsi"/>
+          <w:sz w:val="22"/>
+          <w:szCs w:val="22"/>
+        </w:rPr>
+      </w:pPr>
+      <w:r>
+        <w:rPr>
+          <w:rFonts w:cstheme="minorHAnsi"/>
+          <w:b/>
+          <w:sz w:val="22"/>
+          <w:szCs w:val="22"/>
+        </w:rPr>
+        <w:t xml:space="preserve">Elucidate the consequences of placental nutritional stress driven by mTORC1 hyperactivation on placental role. </w:t>
+      </w:r>
+      <w:r>
+        <w:rPr>
+          <w:rFonts w:cstheme="minorHAnsi"/>
+          <w:sz w:val="22"/>
+          <w:szCs w:val="22"/>
+        </w:rPr>
+        <w:t>To model excessive nutritional stress, such as that of maternal obesity, I will use a genetic model of mTORC1 hyperactivation in the placenta using a trophoblast-specific driver. With this model, I will determine placental hormone production and evaluate nutrient transport, along with offspring metabolic health.</w:t>
+      </w:r>
+    </w:p>
+    <w:p>
+      <w:pPr>
+        <w:rPr>
+          <w:rFonts w:cstheme="minorHAnsi"/>
+          <w:sz w:val="22"/>
+          <w:szCs w:val="22"/>
+        </w:rPr>
+      </w:pPr>
+    </w:p>
+    <w:p>
+      <w:pPr>
+        <w:pStyle w:val="Heading1"/>
+        <w:rPr>
+          <w:rFonts w:asciiTheme="minorHAnsi" w:hAnsiTheme="minorHAnsi" w:cstheme="minorHAnsi"/>
+        </w:rPr>
+      </w:pPr>
+      <w:bookmarkStart w:id="3" w:name="_Toc15461856"/>
+      <w:bookmarkStart w:id="4" w:name="_Toc16190074"/>
+      <w:bookmarkStart w:id="5" w:name="_Toc16231266"/>
+      <w:r>
+        <w:rPr>
+          <w:rFonts w:asciiTheme="minorHAnsi" w:hAnsiTheme="minorHAnsi" w:cstheme="minorHAnsi"/>
+        </w:rPr>
+        <w:t>Rationale and Background</w:t>
+      </w:r>
       <w:bookmarkEnd w:id="3"/>
-    </w:p>
-    <w:p>
-      <w:pPr>
-        <w:rPr>
-          <w:rFonts w:cstheme="minorHAnsi"/>
-          <w:sz w:val="22"/>
-          <w:szCs w:val="22"/>
-        </w:rPr>
-      </w:pPr>
-      <w:r>
-        <w:rPr>
-          <w:rFonts w:cstheme="minorHAnsi"/>
-          <w:b/>
-          <w:sz w:val="22"/>
-          <w:szCs w:val="22"/>
-        </w:rPr>
-        <w:t xml:space="preserve">Elucidate the consequences of placental nutritional stress driven by mTORC1 hyperactivation on placental role. </w:t>
-      </w:r>
-      <w:r>
-        <w:rPr>
-          <w:rFonts w:cstheme="minorHAnsi"/>
-          <w:sz w:val="22"/>
-          <w:szCs w:val="22"/>
-        </w:rPr>
-        <w:t>To model excessive nutritional stress, such as that of maternal obesity, I will use a genetic model of mTORC1 hyperactivation in the placenta using a trophoblast-specific driver. With this model, I will determine placental hormone production and evaluate nutrient transport, along with offspring metabolic health.</w:t>
-      </w:r>
-    </w:p>
-    <w:p>
-      <w:pPr>
-        <w:rPr>
-          <w:rFonts w:cstheme="minorHAnsi"/>
-          <w:sz w:val="22"/>
-          <w:szCs w:val="22"/>
-        </w:rPr>
-      </w:pPr>
-    </w:p>
-    <w:p>
-      <w:pPr>
-        <w:pStyle w:val="Heading1"/>
-        <w:rPr>
-          <w:rFonts w:asciiTheme="minorHAnsi" w:hAnsiTheme="minorHAnsi" w:cstheme="minorHAnsi"/>
-        </w:rPr>
-      </w:pPr>
-      <w:bookmarkStart w:id="4" w:name="_Toc15461856"/>
-      <w:bookmarkStart w:id="5" w:name="_Toc16190074"/>
-      <w:bookmarkStart w:id="6" w:name="_Toc16231266"/>
-      <w:r>
-        <w:rPr>
-          <w:rFonts w:asciiTheme="minorHAnsi" w:hAnsiTheme="minorHAnsi" w:cstheme="minorHAnsi"/>
-        </w:rPr>
-        <w:t>Rationale and Background</w:t>
-      </w:r>
       <w:bookmarkEnd w:id="4"/>
       <w:bookmarkEnd w:id="5"/>
+    </w:p>
+    <w:p>
+      <w:pPr>
+        <w:pStyle w:val="Heading2"/>
+        <w:rPr>
+          <w:rFonts w:asciiTheme="minorHAnsi" w:hAnsiTheme="minorHAnsi" w:cstheme="minorHAnsi"/>
+        </w:rPr>
+      </w:pPr>
+      <w:bookmarkStart w:id="6" w:name="_Toc15461857"/>
+      <w:bookmarkStart w:id="7" w:name="_Toc16190075"/>
+      <w:bookmarkStart w:id="8" w:name="_Toc16231267"/>
+      <w:r>
+        <w:rPr>
+          <w:rFonts w:asciiTheme="minorHAnsi" w:hAnsiTheme="minorHAnsi" w:cstheme="minorHAnsi"/>
+        </w:rPr>
+        <w:t>Murine Placental Development and Physiology</w:t>
+      </w:r>
       <w:bookmarkEnd w:id="6"/>
-    </w:p>
-    <w:p>
-      <w:pPr>
-        <w:pStyle w:val="Heading2"/>
-        <w:rPr>
-          <w:rFonts w:asciiTheme="minorHAnsi" w:hAnsiTheme="minorHAnsi" w:cstheme="minorHAnsi"/>
-        </w:rPr>
-      </w:pPr>
-      <w:bookmarkStart w:id="7" w:name="_Toc15461857"/>
-      <w:bookmarkStart w:id="8" w:name="_Toc16190075"/>
-      <w:bookmarkStart w:id="9" w:name="_Toc16231267"/>
-      <w:r>
-        <w:rPr>
-          <w:rFonts w:asciiTheme="minorHAnsi" w:hAnsiTheme="minorHAnsi" w:cstheme="minorHAnsi"/>
-        </w:rPr>
-        <w:t>Murine Placental Development and Physiology</w:t>
-      </w:r>
       <w:bookmarkEnd w:id="7"/>
       <w:bookmarkEnd w:id="8"/>
-      <w:bookmarkEnd w:id="9"/>
     </w:p>
     <w:p>
       <w:pPr>
@@ -2974,16 +2976,16 @@
           <w:rFonts w:asciiTheme="minorHAnsi" w:hAnsiTheme="minorHAnsi" w:cstheme="minorHAnsi"/>
         </w:rPr>
       </w:pPr>
-      <w:bookmarkStart w:id="10" w:name="_Toc16190076"/>
-      <w:bookmarkStart w:id="11" w:name="_Toc16231268"/>
+      <w:bookmarkStart w:id="9" w:name="_Toc16190076"/>
+      <w:bookmarkStart w:id="10" w:name="_Toc16231268"/>
       <w:r>
         <w:rPr>
           <w:rFonts w:asciiTheme="minorHAnsi" w:hAnsiTheme="minorHAnsi" w:cstheme="minorHAnsi"/>
         </w:rPr>
         <w:t>Figure 1: Diagram representing the mouse placental cell types and zones</w:t>
       </w:r>
+      <w:bookmarkEnd w:id="9"/>
       <w:bookmarkEnd w:id="10"/>
-      <w:bookmarkEnd w:id="11"/>
     </w:p>
     <w:p>
       <w:pPr>
@@ -3164,13 +3166,42 @@
           <w:rFonts w:asciiTheme="minorHAnsi" w:hAnsiTheme="minorHAnsi" w:cstheme="minorHAnsi"/>
         </w:rPr>
       </w:pPr>
-      <w:bookmarkStart w:id="12" w:name="_Toc16231269"/>
+      <w:bookmarkStart w:id="11" w:name="_Toc16231269"/>
       <w:r>
         <w:rPr>
           <w:rFonts w:asciiTheme="minorHAnsi" w:hAnsiTheme="minorHAnsi" w:cstheme="minorHAnsi"/>
         </w:rPr>
         <w:t>Obesity in Pregnancy</w:t>
       </w:r>
+      <w:bookmarkEnd w:id="11"/>
+      <w:r>
+        <w:rPr>
+          <w:rFonts w:asciiTheme="minorHAnsi" w:hAnsiTheme="minorHAnsi" w:cstheme="minorHAnsi"/>
+        </w:rPr>
+        <w:t xml:space="preserve"> </w:t>
+      </w:r>
+    </w:p>
+    <w:p>
+      <w:pPr>
+        <w:rPr>
+          <w:rFonts w:cstheme="minorHAnsi"/>
+        </w:rPr>
+      </w:pPr>
+    </w:p>
+    <w:p>
+      <w:pPr>
+        <w:pStyle w:val="Heading2"/>
+        <w:rPr>
+          <w:rFonts w:asciiTheme="minorHAnsi" w:hAnsiTheme="minorHAnsi" w:cstheme="minorHAnsi"/>
+        </w:rPr>
+      </w:pPr>
+      <w:bookmarkStart w:id="12" w:name="_Toc16231270"/>
+      <w:r>
+        <w:rPr>
+          <w:rFonts w:asciiTheme="minorHAnsi" w:hAnsiTheme="minorHAnsi" w:cstheme="minorHAnsi"/>
+        </w:rPr>
+        <w:t>Effects of Obesity on Placental and Fetal Development</w:t>
+      </w:r>
       <w:bookmarkEnd w:id="12"/>
       <w:r>
         <w:rPr>
@@ -3193,12 +3224,12 @@
           <w:rFonts w:asciiTheme="minorHAnsi" w:hAnsiTheme="minorHAnsi" w:cstheme="minorHAnsi"/>
         </w:rPr>
       </w:pPr>
-      <w:bookmarkStart w:id="13" w:name="_Toc16231270"/>
-      <w:r>
-        <w:rPr>
-          <w:rFonts w:asciiTheme="minorHAnsi" w:hAnsiTheme="minorHAnsi" w:cstheme="minorHAnsi"/>
-        </w:rPr>
-        <w:t>Effects of Obesity on Placental and Fetal Development</w:t>
+      <w:bookmarkStart w:id="13" w:name="_Toc16231271"/>
+      <w:r>
+        <w:rPr>
+          <w:rFonts w:asciiTheme="minorHAnsi" w:hAnsiTheme="minorHAnsi" w:cstheme="minorHAnsi"/>
+        </w:rPr>
+        <w:t>Effect of Obesity on Placental Nutrient Transporters</w:t>
       </w:r>
       <w:bookmarkEnd w:id="13"/>
       <w:r>
@@ -3217,19 +3248,119 @@
     </w:p>
     <w:p>
       <w:pPr>
+        <w:pStyle w:val="Heading3"/>
+        <w:rPr>
+          <w:rFonts w:asciiTheme="minorHAnsi" w:hAnsiTheme="minorHAnsi" w:cstheme="minorHAnsi"/>
+        </w:rPr>
+      </w:pPr>
+      <w:bookmarkStart w:id="14" w:name="_Toc16190082"/>
+      <w:bookmarkStart w:id="15" w:name="_Toc16231272"/>
+      <w:r>
+        <w:rPr>
+          <w:rFonts w:asciiTheme="minorHAnsi" w:hAnsiTheme="minorHAnsi" w:cstheme="minorHAnsi"/>
+        </w:rPr>
+        <w:t>Glucose Transporters</w:t>
+      </w:r>
+      <w:bookmarkEnd w:id="14"/>
+      <w:bookmarkEnd w:id="15"/>
+    </w:p>
+    <w:p>
+      <w:pPr>
+        <w:pStyle w:val="Heading3"/>
+        <w:rPr>
+          <w:rFonts w:asciiTheme="minorHAnsi" w:hAnsiTheme="minorHAnsi" w:cstheme="minorHAnsi"/>
+        </w:rPr>
+      </w:pPr>
+      <w:bookmarkStart w:id="16" w:name="_Toc16190083"/>
+      <w:bookmarkStart w:id="17" w:name="_Toc16231273"/>
+      <w:r>
+        <w:rPr>
+          <w:rFonts w:asciiTheme="minorHAnsi" w:hAnsiTheme="minorHAnsi" w:cstheme="minorHAnsi"/>
+        </w:rPr>
+        <w:t>Amino Acid Transporters</w:t>
+      </w:r>
+      <w:bookmarkEnd w:id="16"/>
+      <w:bookmarkEnd w:id="17"/>
+      <w:r>
+        <w:rPr>
+          <w:rFonts w:asciiTheme="minorHAnsi" w:hAnsiTheme="minorHAnsi" w:cstheme="minorHAnsi"/>
+        </w:rPr>
+        <w:t xml:space="preserve"> </w:t>
+      </w:r>
+    </w:p>
+    <w:p>
+      <w:pPr>
+        <w:pStyle w:val="Heading3"/>
+        <w:rPr>
+          <w:rFonts w:asciiTheme="minorHAnsi" w:hAnsiTheme="minorHAnsi" w:cstheme="minorHAnsi"/>
+        </w:rPr>
+      </w:pPr>
+      <w:bookmarkStart w:id="18" w:name="_Toc16190084"/>
+      <w:bookmarkStart w:id="19" w:name="_Toc16231274"/>
+      <w:r>
+        <w:rPr>
+          <w:rFonts w:asciiTheme="minorHAnsi" w:hAnsiTheme="minorHAnsi" w:cstheme="minorHAnsi"/>
+        </w:rPr>
+        <w:t>Fatty Acid Metabolism</w:t>
+      </w:r>
+      <w:bookmarkEnd w:id="18"/>
+      <w:bookmarkEnd w:id="19"/>
+    </w:p>
+    <w:p>
+      <w:pPr>
+        <w:rPr>
+          <w:rFonts w:cstheme="minorHAnsi"/>
+        </w:rPr>
+      </w:pPr>
+    </w:p>
+    <w:p>
+      <w:pPr>
         <w:pStyle w:val="Heading2"/>
         <w:rPr>
           <w:rFonts w:asciiTheme="minorHAnsi" w:hAnsiTheme="minorHAnsi" w:cstheme="minorHAnsi"/>
         </w:rPr>
       </w:pPr>
-      <w:bookmarkStart w:id="14" w:name="_Toc16231271"/>
-      <w:r>
-        <w:rPr>
-          <w:rFonts w:asciiTheme="minorHAnsi" w:hAnsiTheme="minorHAnsi" w:cstheme="minorHAnsi"/>
-        </w:rPr>
-        <w:t>Effect of Obesity on Placental Nutrient Transporters</w:t>
-      </w:r>
-      <w:bookmarkEnd w:id="14"/>
+      <w:bookmarkStart w:id="20" w:name="_Toc15461864"/>
+      <w:bookmarkStart w:id="21" w:name="_Toc16190085"/>
+      <w:bookmarkStart w:id="22" w:name="_Toc16231275"/>
+      <w:r>
+        <w:rPr>
+          <w:rFonts w:asciiTheme="minorHAnsi" w:hAnsiTheme="minorHAnsi" w:cstheme="minorHAnsi"/>
+        </w:rPr>
+        <w:t xml:space="preserve">Effect of Obesity on Placental mTORC1 </w:t>
+      </w:r>
+      <w:bookmarkEnd w:id="20"/>
+      <w:r>
+        <w:rPr>
+          <w:rFonts w:asciiTheme="minorHAnsi" w:hAnsiTheme="minorHAnsi" w:cstheme="minorHAnsi"/>
+        </w:rPr>
+        <w:t>Function</w:t>
+      </w:r>
+      <w:bookmarkEnd w:id="21"/>
+      <w:bookmarkEnd w:id="22"/>
+    </w:p>
+    <w:p>
+      <w:pPr>
+        <w:rPr>
+          <w:rFonts w:cstheme="minorHAnsi"/>
+        </w:rPr>
+      </w:pPr>
+    </w:p>
+    <w:p>
+      <w:pPr>
+        <w:pStyle w:val="Heading2"/>
+        <w:rPr>
+          <w:rFonts w:asciiTheme="minorHAnsi" w:hAnsiTheme="minorHAnsi" w:cstheme="minorHAnsi"/>
+        </w:rPr>
+      </w:pPr>
+      <w:bookmarkStart w:id="23" w:name="_Toc16231276"/>
+      <w:r>
+        <w:rPr>
+          <w:rFonts w:asciiTheme="minorHAnsi" w:hAnsiTheme="minorHAnsi" w:cstheme="minorHAnsi"/>
+        </w:rPr>
+        <w:t>Effect of Obesity on Placental Endocrine Function</w:t>
+      </w:r>
+      <w:bookmarkEnd w:id="23"/>
       <w:r>
         <w:rPr>
           <w:rFonts w:asciiTheme="minorHAnsi" w:hAnsiTheme="minorHAnsi" w:cstheme="minorHAnsi"/>
@@ -3246,189 +3377,46 @@
     </w:p>
     <w:p>
       <w:pPr>
-        <w:pStyle w:val="Heading3"/>
-        <w:rPr>
-          <w:rFonts w:asciiTheme="minorHAnsi" w:hAnsiTheme="minorHAnsi" w:cstheme="minorHAnsi"/>
-        </w:rPr>
-      </w:pPr>
-      <w:bookmarkStart w:id="15" w:name="_Toc16190082"/>
-      <w:bookmarkStart w:id="16" w:name="_Toc16231272"/>
-      <w:r>
-        <w:rPr>
-          <w:rFonts w:asciiTheme="minorHAnsi" w:hAnsiTheme="minorHAnsi" w:cstheme="minorHAnsi"/>
-        </w:rPr>
-        <w:t>Glucose Transporters</w:t>
-      </w:r>
-      <w:bookmarkEnd w:id="15"/>
-      <w:bookmarkEnd w:id="16"/>
-    </w:p>
-    <w:p>
-      <w:pPr>
-        <w:pStyle w:val="Heading3"/>
-        <w:rPr>
-          <w:rFonts w:asciiTheme="minorHAnsi" w:hAnsiTheme="minorHAnsi" w:cstheme="minorHAnsi"/>
-        </w:rPr>
-      </w:pPr>
-      <w:bookmarkStart w:id="17" w:name="_Toc16190083"/>
-      <w:bookmarkStart w:id="18" w:name="_Toc16231273"/>
-      <w:r>
-        <w:rPr>
-          <w:rFonts w:asciiTheme="minorHAnsi" w:hAnsiTheme="minorHAnsi" w:cstheme="minorHAnsi"/>
-        </w:rPr>
-        <w:t xml:space="preserve">System </w:t>
-      </w:r>
-      <w:proofErr w:type="spellStart"/>
-      <w:r>
-        <w:rPr>
-          <w:rFonts w:asciiTheme="minorHAnsi" w:hAnsiTheme="minorHAnsi" w:cstheme="minorHAnsi"/>
-        </w:rPr>
-        <w:t>A</w:t>
-      </w:r>
-      <w:proofErr w:type="spellEnd"/>
-      <w:r>
-        <w:rPr>
-          <w:rFonts w:asciiTheme="minorHAnsi" w:hAnsiTheme="minorHAnsi" w:cstheme="minorHAnsi"/>
-        </w:rPr>
-        <w:t xml:space="preserve"> Amino Acid Transporters</w:t>
-      </w:r>
-      <w:bookmarkEnd w:id="17"/>
-      <w:bookmarkEnd w:id="18"/>
-      <w:r>
-        <w:rPr>
-          <w:rFonts w:asciiTheme="minorHAnsi" w:hAnsiTheme="minorHAnsi" w:cstheme="minorHAnsi"/>
-        </w:rPr>
-        <w:t xml:space="preserve"> </w:t>
-      </w:r>
-    </w:p>
-    <w:p>
-      <w:pPr>
-        <w:pStyle w:val="Heading3"/>
-        <w:rPr>
-          <w:rFonts w:asciiTheme="minorHAnsi" w:hAnsiTheme="minorHAnsi" w:cstheme="minorHAnsi"/>
-        </w:rPr>
-      </w:pPr>
-      <w:bookmarkStart w:id="19" w:name="_Toc16190084"/>
-      <w:bookmarkStart w:id="20" w:name="_Toc16231274"/>
-      <w:r>
-        <w:rPr>
-          <w:rFonts w:asciiTheme="minorHAnsi" w:hAnsiTheme="minorHAnsi" w:cstheme="minorHAnsi"/>
-        </w:rPr>
-        <w:t>Fatty Acid Metabolism</w:t>
-      </w:r>
-      <w:bookmarkEnd w:id="19"/>
-      <w:bookmarkEnd w:id="20"/>
-    </w:p>
-    <w:p>
-      <w:pPr>
-        <w:rPr>
-          <w:rFonts w:cstheme="minorHAnsi"/>
-        </w:rPr>
-      </w:pPr>
-    </w:p>
-    <w:p>
-      <w:pPr>
         <w:pStyle w:val="Heading2"/>
         <w:rPr>
           <w:rFonts w:asciiTheme="minorHAnsi" w:hAnsiTheme="minorHAnsi" w:cstheme="minorHAnsi"/>
         </w:rPr>
       </w:pPr>
-      <w:bookmarkStart w:id="21" w:name="_Toc15461864"/>
-      <w:bookmarkStart w:id="22" w:name="_Toc16190085"/>
-      <w:bookmarkStart w:id="23" w:name="_Toc16231275"/>
-      <w:r>
-        <w:rPr>
-          <w:rFonts w:asciiTheme="minorHAnsi" w:hAnsiTheme="minorHAnsi" w:cstheme="minorHAnsi"/>
-        </w:rPr>
-        <w:t xml:space="preserve">Effect of Obesity on Placental mTORC1 </w:t>
-      </w:r>
-      <w:bookmarkEnd w:id="21"/>
-      <w:r>
-        <w:rPr>
-          <w:rFonts w:asciiTheme="minorHAnsi" w:hAnsiTheme="minorHAnsi" w:cstheme="minorHAnsi"/>
-        </w:rPr>
-        <w:t>Function</w:t>
-      </w:r>
-      <w:bookmarkEnd w:id="22"/>
-      <w:bookmarkEnd w:id="23"/>
-    </w:p>
-    <w:p>
-      <w:pPr>
-        <w:rPr>
-          <w:rFonts w:cstheme="minorHAnsi"/>
-        </w:rPr>
-      </w:pPr>
-    </w:p>
-    <w:p>
-      <w:pPr>
-        <w:pStyle w:val="Heading2"/>
-        <w:rPr>
-          <w:rFonts w:asciiTheme="minorHAnsi" w:hAnsiTheme="minorHAnsi" w:cstheme="minorHAnsi"/>
-        </w:rPr>
-      </w:pPr>
-      <w:bookmarkStart w:id="24" w:name="_Toc16231276"/>
-      <w:r>
-        <w:rPr>
-          <w:rFonts w:asciiTheme="minorHAnsi" w:hAnsiTheme="minorHAnsi" w:cstheme="minorHAnsi"/>
-        </w:rPr>
-        <w:t>Effect of Obesity on Placental Endocrine Function</w:t>
+      <w:bookmarkStart w:id="24" w:name="_Toc16231277"/>
+      <w:r>
+        <w:rPr>
+          <w:rFonts w:asciiTheme="minorHAnsi" w:hAnsiTheme="minorHAnsi" w:cstheme="minorHAnsi"/>
+        </w:rPr>
+        <w:t>Effect of Obesity on Offspring</w:t>
       </w:r>
       <w:bookmarkEnd w:id="24"/>
-      <w:r>
-        <w:rPr>
-          <w:rFonts w:asciiTheme="minorHAnsi" w:hAnsiTheme="minorHAnsi" w:cstheme="minorHAnsi"/>
-        </w:rPr>
-        <w:t xml:space="preserve"> </w:t>
-      </w:r>
-    </w:p>
-    <w:p>
-      <w:pPr>
-        <w:rPr>
-          <w:rFonts w:cstheme="minorHAnsi"/>
-        </w:rPr>
-      </w:pPr>
-    </w:p>
-    <w:p>
-      <w:pPr>
-        <w:pStyle w:val="Heading2"/>
-        <w:rPr>
-          <w:rFonts w:asciiTheme="minorHAnsi" w:hAnsiTheme="minorHAnsi" w:cstheme="minorHAnsi"/>
-        </w:rPr>
-      </w:pPr>
-      <w:bookmarkStart w:id="25" w:name="_Toc16231277"/>
-      <w:r>
-        <w:rPr>
-          <w:rFonts w:asciiTheme="minorHAnsi" w:hAnsiTheme="minorHAnsi" w:cstheme="minorHAnsi"/>
-        </w:rPr>
-        <w:t>Effect of Obesity on Offspring</w:t>
+    </w:p>
+    <w:p>
+      <w:pPr>
+        <w:rPr>
+          <w:rFonts w:cstheme="minorHAnsi"/>
+        </w:rPr>
+      </w:pPr>
+    </w:p>
+    <w:p>
+      <w:pPr>
+        <w:pStyle w:val="Heading1"/>
+        <w:rPr>
+          <w:rFonts w:asciiTheme="minorHAnsi" w:hAnsiTheme="minorHAnsi" w:cstheme="minorHAnsi"/>
+        </w:rPr>
+      </w:pPr>
+      <w:bookmarkStart w:id="25" w:name="_Toc15461868"/>
+      <w:bookmarkStart w:id="26" w:name="_Toc16190088"/>
+      <w:bookmarkStart w:id="27" w:name="_Toc16231278"/>
+      <w:r>
+        <w:rPr>
+          <w:rFonts w:asciiTheme="minorHAnsi" w:hAnsiTheme="minorHAnsi" w:cstheme="minorHAnsi"/>
+        </w:rPr>
+        <w:t>Experimental Design</w:t>
       </w:r>
       <w:bookmarkEnd w:id="25"/>
-    </w:p>
-    <w:p>
-      <w:pPr>
-        <w:rPr>
-          <w:rFonts w:cstheme="minorHAnsi"/>
-        </w:rPr>
-      </w:pPr>
-    </w:p>
-    <w:p>
-      <w:pPr>
-        <w:pStyle w:val="Heading1"/>
-        <w:rPr>
-          <w:rFonts w:asciiTheme="minorHAnsi" w:hAnsiTheme="minorHAnsi" w:cstheme="minorHAnsi"/>
-        </w:rPr>
-      </w:pPr>
-      <w:bookmarkStart w:id="26" w:name="_Toc15461868"/>
-      <w:bookmarkStart w:id="27" w:name="_Toc16190088"/>
-      <w:bookmarkStart w:id="28" w:name="_Toc16231278"/>
-      <w:r>
-        <w:rPr>
-          <w:rFonts w:asciiTheme="minorHAnsi" w:hAnsiTheme="minorHAnsi" w:cstheme="minorHAnsi"/>
-        </w:rPr>
-        <w:t>Experimental Design</w:t>
-      </w:r>
       <w:bookmarkEnd w:id="26"/>
       <w:bookmarkEnd w:id="27"/>
-      <w:bookmarkEnd w:id="28"/>
     </w:p>
     <w:p>
       <w:pPr>
@@ -4288,10 +4276,10 @@
           <w:rFonts w:asciiTheme="minorHAnsi" w:hAnsiTheme="minorHAnsi" w:cstheme="minorHAnsi"/>
         </w:rPr>
       </w:pPr>
-      <w:bookmarkStart w:id="29" w:name="_Toc14983226"/>
-      <w:bookmarkStart w:id="30" w:name="_Toc15461869"/>
-      <w:bookmarkStart w:id="31" w:name="_Toc16190090"/>
-      <w:bookmarkStart w:id="32" w:name="_Toc16231279"/>
+      <w:bookmarkStart w:id="28" w:name="_Toc14983226"/>
+      <w:bookmarkStart w:id="29" w:name="_Toc15461869"/>
+      <w:bookmarkStart w:id="30" w:name="_Toc16190090"/>
+      <w:bookmarkStart w:id="31" w:name="_Toc16231279"/>
       <w:r>
         <w:rPr>
           <w:rFonts w:asciiTheme="minorHAnsi" w:hAnsiTheme="minorHAnsi" w:cstheme="minorHAnsi"/>
@@ -4299,16 +4287,16 @@
         <w:lastRenderedPageBreak/>
         <w:t xml:space="preserve">Figure 3: Diagram representing the </w:t>
       </w:r>
+      <w:bookmarkEnd w:id="28"/>
       <w:bookmarkEnd w:id="29"/>
+      <w:r>
+        <w:rPr>
+          <w:rFonts w:asciiTheme="minorHAnsi" w:hAnsiTheme="minorHAnsi" w:cstheme="minorHAnsi"/>
+        </w:rPr>
+        <w:t>breeding method to generate the knockout placenta</w:t>
+      </w:r>
       <w:bookmarkEnd w:id="30"/>
-      <w:r>
-        <w:rPr>
-          <w:rFonts w:asciiTheme="minorHAnsi" w:hAnsiTheme="minorHAnsi" w:cstheme="minorHAnsi"/>
-        </w:rPr>
-        <w:t>breeding method to generate the knockout placenta</w:t>
-      </w:r>
       <w:bookmarkEnd w:id="31"/>
-      <w:bookmarkEnd w:id="32"/>
     </w:p>
     <w:p>
       <w:pPr>
@@ -4389,276 +4377,276 @@
           <w:rFonts w:asciiTheme="minorHAnsi" w:hAnsiTheme="minorHAnsi" w:cstheme="minorHAnsi"/>
         </w:rPr>
       </w:pPr>
-      <w:bookmarkStart w:id="33" w:name="_Toc15461870"/>
-      <w:bookmarkStart w:id="34" w:name="_Toc16190091"/>
-      <w:bookmarkStart w:id="35" w:name="_Toc16231280"/>
+      <w:bookmarkStart w:id="32" w:name="_Toc15461870"/>
+      <w:bookmarkStart w:id="33" w:name="_Toc16190091"/>
+      <w:bookmarkStart w:id="34" w:name="_Toc16231280"/>
       <w:r>
         <w:rPr>
           <w:rFonts w:asciiTheme="minorHAnsi" w:hAnsiTheme="minorHAnsi" w:cstheme="minorHAnsi"/>
         </w:rPr>
         <w:t>Methods</w:t>
       </w:r>
+      <w:bookmarkEnd w:id="32"/>
       <w:bookmarkEnd w:id="33"/>
       <w:bookmarkEnd w:id="34"/>
+    </w:p>
+    <w:p>
+      <w:pPr>
+        <w:pStyle w:val="Heading2"/>
+        <w:rPr>
+          <w:rFonts w:asciiTheme="minorHAnsi" w:hAnsiTheme="minorHAnsi" w:cstheme="minorHAnsi"/>
+        </w:rPr>
+      </w:pPr>
+      <w:bookmarkStart w:id="35" w:name="_Toc14032694"/>
+      <w:bookmarkStart w:id="36" w:name="_Toc15461872"/>
+      <w:bookmarkStart w:id="37" w:name="_Toc16190093"/>
+      <w:bookmarkStart w:id="38" w:name="_Toc16231281"/>
+      <w:r>
+        <w:rPr>
+          <w:rFonts w:asciiTheme="minorHAnsi" w:hAnsiTheme="minorHAnsi" w:cstheme="minorHAnsi"/>
+        </w:rPr>
+        <w:t>Food Intake</w:t>
+      </w:r>
       <w:bookmarkEnd w:id="35"/>
-    </w:p>
-    <w:p>
-      <w:pPr>
-        <w:pStyle w:val="Heading2"/>
-        <w:rPr>
-          <w:rFonts w:asciiTheme="minorHAnsi" w:hAnsiTheme="minorHAnsi" w:cstheme="minorHAnsi"/>
-        </w:rPr>
-      </w:pPr>
-      <w:bookmarkStart w:id="36" w:name="_Toc14032694"/>
-      <w:bookmarkStart w:id="37" w:name="_Toc15461872"/>
-      <w:bookmarkStart w:id="38" w:name="_Toc16190093"/>
-      <w:bookmarkStart w:id="39" w:name="_Toc16231281"/>
-      <w:r>
-        <w:rPr>
-          <w:rFonts w:asciiTheme="minorHAnsi" w:hAnsiTheme="minorHAnsi" w:cstheme="minorHAnsi"/>
-        </w:rPr>
-        <w:t>Food Intake</w:t>
-      </w:r>
       <w:bookmarkEnd w:id="36"/>
       <w:bookmarkEnd w:id="37"/>
       <w:bookmarkEnd w:id="38"/>
+    </w:p>
+    <w:p>
+      <w:pPr>
+        <w:rPr>
+          <w:rFonts w:cstheme="minorHAnsi"/>
+          <w:sz w:val="22"/>
+          <w:szCs w:val="22"/>
+        </w:rPr>
+      </w:pPr>
+      <w:r>
+        <w:rPr>
+          <w:rFonts w:cstheme="minorHAnsi"/>
+          <w:sz w:val="22"/>
+          <w:szCs w:val="22"/>
+        </w:rPr>
+        <w:t xml:space="preserve">Food will be weighed when the treatment starts and throughout the experiment. The weight of the dam’s food will be recorded three times weekly every Monday, Wednesday, and Friday. Food will also be weighed at delivery for the dam. Food will be topped off to ~400g weekly every Friday. Food intake will be calculated as: </w:t>
+      </w:r>
+    </w:p>
+    <w:p>
+      <w:pPr>
+        <w:rPr>
+          <w:rFonts w:cstheme="minorHAnsi"/>
+          <w:sz w:val="22"/>
+          <w:szCs w:val="22"/>
+        </w:rPr>
+      </w:pPr>
+      <w:r>
+        <w:rPr>
+          <w:rFonts w:cstheme="minorHAnsi"/>
+          <w:sz w:val="22"/>
+          <w:szCs w:val="22"/>
+        </w:rPr>
+        <w:t>If the dam is single housed or with nursing pups:</w:t>
+      </w:r>
+    </w:p>
+    <w:p>
+      <w:pPr>
+        <w:ind w:left="720"/>
+        <w:rPr>
+          <w:rFonts w:cstheme="minorHAnsi"/>
+          <w:sz w:val="22"/>
+          <w:szCs w:val="22"/>
+        </w:rPr>
+      </w:pPr>
+      <w:r>
+        <w:rPr>
+          <w:rFonts w:cstheme="minorHAnsi"/>
+          <w:sz w:val="22"/>
+          <w:szCs w:val="22"/>
+        </w:rPr>
+        <w:t xml:space="preserve">(the new added total food weight - the last measurement’s food weight) / # of days between measurements </w:t>
+      </w:r>
+    </w:p>
+    <w:p>
+      <w:pPr>
+        <w:rPr>
+          <w:rFonts w:cstheme="minorHAnsi"/>
+          <w:sz w:val="22"/>
+          <w:szCs w:val="22"/>
+        </w:rPr>
+      </w:pPr>
+      <w:r>
+        <w:rPr>
+          <w:rFonts w:cstheme="minorHAnsi"/>
+          <w:sz w:val="22"/>
+          <w:szCs w:val="22"/>
+        </w:rPr>
+        <w:t>If more than one adult mouse is in the cage (when the male is breeding in the same cage, or when weaned offspring are housed together), food intake will be calculated as follows:</w:t>
+      </w:r>
+    </w:p>
+    <w:p>
+      <w:pPr>
+        <w:ind w:left="720"/>
+        <w:rPr>
+          <w:rFonts w:cstheme="minorHAnsi"/>
+          <w:sz w:val="22"/>
+          <w:szCs w:val="22"/>
+        </w:rPr>
+      </w:pPr>
+      <w:r>
+        <w:rPr>
+          <w:rFonts w:cstheme="minorHAnsi"/>
+          <w:sz w:val="22"/>
+          <w:szCs w:val="22"/>
+        </w:rPr>
+        <w:t>(the new added total food weight - the last measurement’s food weight) * #of days between measurements / sum of days spent by each mouse in that cage between measurements</w:t>
+      </w:r>
+    </w:p>
+    <w:p>
+      <w:pPr>
+        <w:pStyle w:val="Heading2"/>
+        <w:rPr>
+          <w:rFonts w:asciiTheme="minorHAnsi" w:hAnsiTheme="minorHAnsi" w:cstheme="minorHAnsi"/>
+        </w:rPr>
+      </w:pPr>
+      <w:bookmarkStart w:id="39" w:name="_Toc14032695"/>
+      <w:bookmarkStart w:id="40" w:name="_Toc15461873"/>
+      <w:bookmarkStart w:id="41" w:name="_Toc16190094"/>
+      <w:bookmarkStart w:id="42" w:name="_Toc16231282"/>
+      <w:r>
+        <w:rPr>
+          <w:rFonts w:asciiTheme="minorHAnsi" w:hAnsiTheme="minorHAnsi" w:cstheme="minorHAnsi"/>
+        </w:rPr>
+        <w:t>Body Composition</w:t>
+      </w:r>
       <w:bookmarkEnd w:id="39"/>
-    </w:p>
-    <w:p>
-      <w:pPr>
-        <w:rPr>
-          <w:rFonts w:cstheme="minorHAnsi"/>
-          <w:sz w:val="22"/>
-          <w:szCs w:val="22"/>
-        </w:rPr>
-      </w:pPr>
-      <w:r>
-        <w:rPr>
-          <w:rFonts w:cstheme="minorHAnsi"/>
-          <w:sz w:val="22"/>
-          <w:szCs w:val="22"/>
-        </w:rPr>
-        <w:t xml:space="preserve">Food will be weighed when the treatment starts and throughout the experiment. The weight of the dam’s food will be recorded three times weekly every Monday, Wednesday, and Friday. Food will also be weighed at delivery for the dam. Food will be topped off to ~400g weekly every Friday. Food intake will be calculated as: </w:t>
-      </w:r>
-    </w:p>
-    <w:p>
-      <w:pPr>
-        <w:rPr>
-          <w:rFonts w:cstheme="minorHAnsi"/>
-          <w:sz w:val="22"/>
-          <w:szCs w:val="22"/>
-        </w:rPr>
-      </w:pPr>
-      <w:r>
-        <w:rPr>
-          <w:rFonts w:cstheme="minorHAnsi"/>
-          <w:sz w:val="22"/>
-          <w:szCs w:val="22"/>
-        </w:rPr>
-        <w:t>If the dam is single housed or with nursing pups:</w:t>
-      </w:r>
-    </w:p>
-    <w:p>
-      <w:pPr>
-        <w:ind w:left="720"/>
-        <w:rPr>
-          <w:rFonts w:cstheme="minorHAnsi"/>
-          <w:sz w:val="22"/>
-          <w:szCs w:val="22"/>
-        </w:rPr>
-      </w:pPr>
-      <w:r>
-        <w:rPr>
-          <w:rFonts w:cstheme="minorHAnsi"/>
-          <w:sz w:val="22"/>
-          <w:szCs w:val="22"/>
-        </w:rPr>
-        <w:t xml:space="preserve">(the new added total food weight - the last measurement’s food weight) / # of days between measurements </w:t>
-      </w:r>
-    </w:p>
-    <w:p>
-      <w:pPr>
-        <w:rPr>
-          <w:rFonts w:cstheme="minorHAnsi"/>
-          <w:sz w:val="22"/>
-          <w:szCs w:val="22"/>
-        </w:rPr>
-      </w:pPr>
-      <w:r>
-        <w:rPr>
-          <w:rFonts w:cstheme="minorHAnsi"/>
-          <w:sz w:val="22"/>
-          <w:szCs w:val="22"/>
-        </w:rPr>
-        <w:t>If more than one adult mouse is in the cage (when the male is breeding in the same cage, or when weaned offspring are housed together), food intake will be calculated as follows:</w:t>
-      </w:r>
-    </w:p>
-    <w:p>
-      <w:pPr>
-        <w:ind w:left="720"/>
-        <w:rPr>
-          <w:rFonts w:cstheme="minorHAnsi"/>
-          <w:sz w:val="22"/>
-          <w:szCs w:val="22"/>
-        </w:rPr>
-      </w:pPr>
-      <w:r>
-        <w:rPr>
-          <w:rFonts w:cstheme="minorHAnsi"/>
-          <w:sz w:val="22"/>
-          <w:szCs w:val="22"/>
-        </w:rPr>
-        <w:t>(the new added total food weight - the last measurement’s food weight) * #of days between measurements / sum of days spent by each mouse in that cage between measurements</w:t>
-      </w:r>
-    </w:p>
-    <w:p>
-      <w:pPr>
-        <w:pStyle w:val="Heading2"/>
-        <w:rPr>
-          <w:rFonts w:asciiTheme="minorHAnsi" w:hAnsiTheme="minorHAnsi" w:cstheme="minorHAnsi"/>
-        </w:rPr>
-      </w:pPr>
-      <w:bookmarkStart w:id="40" w:name="_Toc14032695"/>
-      <w:bookmarkStart w:id="41" w:name="_Toc15461873"/>
-      <w:bookmarkStart w:id="42" w:name="_Toc16190094"/>
-      <w:bookmarkStart w:id="43" w:name="_Toc16231282"/>
-      <w:r>
-        <w:rPr>
-          <w:rFonts w:asciiTheme="minorHAnsi" w:hAnsiTheme="minorHAnsi" w:cstheme="minorHAnsi"/>
-        </w:rPr>
-        <w:t>Body Composition</w:t>
-      </w:r>
       <w:bookmarkEnd w:id="40"/>
       <w:bookmarkEnd w:id="41"/>
       <w:bookmarkEnd w:id="42"/>
+    </w:p>
+    <w:p>
+      <w:pPr>
+        <w:rPr>
+          <w:rFonts w:cstheme="minorHAnsi"/>
+          <w:sz w:val="22"/>
+          <w:szCs w:val="22"/>
+        </w:rPr>
+      </w:pPr>
+      <w:r>
+        <w:rPr>
+          <w:rFonts w:cstheme="minorHAnsi"/>
+          <w:sz w:val="22"/>
+          <w:szCs w:val="22"/>
+        </w:rPr>
+        <w:t>Mice will be weighed by using dynamic weighing to capture accurate weight using a digital scale. The weight will be recorded along with the mouse ear tag number. The mouse will be gently placed in the MRI tube with the plunger slightly compressing along the mouse body to ensure it cannot move during the measurement. Fat, lean, free water and total water mass (g) will be recorded for each animal.</w:t>
+      </w:r>
+      <w:bookmarkStart w:id="43" w:name="_Toc14032696"/>
+      <w:bookmarkStart w:id="44" w:name="_Toc15461874"/>
+    </w:p>
+    <w:p>
+      <w:pPr>
+        <w:pStyle w:val="Heading2"/>
+        <w:rPr>
+          <w:rFonts w:asciiTheme="minorHAnsi" w:hAnsiTheme="minorHAnsi" w:cstheme="minorHAnsi"/>
+        </w:rPr>
+      </w:pPr>
+      <w:bookmarkStart w:id="45" w:name="_Toc16190095"/>
+      <w:bookmarkStart w:id="46" w:name="_Toc16231283"/>
+      <w:r>
+        <w:rPr>
+          <w:rFonts w:asciiTheme="minorHAnsi" w:hAnsiTheme="minorHAnsi" w:cstheme="minorHAnsi"/>
+        </w:rPr>
+        <w:t>Sacrifice and Tissue Collection</w:t>
+      </w:r>
       <w:bookmarkEnd w:id="43"/>
-    </w:p>
-    <w:p>
-      <w:pPr>
-        <w:rPr>
-          <w:rFonts w:cstheme="minorHAnsi"/>
-          <w:sz w:val="22"/>
-          <w:szCs w:val="22"/>
-        </w:rPr>
-      </w:pPr>
-      <w:r>
-        <w:rPr>
-          <w:rFonts w:cstheme="minorHAnsi"/>
-          <w:sz w:val="22"/>
-          <w:szCs w:val="22"/>
-        </w:rPr>
-        <w:t>Mice will be weighed by using dynamic weighing to capture accurate weight using a digital scale. The weight will be recorded along with the mouse ear tag number. The mouse will be gently placed in the MRI tube with the plunger slightly compressing along the mouse body to ensure it cannot move during the measurement. Fat, lean, free water and total water mass (g) will be recorded for each animal.</w:t>
-      </w:r>
-      <w:bookmarkStart w:id="44" w:name="_Toc14032696"/>
-      <w:bookmarkStart w:id="45" w:name="_Toc15461874"/>
-    </w:p>
-    <w:p>
-      <w:pPr>
-        <w:pStyle w:val="Heading2"/>
-        <w:rPr>
-          <w:rFonts w:asciiTheme="minorHAnsi" w:hAnsiTheme="minorHAnsi" w:cstheme="minorHAnsi"/>
-        </w:rPr>
-      </w:pPr>
-      <w:bookmarkStart w:id="46" w:name="_Toc16190095"/>
-      <w:bookmarkStart w:id="47" w:name="_Toc16231283"/>
-      <w:r>
-        <w:rPr>
-          <w:rFonts w:asciiTheme="minorHAnsi" w:hAnsiTheme="minorHAnsi" w:cstheme="minorHAnsi"/>
-        </w:rPr>
-        <w:t>Sacrifice and Tissue Collection</w:t>
-      </w:r>
       <w:bookmarkEnd w:id="44"/>
       <w:bookmarkEnd w:id="45"/>
       <w:bookmarkEnd w:id="46"/>
+    </w:p>
+    <w:p>
+      <w:pPr>
+        <w:rPr>
+          <w:rFonts w:cstheme="minorHAnsi"/>
+          <w:sz w:val="22"/>
+          <w:szCs w:val="22"/>
+        </w:rPr>
+      </w:pPr>
+      <w:r>
+        <w:rPr>
+          <w:rFonts w:cstheme="minorHAnsi"/>
+          <w:sz w:val="22"/>
+          <w:szCs w:val="22"/>
+        </w:rPr>
+        <w:t xml:space="preserve">Dams of groups E14.5 will be sacrificed on the respective dates based on their treatment group. Dams will be anesthetized using an isoflurane vaporizer. Toe punches will be performed to ensure that the mouse is under anesthesia. A midline incision of the skin from the rectum to the diaphragm will be made while the mouse is still alive and anesthetized using the vaporizer. The uterine horn will be exposed and placental and fetal excision will begin in order along the uterine horn starting from the side (closer to the ovaries). The amniotic sac for each pup will be ruptured using fine scissors. The placenta will be detached from the maternal tissue and the umbilical cord then weighed and immediately snap frozen or cryopreserved and in paraffin for future molecular and histological studies. Fetuses will be weighed after removal from the amniotic sac then they will be immediately sacrificed by decapitation using surgical scissors. After the complete extraction of tissue, dams will be euthanized while under anesthesia by cardiac exsanguination.  </w:t>
+      </w:r>
+    </w:p>
+    <w:p>
+      <w:pPr>
+        <w:rPr>
+          <w:rFonts w:cstheme="minorHAnsi"/>
+          <w:sz w:val="22"/>
+          <w:szCs w:val="22"/>
+        </w:rPr>
+      </w:pPr>
+      <w:r>
+        <w:rPr>
+          <w:rFonts w:cstheme="minorHAnsi"/>
+          <w:sz w:val="22"/>
+          <w:szCs w:val="22"/>
+        </w:rPr>
+        <w:t>Offspring of dams that will be allowed to deliver and nurse (groups of E21.5) will be dissected at 6 weeks of age. Offspring will be first anesthetized using isoflurane drop jar. Offspring will be sacrificed using isoflurane drop jar. Cervical dislocation will be performed as a secondary measure to confirm euthanasia. We will dissect the offspring fat pads by a midline incision of the skin from the rectum to the diaphragm, extract inguinal and gonadal white adipose tissue. Inguinal white adipose tissue (</w:t>
+      </w:r>
+      <w:proofErr w:type="spellStart"/>
+      <w:r>
+        <w:rPr>
+          <w:rFonts w:cstheme="minorHAnsi"/>
+          <w:sz w:val="22"/>
+          <w:szCs w:val="22"/>
+        </w:rPr>
+        <w:t>iWAT</w:t>
+      </w:r>
+      <w:proofErr w:type="spellEnd"/>
+      <w:r>
+        <w:rPr>
+          <w:rFonts w:cstheme="minorHAnsi"/>
+          <w:sz w:val="22"/>
+          <w:szCs w:val="22"/>
+        </w:rPr>
+        <w:t>) will be collected from the mouse right side first by pulling the peritoneum away from the skin. Inguinal fat will be carefully extracted, weighed then snap frozen in liquid nitrogen for further molecular studies. Right gonadal white fat tissue (</w:t>
+      </w:r>
+      <w:proofErr w:type="spellStart"/>
+      <w:r>
+        <w:rPr>
+          <w:rFonts w:cstheme="minorHAnsi"/>
+          <w:sz w:val="22"/>
+          <w:szCs w:val="22"/>
+        </w:rPr>
+        <w:t>gWAT</w:t>
+      </w:r>
+      <w:proofErr w:type="spellEnd"/>
+      <w:r>
+        <w:rPr>
+          <w:rFonts w:cstheme="minorHAnsi"/>
+          <w:sz w:val="22"/>
+          <w:szCs w:val="22"/>
+        </w:rPr>
+        <w:t>) will be collected next by scraping the fat along the gonads (ovaries or testis), weighed, and then snap frozen in liquid nitrogen in 2ml tubes. The fat pads will be stored at a temperature of -80C.</w:t>
+      </w:r>
+    </w:p>
+    <w:p>
+      <w:pPr>
+        <w:pStyle w:val="Heading2"/>
+        <w:rPr>
+          <w:rFonts w:asciiTheme="minorHAnsi" w:hAnsiTheme="minorHAnsi" w:cstheme="minorHAnsi"/>
+        </w:rPr>
+      </w:pPr>
+      <w:bookmarkStart w:id="47" w:name="_Toc16190096"/>
+      <w:bookmarkStart w:id="48" w:name="_Toc16231284"/>
+      <w:r>
+        <w:rPr>
+          <w:rFonts w:asciiTheme="minorHAnsi" w:hAnsiTheme="minorHAnsi" w:cstheme="minorHAnsi"/>
+        </w:rPr>
+        <w:t>Insulin Tolerance Test</w:t>
+      </w:r>
       <w:bookmarkEnd w:id="47"/>
-    </w:p>
-    <w:p>
-      <w:pPr>
-        <w:rPr>
-          <w:rFonts w:cstheme="minorHAnsi"/>
-          <w:sz w:val="22"/>
-          <w:szCs w:val="22"/>
-        </w:rPr>
-      </w:pPr>
-      <w:r>
-        <w:rPr>
-          <w:rFonts w:cstheme="minorHAnsi"/>
-          <w:sz w:val="22"/>
-          <w:szCs w:val="22"/>
-        </w:rPr>
-        <w:t xml:space="preserve">Dams of groups E14.5 will be sacrificed on the respective dates based on their treatment group. Dams will be anesthetized using an isoflurane vaporizer. Toe punches will be performed to ensure that the mouse is under anesthesia. A midline incision of the skin from the rectum to the diaphragm will be made while the mouse is still alive and anesthetized using the vaporizer. The uterine horn will be exposed and placental and fetal excision will begin in order along the uterine horn starting from the side (closer to the ovaries). The amniotic sac for each pup will be ruptured using fine scissors. The placenta will be detached from the maternal tissue and the umbilical cord then weighed and immediately snap frozen or cryopreserved and in paraffin for future molecular and histological studies. Fetuses will be weighed after removal from the amniotic sac then they will be immediately sacrificed by decapitation using surgical scissors. After the complete extraction of tissue, dams will be euthanized while under anesthesia by cardiac exsanguination.  </w:t>
-      </w:r>
-    </w:p>
-    <w:p>
-      <w:pPr>
-        <w:rPr>
-          <w:rFonts w:cstheme="minorHAnsi"/>
-          <w:sz w:val="22"/>
-          <w:szCs w:val="22"/>
-        </w:rPr>
-      </w:pPr>
-      <w:r>
-        <w:rPr>
-          <w:rFonts w:cstheme="minorHAnsi"/>
-          <w:sz w:val="22"/>
-          <w:szCs w:val="22"/>
-        </w:rPr>
-        <w:t>Offspring of dams that will be allowed to deliver and nurse (groups of E21.5) will be dissected at 6 weeks of age. Offspring will be first anesthetized using isoflurane drop jar. Offspring will be sacrificed using isoflurane drop jar. Cervical dislocation will be performed as a secondary measure to confirm euthanasia. We will dissect the offspring fat pads by a midline incision of the skin from the rectum to the diaphragm, extract inguinal and gonadal white adipose tissue. Inguinal white adipose tissue (</w:t>
-      </w:r>
-      <w:proofErr w:type="spellStart"/>
-      <w:r>
-        <w:rPr>
-          <w:rFonts w:cstheme="minorHAnsi"/>
-          <w:sz w:val="22"/>
-          <w:szCs w:val="22"/>
-        </w:rPr>
-        <w:t>iWAT</w:t>
-      </w:r>
-      <w:proofErr w:type="spellEnd"/>
-      <w:r>
-        <w:rPr>
-          <w:rFonts w:cstheme="minorHAnsi"/>
-          <w:sz w:val="22"/>
-          <w:szCs w:val="22"/>
-        </w:rPr>
-        <w:t>) will be collected from the mouse right side first by pulling the peritoneum away from the skin. Inguinal fat will be carefully extracted, weighed then snap frozen in liquid nitrogen for further molecular studies. Right gonadal white fat tissue (</w:t>
-      </w:r>
-      <w:proofErr w:type="spellStart"/>
-      <w:r>
-        <w:rPr>
-          <w:rFonts w:cstheme="minorHAnsi"/>
-          <w:sz w:val="22"/>
-          <w:szCs w:val="22"/>
-        </w:rPr>
-        <w:t>gWAT</w:t>
-      </w:r>
-      <w:proofErr w:type="spellEnd"/>
-      <w:r>
-        <w:rPr>
-          <w:rFonts w:cstheme="minorHAnsi"/>
-          <w:sz w:val="22"/>
-          <w:szCs w:val="22"/>
-        </w:rPr>
-        <w:t>) will be collected next by scraping the fat along the gonads (ovaries or testis), weighed, and then snap frozen in liquid nitrogen in 2ml tubes. The fat pads will be stored at a temperature of -80C.</w:t>
-      </w:r>
-    </w:p>
-    <w:p>
-      <w:pPr>
-        <w:pStyle w:val="Heading2"/>
-        <w:rPr>
-          <w:rFonts w:asciiTheme="minorHAnsi" w:hAnsiTheme="minorHAnsi" w:cstheme="minorHAnsi"/>
-        </w:rPr>
-      </w:pPr>
-      <w:bookmarkStart w:id="48" w:name="_Toc16190096"/>
-      <w:bookmarkStart w:id="49" w:name="_Toc16231284"/>
-      <w:r>
-        <w:rPr>
-          <w:rFonts w:asciiTheme="minorHAnsi" w:hAnsiTheme="minorHAnsi" w:cstheme="minorHAnsi"/>
-        </w:rPr>
-        <w:t>Insulin Tolerance Test</w:t>
-      </w:r>
       <w:bookmarkEnd w:id="48"/>
-      <w:bookmarkEnd w:id="49"/>
     </w:p>
     <w:p>
       <w:pPr>
@@ -4755,9 +4743,9 @@
         </w:rPr>
         <w:t>access to normal chow diet and water again. These data will be analyzed by mixed linear models of glucose at each time point.</w:t>
       </w:r>
-      <w:bookmarkStart w:id="50" w:name="_Toc14983237"/>
-      <w:bookmarkStart w:id="51" w:name="_Toc15461875"/>
-      <w:bookmarkStart w:id="52" w:name="_Toc14032702"/>
+      <w:bookmarkStart w:id="49" w:name="_Toc14983237"/>
+      <w:bookmarkStart w:id="50" w:name="_Toc15461875"/>
+      <w:bookmarkStart w:id="51" w:name="_Toc14032702"/>
     </w:p>
     <w:p>
       <w:pPr>
@@ -4766,18 +4754,18 @@
           <w:rFonts w:asciiTheme="minorHAnsi" w:hAnsiTheme="minorHAnsi" w:cstheme="minorHAnsi"/>
         </w:rPr>
       </w:pPr>
-      <w:bookmarkStart w:id="53" w:name="_Toc16190097"/>
-      <w:bookmarkStart w:id="54" w:name="_Toc16231285"/>
+      <w:bookmarkStart w:id="52" w:name="_Toc16190097"/>
+      <w:bookmarkStart w:id="53" w:name="_Toc16231285"/>
       <w:r>
         <w:rPr>
           <w:rFonts w:asciiTheme="minorHAnsi" w:hAnsiTheme="minorHAnsi" w:cstheme="minorHAnsi"/>
         </w:rPr>
         <w:t>Real time qPCR</w:t>
       </w:r>
+      <w:bookmarkEnd w:id="49"/>
       <w:bookmarkEnd w:id="50"/>
-      <w:bookmarkEnd w:id="51"/>
+      <w:bookmarkEnd w:id="52"/>
       <w:bookmarkEnd w:id="53"/>
-      <w:bookmarkEnd w:id="54"/>
     </w:p>
     <w:p>
       <w:pPr>
@@ -4867,59 +4855,182 @@
           <w:rFonts w:asciiTheme="minorHAnsi" w:hAnsiTheme="minorHAnsi" w:cstheme="minorHAnsi"/>
         </w:rPr>
       </w:pPr>
-      <w:bookmarkStart w:id="55" w:name="_Toc16190098"/>
-      <w:bookmarkStart w:id="56" w:name="_Toc16231286"/>
+      <w:bookmarkStart w:id="54" w:name="_Toc16190098"/>
+      <w:bookmarkStart w:id="55" w:name="_Toc16231286"/>
       <w:r>
         <w:rPr>
           <w:rFonts w:asciiTheme="minorHAnsi" w:hAnsiTheme="minorHAnsi" w:cstheme="minorHAnsi"/>
         </w:rPr>
         <w:t>Genotyping</w:t>
       </w:r>
+      <w:bookmarkEnd w:id="54"/>
       <w:bookmarkEnd w:id="55"/>
+    </w:p>
+    <w:p>
+      <w:pPr>
+        <w:rPr>
+          <w:rFonts w:cstheme="minorHAnsi"/>
+          <w:sz w:val="22"/>
+          <w:szCs w:val="22"/>
+        </w:rPr>
+      </w:pPr>
+      <w:r>
+        <w:rPr>
+          <w:rFonts w:cstheme="minorHAnsi"/>
+          <w:sz w:val="22"/>
+          <w:szCs w:val="22"/>
+        </w:rPr>
+        <w:t xml:space="preserve">Maternal and fetal genotyping will be conducted to confirm the GR KO or WT genotype of the dams and fetuses/placentas. To genotype the dams, DNA extraction from tail clips will be done. qPCR analysis of the </w:t>
+      </w:r>
+      <w:r>
+        <w:rPr>
+          <w:rFonts w:cstheme="minorHAnsi"/>
+          <w:i/>
+          <w:sz w:val="22"/>
+          <w:szCs w:val="22"/>
+        </w:rPr>
+        <w:t>Tsc</w:t>
+      </w:r>
+      <w:r>
+        <w:rPr>
+          <w:rFonts w:cstheme="minorHAnsi"/>
+          <w:i/>
+          <w:sz w:val="22"/>
+          <w:szCs w:val="22"/>
+        </w:rPr>
+        <w:t>1</w:t>
+      </w:r>
+      <w:r>
+        <w:rPr>
+          <w:rFonts w:cstheme="minorHAnsi"/>
+          <w:i/>
+          <w:sz w:val="22"/>
+          <w:szCs w:val="22"/>
+        </w:rPr>
+        <w:t xml:space="preserve"> </w:t>
+      </w:r>
+      <w:r>
+        <w:rPr>
+          <w:rFonts w:cstheme="minorHAnsi"/>
+          <w:sz w:val="22"/>
+          <w:szCs w:val="22"/>
+        </w:rPr>
+        <w:t xml:space="preserve">and </w:t>
+      </w:r>
+      <w:r>
+        <w:rPr>
+          <w:rFonts w:cstheme="minorHAnsi"/>
+          <w:i/>
+          <w:sz w:val="22"/>
+          <w:szCs w:val="22"/>
+        </w:rPr>
+        <w:t>Cyp19a1</w:t>
+      </w:r>
+      <w:r>
+        <w:rPr>
+          <w:rFonts w:cstheme="minorHAnsi"/>
+          <w:sz w:val="22"/>
+          <w:szCs w:val="22"/>
+        </w:rPr>
+        <w:t xml:space="preserve">-Cre </w:t>
+      </w:r>
+      <w:r>
+        <w:rPr>
+          <w:rFonts w:cstheme="minorHAnsi"/>
+          <w:sz w:val="22"/>
+          <w:szCs w:val="22"/>
+        </w:rPr>
+        <w:t xml:space="preserve">gene will be conducted to determine </w:t>
+      </w:r>
+      <w:r>
+        <w:rPr>
+          <w:rFonts w:cstheme="minorHAnsi"/>
+          <w:sz w:val="22"/>
+          <w:szCs w:val="22"/>
+        </w:rPr>
+        <w:t xml:space="preserve">presence of the </w:t>
+      </w:r>
+      <w:proofErr w:type="spellStart"/>
+      <w:r>
+        <w:rPr>
+          <w:rFonts w:cstheme="minorHAnsi"/>
+          <w:sz w:val="22"/>
+          <w:szCs w:val="22"/>
+        </w:rPr>
+        <w:t>floxed</w:t>
+      </w:r>
+      <w:proofErr w:type="spellEnd"/>
+      <w:r>
+        <w:rPr>
+          <w:rFonts w:cstheme="minorHAnsi"/>
+          <w:sz w:val="22"/>
+          <w:szCs w:val="22"/>
+        </w:rPr>
+        <w:t xml:space="preserve"> alleles</w:t>
+      </w:r>
+      <w:r>
+        <w:rPr>
+          <w:rFonts w:cstheme="minorHAnsi"/>
+          <w:sz w:val="22"/>
+          <w:szCs w:val="22"/>
+        </w:rPr>
+        <w:t xml:space="preserve">. For fetal/placental genotyping, fetal tail will be entirely clipped for DNA </w:t>
+      </w:r>
+      <w:r>
+        <w:rPr>
+          <w:rFonts w:cstheme="minorHAnsi"/>
+          <w:sz w:val="22"/>
+          <w:szCs w:val="22"/>
+        </w:rPr>
+        <w:t xml:space="preserve">analysis to confirm the presence of </w:t>
+      </w:r>
+      <w:proofErr w:type="spellStart"/>
+      <w:r>
+        <w:rPr>
+          <w:rFonts w:cstheme="minorHAnsi"/>
+          <w:sz w:val="22"/>
+          <w:szCs w:val="22"/>
+        </w:rPr>
+        <w:t>Cre</w:t>
+      </w:r>
+      <w:proofErr w:type="spellEnd"/>
+      <w:r>
+        <w:rPr>
+          <w:rFonts w:cstheme="minorHAnsi"/>
+          <w:sz w:val="22"/>
+          <w:szCs w:val="22"/>
+        </w:rPr>
+        <w:t xml:space="preserve"> and </w:t>
+      </w:r>
+      <w:proofErr w:type="spellStart"/>
+      <w:r>
+        <w:rPr>
+          <w:rFonts w:cstheme="minorHAnsi"/>
+          <w:sz w:val="22"/>
+          <w:szCs w:val="22"/>
+        </w:rPr>
+        <w:t>floxed</w:t>
+      </w:r>
+      <w:proofErr w:type="spellEnd"/>
+      <w:r>
+        <w:rPr>
+          <w:rFonts w:cstheme="minorHAnsi"/>
+          <w:sz w:val="22"/>
+          <w:szCs w:val="22"/>
+        </w:rPr>
+        <w:t xml:space="preserve"> alleles</w:t>
+      </w:r>
+      <w:r>
+        <w:rPr>
+          <w:rFonts w:cstheme="minorHAnsi"/>
+          <w:i/>
+          <w:sz w:val="22"/>
+          <w:szCs w:val="22"/>
+        </w:rPr>
+        <w:t>.</w:t>
+      </w:r>
+      <w:bookmarkStart w:id="56" w:name="_GoBack"/>
       <w:bookmarkEnd w:id="56"/>
-    </w:p>
-    <w:p>
-      <w:pPr>
-        <w:rPr>
-          <w:rFonts w:cstheme="minorHAnsi"/>
-          <w:sz w:val="22"/>
-          <w:szCs w:val="22"/>
-        </w:rPr>
-      </w:pPr>
-      <w:r>
-        <w:rPr>
-          <w:rFonts w:cstheme="minorHAnsi"/>
-          <w:sz w:val="22"/>
-          <w:szCs w:val="22"/>
-        </w:rPr>
-        <w:t xml:space="preserve">Maternal and fetal genotyping will be conducted to confirm the GR KO or WT genotype of the dams and fetuses/placentas. To genotype the dams, DNA extraction from tail clips will be done. qPCR analysis of the </w:t>
-      </w:r>
-      <w:r>
-        <w:rPr>
-          <w:rFonts w:cstheme="minorHAnsi"/>
-          <w:i/>
-          <w:sz w:val="22"/>
-          <w:szCs w:val="22"/>
-        </w:rPr>
-        <w:t xml:space="preserve">Nr3c1 </w:t>
-      </w:r>
-      <w:r>
-        <w:rPr>
-          <w:rFonts w:cstheme="minorHAnsi"/>
-          <w:sz w:val="22"/>
-          <w:szCs w:val="22"/>
-        </w:rPr>
-        <w:t xml:space="preserve">gene will be conducted to determine gene expression. For fetal/placental genotyping, fetal tail will be entirely clipped for DNA analysis  along with a section of the placenta to confirm expression of </w:t>
-      </w:r>
-      <w:r>
-        <w:rPr>
-          <w:rFonts w:cstheme="minorHAnsi"/>
-          <w:i/>
-          <w:sz w:val="22"/>
-          <w:szCs w:val="22"/>
-        </w:rPr>
-        <w:t>Nr3c1.</w:t>
-      </w:r>
     </w:p>
     <w:p>
       <w:pPr>
@@ -4937,7 +5048,7 @@
         </w:rPr>
         <w:t>Western Blotting</w:t>
       </w:r>
-      <w:bookmarkEnd w:id="52"/>
+      <w:bookmarkEnd w:id="51"/>
       <w:bookmarkEnd w:id="57"/>
       <w:bookmarkEnd w:id="58"/>
       <w:bookmarkEnd w:id="59"/>
@@ -6347,7 +6458,7 @@
 </file>
 
 <file path=customXml/itemProps1.xml><?xml version="1.0" encoding="utf-8"?>
-<ds:datastoreItem xmlns:ds="http://schemas.openxmlformats.org/officeDocument/2006/customXml" ds:itemID="{78C7A19A-9126-BF40-8478-E3FEAFC05771}">
+<ds:datastoreItem xmlns:ds="http://schemas.openxmlformats.org/officeDocument/2006/customXml" ds:itemID="{4A59C363-8B89-034C-B638-051D66484B22}">
   <ds:schemaRefs>
     <ds:schemaRef ds:uri="http://schemas.openxmlformats.org/officeDocument/2006/bibliography"/>
   </ds:schemaRefs>

</xml_diff>

<commit_message>
added experimental design figure for cohort A and B in aim 3
</commit_message>
<xml_diff>
--- a/Noura Preliminary Exam/Aim 3.docx
+++ b/Noura Preliminary Exam/Aim 3.docx
@@ -7,7 +7,7 @@
     <w:sdt>
       <w:sdtPr>
         <w:rPr>
-          <w:rFonts w:asciiTheme="minorHAnsi" w:eastAsiaTheme="minorHAnsi" w:hAnsiTheme="minorHAnsi" w:cstheme="minorBidi"/>
+          <w:rFonts w:asciiTheme="minorHAnsi" w:eastAsiaTheme="minorHAnsi" w:hAnsiTheme="minorHAnsi" w:cstheme="minorHAnsi"/>
           <w:b w:val="0"/>
           <w:bCs w:val="0"/>
           <w:color w:val="auto"/>
@@ -29,8 +29,14 @@
         <w:p>
           <w:pPr>
             <w:pStyle w:val="TOCHeading"/>
+            <w:rPr>
+              <w:rFonts w:asciiTheme="minorHAnsi" w:hAnsiTheme="minorHAnsi" w:cstheme="minorHAnsi"/>
+            </w:rPr>
           </w:pPr>
           <w:r>
+            <w:rPr>
+              <w:rFonts w:asciiTheme="minorHAnsi" w:hAnsiTheme="minorHAnsi" w:cstheme="minorHAnsi"/>
+            </w:rPr>
             <w:t>Table of Contents</w:t>
           </w:r>
         </w:p>
@@ -41,7 +47,7 @@
               <w:tab w:val="right" w:leader="dot" w:pos="9350"/>
             </w:tabs>
             <w:rPr>
-              <w:rFonts w:eastAsiaTheme="minorEastAsia" w:cstheme="minorBidi"/>
+              <w:rFonts w:eastAsiaTheme="minorEastAsia"/>
               <w:b w:val="0"/>
               <w:bCs w:val="0"/>
               <w:i w:val="0"/>
@@ -131,7 +137,7 @@
               <w:tab w:val="right" w:leader="dot" w:pos="9350"/>
             </w:tabs>
             <w:rPr>
-              <w:rFonts w:eastAsiaTheme="minorEastAsia" w:cstheme="minorBidi"/>
+              <w:rFonts w:eastAsiaTheme="minorEastAsia"/>
               <w:b w:val="0"/>
               <w:bCs w:val="0"/>
               <w:i w:val="0"/>
@@ -204,7 +210,7 @@
               <w:tab w:val="right" w:leader="dot" w:pos="9350"/>
             </w:tabs>
             <w:rPr>
-              <w:rFonts w:eastAsiaTheme="minorEastAsia" w:cstheme="minorBidi"/>
+              <w:rFonts w:eastAsiaTheme="minorEastAsia"/>
               <w:b w:val="0"/>
               <w:bCs w:val="0"/>
               <w:noProof/>
@@ -277,7 +283,7 @@
               <w:tab w:val="right" w:leader="dot" w:pos="9350"/>
             </w:tabs>
             <w:rPr>
-              <w:rFonts w:eastAsiaTheme="minorEastAsia" w:cstheme="minorBidi"/>
+              <w:rFonts w:eastAsiaTheme="minorEastAsia"/>
               <w:noProof/>
               <w:sz w:val="24"/>
               <w:szCs w:val="24"/>
@@ -348,7 +354,7 @@
               <w:tab w:val="right" w:leader="dot" w:pos="9350"/>
             </w:tabs>
             <w:rPr>
-              <w:rFonts w:eastAsiaTheme="minorEastAsia" w:cstheme="minorBidi"/>
+              <w:rFonts w:eastAsiaTheme="minorEastAsia"/>
               <w:b w:val="0"/>
               <w:bCs w:val="0"/>
               <w:noProof/>
@@ -421,7 +427,7 @@
               <w:tab w:val="right" w:leader="dot" w:pos="9350"/>
             </w:tabs>
             <w:rPr>
-              <w:rFonts w:eastAsiaTheme="minorEastAsia" w:cstheme="minorBidi"/>
+              <w:rFonts w:eastAsiaTheme="minorEastAsia"/>
               <w:b w:val="0"/>
               <w:bCs w:val="0"/>
               <w:noProof/>
@@ -494,7 +500,7 @@
               <w:tab w:val="right" w:leader="dot" w:pos="9350"/>
             </w:tabs>
             <w:rPr>
-              <w:rFonts w:eastAsiaTheme="minorEastAsia" w:cstheme="minorBidi"/>
+              <w:rFonts w:eastAsiaTheme="minorEastAsia"/>
               <w:b w:val="0"/>
               <w:bCs w:val="0"/>
               <w:noProof/>
@@ -567,7 +573,7 @@
               <w:tab w:val="right" w:leader="dot" w:pos="9350"/>
             </w:tabs>
             <w:rPr>
-              <w:rFonts w:eastAsiaTheme="minorEastAsia" w:cstheme="minorBidi"/>
+              <w:rFonts w:eastAsiaTheme="minorEastAsia"/>
               <w:noProof/>
               <w:sz w:val="24"/>
               <w:szCs w:val="24"/>
@@ -638,7 +644,7 @@
               <w:tab w:val="right" w:leader="dot" w:pos="9350"/>
             </w:tabs>
             <w:rPr>
-              <w:rFonts w:eastAsiaTheme="minorEastAsia" w:cstheme="minorBidi"/>
+              <w:rFonts w:eastAsiaTheme="minorEastAsia"/>
               <w:noProof/>
               <w:sz w:val="24"/>
               <w:szCs w:val="24"/>
@@ -709,7 +715,7 @@
               <w:tab w:val="right" w:leader="dot" w:pos="9350"/>
             </w:tabs>
             <w:rPr>
-              <w:rFonts w:eastAsiaTheme="minorEastAsia" w:cstheme="minorBidi"/>
+              <w:rFonts w:eastAsiaTheme="minorEastAsia"/>
               <w:noProof/>
               <w:sz w:val="24"/>
               <w:szCs w:val="24"/>
@@ -780,7 +786,7 @@
               <w:tab w:val="right" w:leader="dot" w:pos="9350"/>
             </w:tabs>
             <w:rPr>
-              <w:rFonts w:eastAsiaTheme="minorEastAsia" w:cstheme="minorBidi"/>
+              <w:rFonts w:eastAsiaTheme="minorEastAsia"/>
               <w:b w:val="0"/>
               <w:bCs w:val="0"/>
               <w:noProof/>
@@ -853,7 +859,7 @@
               <w:tab w:val="right" w:leader="dot" w:pos="9350"/>
             </w:tabs>
             <w:rPr>
-              <w:rFonts w:eastAsiaTheme="minorEastAsia" w:cstheme="minorBidi"/>
+              <w:rFonts w:eastAsiaTheme="minorEastAsia"/>
               <w:b w:val="0"/>
               <w:bCs w:val="0"/>
               <w:noProof/>
@@ -926,7 +932,7 @@
               <w:tab w:val="right" w:leader="dot" w:pos="9350"/>
             </w:tabs>
             <w:rPr>
-              <w:rFonts w:eastAsiaTheme="minorEastAsia" w:cstheme="minorBidi"/>
+              <w:rFonts w:eastAsiaTheme="minorEastAsia"/>
               <w:b w:val="0"/>
               <w:bCs w:val="0"/>
               <w:noProof/>
@@ -999,7 +1005,7 @@
               <w:tab w:val="right" w:leader="dot" w:pos="9350"/>
             </w:tabs>
             <w:rPr>
-              <w:rFonts w:eastAsiaTheme="minorEastAsia" w:cstheme="minorBidi"/>
+              <w:rFonts w:eastAsiaTheme="minorEastAsia"/>
               <w:b w:val="0"/>
               <w:bCs w:val="0"/>
               <w:i w:val="0"/>
@@ -1072,7 +1078,7 @@
               <w:tab w:val="right" w:leader="dot" w:pos="9350"/>
             </w:tabs>
             <w:rPr>
-              <w:rFonts w:eastAsiaTheme="minorEastAsia" w:cstheme="minorBidi"/>
+              <w:rFonts w:eastAsiaTheme="minorEastAsia"/>
               <w:noProof/>
               <w:sz w:val="24"/>
               <w:szCs w:val="24"/>
@@ -1143,7 +1149,7 @@
               <w:tab w:val="right" w:leader="dot" w:pos="9350"/>
             </w:tabs>
             <w:rPr>
-              <w:rFonts w:eastAsiaTheme="minorEastAsia" w:cstheme="minorBidi"/>
+              <w:rFonts w:eastAsiaTheme="minorEastAsia"/>
               <w:b w:val="0"/>
               <w:bCs w:val="0"/>
               <w:i w:val="0"/>
@@ -1216,7 +1222,7 @@
               <w:tab w:val="right" w:leader="dot" w:pos="9350"/>
             </w:tabs>
             <w:rPr>
-              <w:rFonts w:eastAsiaTheme="minorEastAsia" w:cstheme="minorBidi"/>
+              <w:rFonts w:eastAsiaTheme="minorEastAsia"/>
               <w:b w:val="0"/>
               <w:bCs w:val="0"/>
               <w:noProof/>
@@ -1289,7 +1295,7 @@
               <w:tab w:val="right" w:leader="dot" w:pos="9350"/>
             </w:tabs>
             <w:rPr>
-              <w:rFonts w:eastAsiaTheme="minorEastAsia" w:cstheme="minorBidi"/>
+              <w:rFonts w:eastAsiaTheme="minorEastAsia"/>
               <w:b w:val="0"/>
               <w:bCs w:val="0"/>
               <w:noProof/>
@@ -1362,7 +1368,7 @@
               <w:tab w:val="right" w:leader="dot" w:pos="9350"/>
             </w:tabs>
             <w:rPr>
-              <w:rFonts w:eastAsiaTheme="minorEastAsia" w:cstheme="minorBidi"/>
+              <w:rFonts w:eastAsiaTheme="minorEastAsia"/>
               <w:b w:val="0"/>
               <w:bCs w:val="0"/>
               <w:noProof/>
@@ -1435,7 +1441,7 @@
               <w:tab w:val="right" w:leader="dot" w:pos="9350"/>
             </w:tabs>
             <w:rPr>
-              <w:rFonts w:eastAsiaTheme="minorEastAsia" w:cstheme="minorBidi"/>
+              <w:rFonts w:eastAsiaTheme="minorEastAsia"/>
               <w:b w:val="0"/>
               <w:bCs w:val="0"/>
               <w:noProof/>
@@ -1508,7 +1514,7 @@
               <w:tab w:val="right" w:leader="dot" w:pos="9350"/>
             </w:tabs>
             <w:rPr>
-              <w:rFonts w:eastAsiaTheme="minorEastAsia" w:cstheme="minorBidi"/>
+              <w:rFonts w:eastAsiaTheme="minorEastAsia"/>
               <w:b w:val="0"/>
               <w:bCs w:val="0"/>
               <w:noProof/>
@@ -1581,7 +1587,7 @@
               <w:tab w:val="right" w:leader="dot" w:pos="9350"/>
             </w:tabs>
             <w:rPr>
-              <w:rFonts w:eastAsiaTheme="minorEastAsia" w:cstheme="minorBidi"/>
+              <w:rFonts w:eastAsiaTheme="minorEastAsia"/>
               <w:b w:val="0"/>
               <w:bCs w:val="0"/>
               <w:noProof/>
@@ -1654,7 +1660,7 @@
               <w:tab w:val="right" w:leader="dot" w:pos="9350"/>
             </w:tabs>
             <w:rPr>
-              <w:rFonts w:eastAsiaTheme="minorEastAsia" w:cstheme="minorBidi"/>
+              <w:rFonts w:eastAsiaTheme="minorEastAsia"/>
               <w:b w:val="0"/>
               <w:bCs w:val="0"/>
               <w:noProof/>
@@ -1727,7 +1733,7 @@
               <w:tab w:val="right" w:leader="dot" w:pos="9350"/>
             </w:tabs>
             <w:rPr>
-              <w:rFonts w:eastAsiaTheme="minorEastAsia" w:cstheme="minorBidi"/>
+              <w:rFonts w:eastAsiaTheme="minorEastAsia"/>
               <w:b w:val="0"/>
               <w:bCs w:val="0"/>
               <w:noProof/>
@@ -1800,7 +1806,7 @@
               <w:tab w:val="right" w:leader="dot" w:pos="9350"/>
             </w:tabs>
             <w:rPr>
-              <w:rFonts w:eastAsiaTheme="minorEastAsia" w:cstheme="minorBidi"/>
+              <w:rFonts w:eastAsiaTheme="minorEastAsia"/>
               <w:b w:val="0"/>
               <w:bCs w:val="0"/>
               <w:i w:val="0"/>
@@ -1874,7 +1880,7 @@
               <w:tab w:val="right" w:leader="dot" w:pos="9350"/>
             </w:tabs>
             <w:rPr>
-              <w:rFonts w:eastAsiaTheme="minorEastAsia" w:cstheme="minorBidi"/>
+              <w:rFonts w:eastAsiaTheme="minorEastAsia"/>
               <w:b w:val="0"/>
               <w:bCs w:val="0"/>
               <w:noProof/>
@@ -1947,7 +1953,7 @@
               <w:tab w:val="right" w:leader="dot" w:pos="9350"/>
             </w:tabs>
             <w:rPr>
-              <w:rFonts w:eastAsiaTheme="minorEastAsia" w:cstheme="minorBidi"/>
+              <w:rFonts w:eastAsiaTheme="minorEastAsia"/>
               <w:b w:val="0"/>
               <w:bCs w:val="0"/>
               <w:noProof/>
@@ -2020,7 +2026,7 @@
               <w:tab w:val="right" w:leader="dot" w:pos="9350"/>
             </w:tabs>
             <w:rPr>
-              <w:rFonts w:eastAsiaTheme="minorEastAsia" w:cstheme="minorBidi"/>
+              <w:rFonts w:eastAsiaTheme="minorEastAsia"/>
               <w:b w:val="0"/>
               <w:bCs w:val="0"/>
               <w:noProof/>
@@ -2093,7 +2099,7 @@
               <w:tab w:val="right" w:leader="dot" w:pos="9350"/>
             </w:tabs>
             <w:rPr>
-              <w:rFonts w:eastAsiaTheme="minorEastAsia" w:cstheme="minorBidi"/>
+              <w:rFonts w:eastAsiaTheme="minorEastAsia"/>
               <w:b w:val="0"/>
               <w:bCs w:val="0"/>
               <w:noProof/>
@@ -2166,7 +2172,7 @@
               <w:tab w:val="right" w:leader="dot" w:pos="9350"/>
             </w:tabs>
             <w:rPr>
-              <w:rFonts w:eastAsiaTheme="minorEastAsia" w:cstheme="minorBidi"/>
+              <w:rFonts w:eastAsiaTheme="minorEastAsia"/>
               <w:b w:val="0"/>
               <w:bCs w:val="0"/>
               <w:i w:val="0"/>
@@ -2235,6 +2241,7 @@
         <w:p>
           <w:pPr>
             <w:rPr>
+              <w:rFonts w:cstheme="minorHAnsi"/>
               <w:b/>
               <w:bCs/>
               <w:noProof/>
@@ -2242,6 +2249,7 @@
           </w:pPr>
           <w:r>
             <w:rPr>
+              <w:rFonts w:cstheme="minorHAnsi"/>
               <w:b/>
               <w:bCs/>
               <w:noProof/>
@@ -3215,17 +3223,31 @@
         <w:t xml:space="preserve"> </w:t>
       </w:r>
     </w:p>
-    <w:p/>
-    <w:p/>
-    <w:p>
-      <w:pPr>
-        <w:rPr>
-          <w:sz w:val="22"/>
-          <w:szCs w:val="22"/>
-        </w:rPr>
-      </w:pPr>
-      <w:r>
-        <w:rPr>
+    <w:p>
+      <w:pPr>
+        <w:rPr>
+          <w:rFonts w:cstheme="minorHAnsi"/>
+        </w:rPr>
+      </w:pPr>
+    </w:p>
+    <w:p>
+      <w:pPr>
+        <w:rPr>
+          <w:rFonts w:cstheme="minorHAnsi"/>
+        </w:rPr>
+      </w:pPr>
+    </w:p>
+    <w:p>
+      <w:pPr>
+        <w:rPr>
+          <w:rFonts w:cstheme="minorHAnsi"/>
+          <w:sz w:val="22"/>
+          <w:szCs w:val="22"/>
+        </w:rPr>
+      </w:pPr>
+      <w:r>
+        <w:rPr>
+          <w:rFonts w:cstheme="minorHAnsi"/>
           <w:i/>
           <w:sz w:val="22"/>
           <w:szCs w:val="22"/>
@@ -3234,6 +3256,7 @@
       </w:r>
       <w:r>
         <w:rPr>
+          <w:rFonts w:cstheme="minorHAnsi"/>
           <w:sz w:val="22"/>
           <w:szCs w:val="22"/>
         </w:rPr>
@@ -3241,6 +3264,7 @@
       </w:r>
       <w:r>
         <w:rPr>
+          <w:rFonts w:cstheme="minorHAnsi"/>
           <w:sz w:val="22"/>
           <w:szCs w:val="22"/>
         </w:rPr>
@@ -3248,6 +3272,7 @@
       </w:r>
       <w:r>
         <w:rPr>
+          <w:rFonts w:cstheme="minorHAnsi"/>
           <w:sz w:val="22"/>
           <w:szCs w:val="22"/>
         </w:rPr>
@@ -3255,6 +3280,7 @@
       </w:r>
       <w:r>
         <w:rPr>
+          <w:rFonts w:cstheme="minorHAnsi"/>
           <w:sz w:val="22"/>
           <w:szCs w:val="22"/>
         </w:rPr>
@@ -3262,6 +3288,7 @@
       </w:r>
       <w:r>
         <w:rPr>
+          <w:rFonts w:cstheme="minorHAnsi"/>
           <w:noProof/>
           <w:sz w:val="22"/>
           <w:szCs w:val="22"/>
@@ -3270,6 +3297,7 @@
       </w:r>
       <w:r>
         <w:rPr>
+          <w:rFonts w:cstheme="minorHAnsi"/>
           <w:i/>
           <w:noProof/>
           <w:sz w:val="22"/>
@@ -3279,6 +3307,7 @@
       </w:r>
       <w:r>
         <w:rPr>
+          <w:rFonts w:cstheme="minorHAnsi"/>
           <w:noProof/>
           <w:sz w:val="22"/>
           <w:szCs w:val="22"/>
@@ -3287,6 +3316,7 @@
       </w:r>
       <w:r>
         <w:rPr>
+          <w:rFonts w:cstheme="minorHAnsi"/>
           <w:sz w:val="22"/>
           <w:szCs w:val="22"/>
         </w:rPr>
@@ -3294,6 +3324,7 @@
       </w:r>
       <w:r>
         <w:rPr>
+          <w:rFonts w:cstheme="minorHAnsi"/>
           <w:sz w:val="22"/>
           <w:szCs w:val="22"/>
         </w:rPr>
@@ -3301,6 +3332,7 @@
       </w:r>
       <w:r>
         <w:rPr>
+          <w:rFonts w:cstheme="minorHAnsi"/>
           <w:sz w:val="22"/>
           <w:szCs w:val="22"/>
         </w:rPr>
@@ -3308,6 +3340,7 @@
       </w:r>
       <w:r>
         <w:rPr>
+          <w:rFonts w:cstheme="minorHAnsi"/>
           <w:sz w:val="22"/>
           <w:szCs w:val="22"/>
         </w:rPr>
@@ -3315,6 +3348,7 @@
       </w:r>
       <w:r>
         <w:rPr>
+          <w:rFonts w:cstheme="minorHAnsi"/>
           <w:sz w:val="22"/>
           <w:szCs w:val="22"/>
         </w:rPr>
@@ -3322,6 +3356,7 @@
       </w:r>
       <w:r>
         <w:rPr>
+          <w:rFonts w:cstheme="minorHAnsi"/>
           <w:noProof/>
           <w:sz w:val="22"/>
           <w:szCs w:val="22"/>
@@ -3330,6 +3365,7 @@
       </w:r>
       <w:r>
         <w:rPr>
+          <w:rFonts w:cstheme="minorHAnsi"/>
           <w:i/>
           <w:noProof/>
           <w:sz w:val="22"/>
@@ -3339,6 +3375,7 @@
       </w:r>
       <w:r>
         <w:rPr>
+          <w:rFonts w:cstheme="minorHAnsi"/>
           <w:noProof/>
           <w:sz w:val="22"/>
           <w:szCs w:val="22"/>
@@ -3347,6 +3384,7 @@
       </w:r>
       <w:r>
         <w:rPr>
+          <w:rFonts w:cstheme="minorHAnsi"/>
           <w:i/>
           <w:noProof/>
           <w:sz w:val="22"/>
@@ -3356,6 +3394,7 @@
       </w:r>
       <w:r>
         <w:rPr>
+          <w:rFonts w:cstheme="minorHAnsi"/>
           <w:noProof/>
           <w:sz w:val="22"/>
           <w:szCs w:val="22"/>
@@ -3364,6 +3403,7 @@
       </w:r>
       <w:r>
         <w:rPr>
+          <w:rFonts w:cstheme="minorHAnsi"/>
           <w:sz w:val="22"/>
           <w:szCs w:val="22"/>
         </w:rPr>
@@ -3371,6 +3411,7 @@
       </w:r>
       <w:r>
         <w:rPr>
+          <w:rFonts w:cstheme="minorHAnsi"/>
           <w:sz w:val="22"/>
           <w:szCs w:val="22"/>
         </w:rPr>
@@ -3380,26 +3421,22 @@
     <w:p>
       <w:pPr>
         <w:rPr>
-          <w:sz w:val="22"/>
-          <w:szCs w:val="22"/>
-        </w:rPr>
-      </w:pPr>
-      <w:r>
-        <w:rPr>
-          <w:sz w:val="22"/>
-          <w:szCs w:val="22"/>
-        </w:rPr>
-        <w:t xml:space="preserve">Maternal </w:t>
-      </w:r>
-      <w:r>
-        <w:rPr>
-          <w:sz w:val="22"/>
-          <w:szCs w:val="22"/>
-        </w:rPr>
-        <w:t xml:space="preserve">obesity has long term effects on both mother and child. Children of mothers with class III obesity are at 2.32 times higher risk of being large for gestational age regardless of other pregnancy complications </w:t>
-      </w:r>
-      <w:r>
-        <w:rPr>
+          <w:rFonts w:cstheme="minorHAnsi"/>
+          <w:sz w:val="22"/>
+          <w:szCs w:val="22"/>
+        </w:rPr>
+      </w:pPr>
+      <w:r>
+        <w:rPr>
+          <w:rFonts w:cstheme="minorHAnsi"/>
+          <w:sz w:val="22"/>
+          <w:szCs w:val="22"/>
+        </w:rPr>
+        <w:t xml:space="preserve">Maternal obesity has long term effects on both mother and child. Children of mothers with class III obesity are at 2.32 times higher risk of being large for gestational age regardless of other pregnancy complications </w:t>
+      </w:r>
+      <w:r>
+        <w:rPr>
+          <w:rFonts w:cstheme="minorHAnsi"/>
           <w:sz w:val="22"/>
           <w:szCs w:val="22"/>
         </w:rPr>
@@ -3407,6 +3444,7 @@
       </w:r>
       <w:r>
         <w:rPr>
+          <w:rFonts w:cstheme="minorHAnsi"/>
           <w:sz w:val="22"/>
           <w:szCs w:val="22"/>
         </w:rPr>
@@ -3414,6 +3452,7 @@
       </w:r>
       <w:r>
         <w:rPr>
+          <w:rFonts w:cstheme="minorHAnsi"/>
           <w:sz w:val="22"/>
           <w:szCs w:val="22"/>
         </w:rPr>
@@ -3421,6 +3460,7 @@
       </w:r>
       <w:r>
         <w:rPr>
+          <w:rFonts w:cstheme="minorHAnsi"/>
           <w:noProof/>
           <w:sz w:val="22"/>
           <w:szCs w:val="22"/>
@@ -3429,6 +3469,7 @@
       </w:r>
       <w:r>
         <w:rPr>
+          <w:rFonts w:cstheme="minorHAnsi"/>
           <w:i/>
           <w:noProof/>
           <w:sz w:val="22"/>
@@ -3438,6 +3479,7 @@
       </w:r>
       <w:r>
         <w:rPr>
+          <w:rFonts w:cstheme="minorHAnsi"/>
           <w:noProof/>
           <w:sz w:val="22"/>
           <w:szCs w:val="22"/>
@@ -3446,6 +3488,7 @@
       </w:r>
       <w:r>
         <w:rPr>
+          <w:rFonts w:cstheme="minorHAnsi"/>
           <w:sz w:val="22"/>
           <w:szCs w:val="22"/>
         </w:rPr>
@@ -3453,6 +3496,7 @@
       </w:r>
       <w:r>
         <w:rPr>
+          <w:rFonts w:cstheme="minorHAnsi"/>
           <w:sz w:val="22"/>
           <w:szCs w:val="22"/>
         </w:rPr>
@@ -3460,6 +3504,7 @@
       </w:r>
       <w:r>
         <w:rPr>
+          <w:rFonts w:cstheme="minorHAnsi"/>
           <w:sz w:val="22"/>
           <w:szCs w:val="22"/>
         </w:rPr>
@@ -3467,6 +3512,7 @@
       </w:r>
       <w:r>
         <w:rPr>
+          <w:rFonts w:cstheme="minorHAnsi"/>
           <w:sz w:val="22"/>
           <w:szCs w:val="22"/>
         </w:rPr>
@@ -3474,6 +3520,7 @@
       </w:r>
       <w:r>
         <w:rPr>
+          <w:rFonts w:cstheme="minorHAnsi"/>
           <w:sz w:val="22"/>
           <w:szCs w:val="22"/>
         </w:rPr>
@@ -3481,6 +3528,7 @@
       </w:r>
       <w:r>
         <w:rPr>
+          <w:rFonts w:cstheme="minorHAnsi"/>
           <w:noProof/>
           <w:sz w:val="22"/>
           <w:szCs w:val="22"/>
@@ -3489,6 +3537,7 @@
       </w:r>
       <w:r>
         <w:rPr>
+          <w:rFonts w:cstheme="minorHAnsi"/>
           <w:i/>
           <w:noProof/>
           <w:sz w:val="22"/>
@@ -3498,6 +3547,7 @@
       </w:r>
       <w:r>
         <w:rPr>
+          <w:rFonts w:cstheme="minorHAnsi"/>
           <w:noProof/>
           <w:sz w:val="22"/>
           <w:szCs w:val="22"/>
@@ -3506,6 +3556,7 @@
       </w:r>
       <w:r>
         <w:rPr>
+          <w:rFonts w:cstheme="minorHAnsi"/>
           <w:i/>
           <w:noProof/>
           <w:sz w:val="22"/>
@@ -3515,6 +3566,7 @@
       </w:r>
       <w:r>
         <w:rPr>
+          <w:rFonts w:cstheme="minorHAnsi"/>
           <w:noProof/>
           <w:sz w:val="22"/>
           <w:szCs w:val="22"/>
@@ -3523,6 +3575,7 @@
       </w:r>
       <w:r>
         <w:rPr>
+          <w:rFonts w:cstheme="minorHAnsi"/>
           <w:i/>
           <w:noProof/>
           <w:sz w:val="22"/>
@@ -3532,6 +3585,7 @@
       </w:r>
       <w:r>
         <w:rPr>
+          <w:rFonts w:cstheme="minorHAnsi"/>
           <w:noProof/>
           <w:sz w:val="22"/>
           <w:szCs w:val="22"/>
@@ -3540,6 +3594,7 @@
       </w:r>
       <w:r>
         <w:rPr>
+          <w:rFonts w:cstheme="minorHAnsi"/>
           <w:i/>
           <w:noProof/>
           <w:sz w:val="22"/>
@@ -3549,6 +3604,7 @@
       </w:r>
       <w:r>
         <w:rPr>
+          <w:rFonts w:cstheme="minorHAnsi"/>
           <w:noProof/>
           <w:sz w:val="22"/>
           <w:szCs w:val="22"/>
@@ -3557,6 +3613,7 @@
       </w:r>
       <w:r>
         <w:rPr>
+          <w:rFonts w:cstheme="minorHAnsi"/>
           <w:i/>
           <w:noProof/>
           <w:sz w:val="22"/>
@@ -3566,6 +3623,7 @@
       </w:r>
       <w:r>
         <w:rPr>
+          <w:rFonts w:cstheme="minorHAnsi"/>
           <w:noProof/>
           <w:sz w:val="22"/>
           <w:szCs w:val="22"/>
@@ -3574,6 +3632,7 @@
       </w:r>
       <w:r>
         <w:rPr>
+          <w:rFonts w:cstheme="minorHAnsi"/>
           <w:i/>
           <w:noProof/>
           <w:sz w:val="22"/>
@@ -3583,6 +3642,7 @@
       </w:r>
       <w:r>
         <w:rPr>
+          <w:rFonts w:cstheme="minorHAnsi"/>
           <w:noProof/>
           <w:sz w:val="22"/>
           <w:szCs w:val="22"/>
@@ -3591,6 +3651,7 @@
       </w:r>
       <w:r>
         <w:rPr>
+          <w:rFonts w:cstheme="minorHAnsi"/>
           <w:sz w:val="22"/>
           <w:szCs w:val="22"/>
         </w:rPr>
@@ -3598,13 +3659,22 @@
       </w:r>
       <w:r>
         <w:rPr>
-          <w:sz w:val="22"/>
-          <w:szCs w:val="22"/>
-        </w:rPr>
-        <w:t xml:space="preserve">. Alarmingly, data collected from 47 states in the United States show that </w:t>
-      </w:r>
-      <w:r>
-        <w:rPr>
+          <w:rFonts w:cstheme="minorHAnsi"/>
+          <w:sz w:val="22"/>
+          <w:szCs w:val="22"/>
+        </w:rPr>
+        <w:t>. Alarmingly, data collected from 47 states in the United States show that  more than 50% of pregnant women were either obese or overweight in 2014</w:t>
+      </w:r>
+      <w:r>
+        <w:rPr>
+          <w:rStyle w:val="FootnoteReference"/>
+          <w:rFonts w:cstheme="minorHAnsi"/>
+        </w:rPr>
+        <w:footnoteReference w:id="1"/>
+      </w:r>
+      <w:r>
+        <w:rPr>
+          <w:rFonts w:cstheme="minorHAnsi"/>
           <w:sz w:val="22"/>
           <w:szCs w:val="22"/>
         </w:rPr>
@@ -3612,54 +3682,7 @@
       </w:r>
       <w:r>
         <w:rPr>
-          <w:sz w:val="22"/>
-          <w:szCs w:val="22"/>
-        </w:rPr>
-        <w:t xml:space="preserve">more than </w:t>
-      </w:r>
-      <w:r>
-        <w:rPr>
-          <w:sz w:val="22"/>
-          <w:szCs w:val="22"/>
-        </w:rPr>
-        <w:t xml:space="preserve">50% of </w:t>
-      </w:r>
-      <w:r>
-        <w:rPr>
-          <w:sz w:val="22"/>
-          <w:szCs w:val="22"/>
-        </w:rPr>
-        <w:t xml:space="preserve">pregnant </w:t>
-      </w:r>
-      <w:r>
-        <w:rPr>
-          <w:sz w:val="22"/>
-          <w:szCs w:val="22"/>
-        </w:rPr>
-        <w:t xml:space="preserve">women were either obese or overweight </w:t>
-      </w:r>
-      <w:r>
-        <w:rPr>
-          <w:sz w:val="22"/>
-          <w:szCs w:val="22"/>
-        </w:rPr>
-        <w:t>in 2014</w:t>
-      </w:r>
-      <w:r>
-        <w:rPr>
-          <w:rStyle w:val="FootnoteReference"/>
-        </w:rPr>
-        <w:footnoteReference w:id="1"/>
-      </w:r>
-      <w:r>
-        <w:rPr>
-          <w:sz w:val="22"/>
-          <w:szCs w:val="22"/>
-        </w:rPr>
-        <w:t xml:space="preserve"> </w:t>
-      </w:r>
-      <w:r>
-        <w:rPr>
+          <w:rFonts w:cstheme="minorHAnsi"/>
           <w:sz w:val="22"/>
           <w:szCs w:val="22"/>
         </w:rPr>
@@ -3667,6 +3690,7 @@
       </w:r>
       <w:r>
         <w:rPr>
+          <w:rFonts w:cstheme="minorHAnsi"/>
           <w:sz w:val="22"/>
           <w:szCs w:val="22"/>
         </w:rPr>
@@ -3674,6 +3698,7 @@
       </w:r>
       <w:r>
         <w:rPr>
+          <w:rFonts w:cstheme="minorHAnsi"/>
           <w:sz w:val="22"/>
           <w:szCs w:val="22"/>
         </w:rPr>
@@ -3681,6 +3706,7 @@
       </w:r>
       <w:r>
         <w:rPr>
+          <w:rFonts w:cstheme="minorHAnsi"/>
           <w:noProof/>
           <w:sz w:val="22"/>
           <w:szCs w:val="22"/>
@@ -3689,6 +3715,7 @@
       </w:r>
       <w:r>
         <w:rPr>
+          <w:rFonts w:cstheme="minorHAnsi"/>
           <w:i/>
           <w:noProof/>
           <w:sz w:val="22"/>
@@ -3698,6 +3725,7 @@
       </w:r>
       <w:r>
         <w:rPr>
+          <w:rFonts w:cstheme="minorHAnsi"/>
           <w:noProof/>
           <w:sz w:val="22"/>
           <w:szCs w:val="22"/>
@@ -3706,6 +3734,7 @@
       </w:r>
       <w:r>
         <w:rPr>
+          <w:rFonts w:cstheme="minorHAnsi"/>
           <w:sz w:val="22"/>
           <w:szCs w:val="22"/>
         </w:rPr>
@@ -3713,6 +3742,7 @@
       </w:r>
       <w:r>
         <w:rPr>
+          <w:rFonts w:cstheme="minorHAnsi"/>
           <w:sz w:val="22"/>
           <w:szCs w:val="22"/>
         </w:rPr>
@@ -3720,6 +3750,7 @@
       </w:r>
       <w:r>
         <w:rPr>
+          <w:rFonts w:cstheme="minorHAnsi"/>
           <w:i/>
           <w:sz w:val="22"/>
           <w:szCs w:val="22"/>
@@ -3728,6 +3759,7 @@
       </w:r>
       <w:r>
         <w:rPr>
+          <w:rFonts w:cstheme="minorHAnsi"/>
           <w:sz w:val="22"/>
           <w:szCs w:val="22"/>
         </w:rPr>
@@ -3735,6 +3767,7 @@
       </w:r>
       <w:r>
         <w:rPr>
+          <w:rFonts w:cstheme="minorHAnsi"/>
           <w:sz w:val="22"/>
           <w:szCs w:val="22"/>
         </w:rPr>
@@ -3742,6 +3775,7 @@
       </w:r>
       <w:r>
         <w:rPr>
+          <w:rFonts w:cstheme="minorHAnsi"/>
           <w:sz w:val="22"/>
           <w:szCs w:val="22"/>
         </w:rPr>
@@ -3749,6 +3783,7 @@
       </w:r>
       <w:r>
         <w:rPr>
+          <w:rFonts w:cstheme="minorHAnsi"/>
           <w:sz w:val="22"/>
           <w:szCs w:val="22"/>
         </w:rPr>
@@ -3756,6 +3791,7 @@
       </w:r>
       <w:r>
         <w:rPr>
+          <w:rFonts w:cstheme="minorHAnsi"/>
           <w:noProof/>
           <w:sz w:val="22"/>
           <w:szCs w:val="22"/>
@@ -3764,6 +3800,7 @@
       </w:r>
       <w:r>
         <w:rPr>
+          <w:rFonts w:cstheme="minorHAnsi"/>
           <w:sz w:val="22"/>
           <w:szCs w:val="22"/>
         </w:rPr>
@@ -3771,22 +3808,31 @@
       </w:r>
       <w:r>
         <w:rPr>
+          <w:rFonts w:cstheme="minorHAnsi"/>
           <w:sz w:val="22"/>
           <w:szCs w:val="22"/>
         </w:rPr>
         <w:t xml:space="preserve">. </w:t>
       </w:r>
     </w:p>
-    <w:p/>
-    <w:p>
-      <w:pPr>
-        <w:rPr>
-          <w:sz w:val="22"/>
-          <w:szCs w:val="22"/>
-        </w:rPr>
-      </w:pPr>
-      <w:r>
-        <w:rPr>
+    <w:p>
+      <w:pPr>
+        <w:rPr>
+          <w:rFonts w:cstheme="minorHAnsi"/>
+        </w:rPr>
+      </w:pPr>
+    </w:p>
+    <w:p>
+      <w:pPr>
+        <w:rPr>
+          <w:rFonts w:cstheme="minorHAnsi"/>
+          <w:sz w:val="22"/>
+          <w:szCs w:val="22"/>
+        </w:rPr>
+      </w:pPr>
+      <w:r>
+        <w:rPr>
+          <w:rFonts w:cstheme="minorHAnsi"/>
           <w:sz w:val="22"/>
           <w:szCs w:val="22"/>
         </w:rPr>
@@ -3794,37 +3840,160 @@
       </w:r>
       <w:r>
         <w:rPr>
+          <w:rFonts w:cstheme="minorHAnsi"/>
           <w:i/>
           <w:sz w:val="22"/>
           <w:szCs w:val="22"/>
         </w:rPr>
-        <w:t>in</w:t>
-      </w:r>
-      <w:r>
-        <w:rPr>
+        <w:t>in utero</w:t>
+      </w:r>
+      <w:r>
+        <w:rPr>
+          <w:rFonts w:cstheme="minorHAnsi"/>
+          <w:sz w:val="22"/>
+          <w:szCs w:val="22"/>
+        </w:rPr>
+        <w:t xml:space="preserve"> development </w:t>
+      </w:r>
+      <w:r>
+        <w:rPr>
+          <w:rFonts w:cstheme="minorHAnsi"/>
+          <w:sz w:val="22"/>
+          <w:szCs w:val="22"/>
+        </w:rPr>
+        <w:fldChar w:fldCharType="begin" w:fldLock="1"/>
+      </w:r>
+      <w:r>
+        <w:rPr>
+          <w:rFonts w:cstheme="minorHAnsi"/>
+          <w:sz w:val="22"/>
+          <w:szCs w:val="22"/>
+        </w:rPr>
+        <w:instrText>ADDIN CSL_CITATION {"citationItems":[{"id":"ITEM-1","itemData":{"DOI":"10.3390/ijms150916153","ISSN":"1422-0067","PMID":"25222554","abstract":"Appropriate in utero growth is essential for offspring development and is a critical contributor to long-term health. Fetal growth is largely dictated by the availability of nutrients in maternal circulation and the ability of these nutrients to be transported into fetal circulation via the placenta. Substrate flux across placental gradients is dependent on the accessibility and activity of nutrient-specific transporters. Changes in the expression and activity of these transporters is implicated in cases of restricted and excessive fetal growth, and may represent a control mechanism by which fetal growth rate attempts to match availability of nutrients in maternal circulation. This review provides an overview of placenta nutrient transport with an emphasis on macro-nutrient transporters. It highlights the changes in expression and activity of these transporters associated with common pregnancy pathologies, including intrauterine growth restriction, macrosomia, diabetes and obesity, as well as the potential impact of maternal diet. Molecular signaling pathways linking maternal nutrient availability and placenta nutrient transport are discussed. How sexual dimorphism affects fetal growth strategies and the placenta's response to an altered intrauterine environment is considered. Further knowledge in this area may be the first step in the development of targeted interventions to help optimize fetal growth.","author":[{"dropping-particle":"","family":"Brett","given":"Kendra Elizabeth","non-dropping-particle":"","parse-names":false,"suffix":""},{"dropping-particle":"","family":"Ferraro","given":"Zachary Michael","non-dropping-particle":"","parse-names":false,"suffix":""},{"dropping-particle":"","family":"Yockell-Lelievre","given":"Julien","non-dropping-particle":"","parse-names":false,"suffix":""},{"dropping-particle":"","family":"Gruslin","given":"Andrée","non-dropping-particle":"","parse-names":false,"suffix":""},{"dropping-particle":"","family":"Adamo","given":"Kristi Bree","non-dropping-particle":"","parse-names":false,"suffix":""}],"container-title":"International journal of molecular sciences","id":"ITEM-1","issue":"9","issued":{"date-parts":[["2014","9","12"]]},"page":"16153-85","publisher":"Multidisciplinary Digital Publishing Institute  (MDPI)","title":"Maternal-fetal nutrient transport in pregnancy pathologies: the role of the placenta.","type":"article-journal","volume":"15"},"uris":["http://www.mendeley.com/documents/?uuid=a1c30b43-60ab-32af-9655-fea26f3d125e"]}],"mendeley":{"formattedCitation":"(Brett &lt;i&gt;et al.&lt;/i&gt;, 2014)","plainTextFormattedCitation":"(Brett et al., 2014)","previouslyFormattedCitation":"(Brett &lt;i&gt;et al.&lt;/i&gt;, 2014)"},"properties":{"noteIndex":0},"schema":"https://github.com/citation-style-language/schema/raw/master/csl-citation.json"}</w:instrText>
+      </w:r>
+      <w:r>
+        <w:rPr>
+          <w:rFonts w:cstheme="minorHAnsi"/>
+          <w:sz w:val="22"/>
+          <w:szCs w:val="22"/>
+        </w:rPr>
+        <w:fldChar w:fldCharType="separate"/>
+      </w:r>
+      <w:r>
+        <w:rPr>
+          <w:rFonts w:cstheme="minorHAnsi"/>
+          <w:noProof/>
+          <w:sz w:val="22"/>
+          <w:szCs w:val="22"/>
+        </w:rPr>
+        <w:t xml:space="preserve">(Brett </w:t>
+      </w:r>
+      <w:r>
+        <w:rPr>
+          <w:rFonts w:cstheme="minorHAnsi"/>
           <w:i/>
-          <w:sz w:val="22"/>
-          <w:szCs w:val="22"/>
-        </w:rPr>
-        <w:t xml:space="preserve"> </w:t>
-      </w:r>
-      <w:r>
-        <w:rPr>
+          <w:noProof/>
+          <w:sz w:val="22"/>
+          <w:szCs w:val="22"/>
+        </w:rPr>
+        <w:t>et al.</w:t>
+      </w:r>
+      <w:r>
+        <w:rPr>
+          <w:rFonts w:cstheme="minorHAnsi"/>
+          <w:noProof/>
+          <w:sz w:val="22"/>
+          <w:szCs w:val="22"/>
+        </w:rPr>
+        <w:t>, 2014)</w:t>
+      </w:r>
+      <w:r>
+        <w:rPr>
+          <w:rFonts w:cstheme="minorHAnsi"/>
+          <w:sz w:val="22"/>
+          <w:szCs w:val="22"/>
+        </w:rPr>
+        <w:fldChar w:fldCharType="end"/>
+      </w:r>
+      <w:r>
+        <w:rPr>
+          <w:rFonts w:cstheme="minorHAnsi"/>
+          <w:sz w:val="22"/>
+          <w:szCs w:val="22"/>
+        </w:rPr>
+        <w:t xml:space="preserve">. Aside from being the rate-limiting step for fetal nutrient and corticosteroid acquisition, the placenta plays an important endocrine role to promote fetal growth and nutrient supply, mainly releasing growth hormone to promote an insulin-resistant state for the mother. The placenta is highly regulated to ensure adequate growth of the fetus in normal pregnancies </w:t>
+      </w:r>
+      <w:r>
+        <w:rPr>
+          <w:rFonts w:cstheme="minorHAnsi"/>
+          <w:sz w:val="22"/>
+          <w:szCs w:val="22"/>
+        </w:rPr>
+        <w:fldChar w:fldCharType="begin" w:fldLock="1"/>
+      </w:r>
+      <w:r>
+        <w:rPr>
+          <w:rFonts w:cstheme="minorHAnsi"/>
+          <w:sz w:val="22"/>
+          <w:szCs w:val="22"/>
+        </w:rPr>
+        <w:instrText>ADDIN CSL_CITATION {"citationItems":[{"id":"ITEM-1","itemData":{"DOI":"10.1016/j.thromres.2004.06.038","ISSN":"00493848","PMID":"15507270","abstract":"The placenta is the highly specialised organ of pregnancy that supports the normal growth and development of the fetus. Growth and function of the placenta are precisely regulated and coordinated to ensure the exchange of nutrients and waste products between the maternal and fetal circulatory systems operates at maximal efficiency. The main functional units of the placenta are the chorionic villi within which fetal blood is separated by only three or four cell layers (placental membrane) from maternal blood in the surrounding intervillous space. After implantation, trophoblast cells proliferate and differentiate along two pathways described as villous and extravillous. Non-migratory, villous cytotrophoblast cells fuse to form the multinucleated syncytiotrophoblast, which forms the outer epithelial layer of the chorionic villi. It is at the terminal branches of the chorionic villi that the majority of fetal/maternal exchange occurs. Extravillous trophoblast cells migrate into the decidua and remodel uterine arteries. This facilitates blood flow to the placenta via dilated, compliant vessels, unresponsive to maternal vasomotor control. The placenta acts to provide oxygen and nutrients to the fetus, whilst removing carbon dioxide and other waste products. It metabolises a number of substances and can release metabolic products into maternal and/or fetal circulations. The placenta can help to protect the fetus against certain xenobiotic molecules, infections and maternal diseases. In addition, it releases hormones into both the maternal and fetal circulations to affect pregnancy, metabolism, fetal growth, parturition and other functions. Many placental functional changes occur that accommodate the increasing metabolic demands of the developing fetus throughout gestation.","author":[{"dropping-particle":"","family":"Gude","given":"Neil M.","non-dropping-particle":"","parse-names":false,"suffix":""},{"dropping-particle":"","family":"Roberts","given":"Claire T.","non-dropping-particle":"","parse-names":false,"suffix":""},{"dropping-particle":"","family":"Kalionis","given":"Bill","non-dropping-particle":"","parse-names":false,"suffix":""},{"dropping-particle":"","family":"King","given":"Roger G.","non-dropping-particle":"","parse-names":false,"suffix":""}],"container-title":"Thrombosis Research","id":"ITEM-1","issue":"5-6","issued":{"date-parts":[["2004","1"]]},"page":"397-407","title":"Growth and function of the normal human placenta","type":"article-journal","volume":"114"},"uris":["http://www.mendeley.com/documents/?uuid=e233d2a9-8f60-36e5-b238-08fade8f9ce3"]}],"mendeley":{"formattedCitation":"(Gude &lt;i&gt;et al.&lt;/i&gt;, 2004)","plainTextFormattedCitation":"(Gude et al., 2004)","previouslyFormattedCitation":"(Gude &lt;i&gt;et al.&lt;/i&gt;, 2004)"},"properties":{"noteIndex":0},"schema":"https://github.com/citation-style-language/schema/raw/master/csl-citation.json"}</w:instrText>
+      </w:r>
+      <w:r>
+        <w:rPr>
+          <w:rFonts w:cstheme="minorHAnsi"/>
+          <w:sz w:val="22"/>
+          <w:szCs w:val="22"/>
+        </w:rPr>
+        <w:fldChar w:fldCharType="separate"/>
+      </w:r>
+      <w:r>
+        <w:rPr>
+          <w:rFonts w:cstheme="minorHAnsi"/>
+          <w:noProof/>
+          <w:sz w:val="22"/>
+          <w:szCs w:val="22"/>
+        </w:rPr>
+        <w:t xml:space="preserve">(Gude </w:t>
+      </w:r>
+      <w:r>
+        <w:rPr>
+          <w:rFonts w:cstheme="minorHAnsi"/>
           <w:i/>
-          <w:sz w:val="22"/>
-          <w:szCs w:val="22"/>
-        </w:rPr>
-        <w:t>utero</w:t>
-      </w:r>
-      <w:r>
-        <w:rPr>
-          <w:sz w:val="22"/>
-          <w:szCs w:val="22"/>
-        </w:rPr>
-        <w:t xml:space="preserve"> development </w:t>
-      </w:r>
-      <w:r>
-        <w:rPr>
+          <w:noProof/>
+          <w:sz w:val="22"/>
+          <w:szCs w:val="22"/>
+        </w:rPr>
+        <w:t>et al.</w:t>
+      </w:r>
+      <w:r>
+        <w:rPr>
+          <w:rFonts w:cstheme="minorHAnsi"/>
+          <w:noProof/>
+          <w:sz w:val="22"/>
+          <w:szCs w:val="22"/>
+        </w:rPr>
+        <w:t>, 2004)</w:t>
+      </w:r>
+      <w:r>
+        <w:rPr>
+          <w:rFonts w:cstheme="minorHAnsi"/>
+          <w:sz w:val="22"/>
+          <w:szCs w:val="22"/>
+        </w:rPr>
+        <w:fldChar w:fldCharType="end"/>
+      </w:r>
+      <w:r>
+        <w:rPr>
+          <w:rFonts w:cstheme="minorHAnsi"/>
+          <w:sz w:val="22"/>
+          <w:szCs w:val="22"/>
+        </w:rPr>
+        <w:t xml:space="preserve">, but in many cases, placental function may be altered. In maternal obesity and stress, placental nutrient transport and endocrine function are believed to be suboptimal leading to unhealthy fetal growth </w:t>
+      </w:r>
+      <w:r>
+        <w:rPr>
+          <w:rFonts w:cstheme="minorHAnsi"/>
           <w:sz w:val="22"/>
           <w:szCs w:val="22"/>
         </w:rPr>
@@ -3832,13 +4001,15 @@
       </w:r>
       <w:r>
         <w:rPr>
-          <w:sz w:val="22"/>
-          <w:szCs w:val="22"/>
-        </w:rPr>
-        <w:instrText>ADDIN CSL_CITATION {"citationItems":[{"id":"ITEM-1","itemData":{"DOI":"10.3390/ijms150916153","ISSN":"1422-0067","PMID":"25222554","abstract":"Appropriate in utero growth is essential for offspring development and is a critical contributor to long-term health. Fetal growth is largely dictated by the availability of nutrients in maternal circulation and the ability of these nutrients to be transported into fetal circulation via the placenta. Substrate flux across placental gradients is dependent on the accessibility and activity of nutrient-specific transporters. Changes in the expression and activity of these transporters is implicated in cases of restricted and excessive fetal growth, and may represent a control mechanism by which fetal growth rate attempts to match availability of nutrients in maternal circulation. This review provides an overview of placenta nutrient transport with an emphasis on macro-nutrient transporters. It highlights the changes in expression and activity of these transporters associated with common pregnancy pathologies, including intrauterine growth restriction, macrosomia, diabetes and obesity, as well as the potential impact of maternal diet. Molecular signaling pathways linking maternal nutrient availability and placenta nutrient transport are discussed. How sexual dimorphism affects fetal growth strategies and the placenta's response to an altered intrauterine environment is considered. Further knowledge in this area may be the first step in the development of targeted interventions to help optimize fetal growth.","author":[{"dropping-particle":"","family":"Brett","given":"Kendra Elizabeth","non-dropping-particle":"","parse-names":false,"suffix":""},{"dropping-particle":"","family":"Ferraro","given":"Zachary Michael","non-dropping-particle":"","parse-names":false,"suffix":""},{"dropping-particle":"","family":"Yockell-Lelievre","given":"Julien","non-dropping-particle":"","parse-names":false,"suffix":""},{"dropping-particle":"","family":"Gruslin","given":"Andrée","non-dropping-particle":"","parse-names":false,"suffix":""},{"dropping-particle":"","family":"Adamo","given":"Kristi Bree","non-dropping-particle":"","parse-names":false,"suffix":""}],"container-title":"International journal of molecular sciences","id":"ITEM-1","issue":"9","issued":{"date-parts":[["2014","9","12"]]},"page":"16153-85","publisher":"Multidisciplinary Digital Publishing Institute  (MDPI)","title":"Maternal-fetal nutrient transport in pregnancy pathologies: the role of the placenta.","type":"article-journal","volume":"15"},"uris":["http://www.mendeley.com/documents/?uuid=a1c30b43-60ab-32af-9655-fea26f3d125e"]}],"mendeley":{"formattedCitation":"(Brett &lt;i&gt;et al.&lt;/i&gt;, 2014)","plainTextFormattedCitation":"(Brett et al., 2014)","previouslyFormattedCitation":"(Brett &lt;i&gt;et al.&lt;/i&gt;, 2014)"},"properties":{"noteIndex":0},"schema":"https://github.com/citation-style-language/schema/raw/master/csl-citation.json"}</w:instrText>
-      </w:r>
-      <w:r>
-        <w:rPr>
+          <w:rFonts w:cstheme="minorHAnsi"/>
+          <w:sz w:val="22"/>
+          <w:szCs w:val="22"/>
+        </w:rPr>
+        <w:instrText>ADDIN CSL_CITATION {"citationItems":[{"id":"ITEM-1","itemData":{"ISSN":"1941-2797","PMID":"19173021","abstract":"The increasing rate of maternal obesity provides a major challenge to obstetric practice. Maternal obesity can result in negative outcomes for both women and fetuses. The maternal risks during pregnancy include gestational diabetes and preeclampsia. The fetus is at risk for stillbirth and congenital anomalies. Obesity in pregnancy can also affect health later in life for both mother and child. For women, these risks include heart disease and hypertension. Children have a risk of future obesity and heart disease. Women and their offspring are at increased risk for diabetes. Obstetrician-gynecologists are well positioned to prevent and treat this epidemic.","author":[{"dropping-particle":"","family":"Leddy","given":"Meaghan A","non-dropping-particle":"","parse-names":false,"suffix":""},{"dropping-particle":"","family":"Power","given":"Michael L","non-dropping-particle":"","parse-names":false,"suffix":""},{"dropping-particle":"","family":"Schulkin","given":"Jay","non-dropping-particle":"","parse-names":false,"suffix":""}],"container-title":"Reviews in obstetrics &amp; gynecology","id":"ITEM-1","issue":"4","issued":{"date-parts":[["2008"]]},"page":"170-8","publisher":"MedReviews, LLC","title":"The impact of maternal obesity on maternal and fetal health.","type":"article-journal","volume":"1"},"uris":["http://www.mendeley.com/documents/?uuid=a691fb6b-a3de-3348-b237-545f7e5212a7"]},{"id":"ITEM-2","itemData":{"DOI":"10.1016/j.ajog.2012.06.012","ISSN":"1097-6868","PMID":"22840973","abstract":"The hypothalamic-pituitary-adrenocortical (HPA) axis is a major neuroendocrine pathway that modulates the stress response. The glucocorticoid, cortisol, is the principal end product of the HPA axis in humans and plays a fundamental role in maintaining homeostasis and in fetal maturation and development. Antenatal administration of synthetic glucocorticoids (GCs) accelerates fetal lung maturation and has significantly decreased neonatal mortality and morbidity in infants born before 34 weeks of gestation. Exposure to excess levels of endogenous GCs and exogenous GCs (betamethasone and dexamethasone) has been shown to alter the normal development trajectory. The development and regulation of the fetal HPA axis is discussed and the experimental animal evidence presented suggests long-term adverse consequences of altered HPA function. The clinical data in infants exposed to GCs also suggest altered HPA axis function over the short term. The longer-term consequences of antenatal GC exposure on HPA axis function and subtler neurodevelopmental outcomes including adaptation to stress, cognition, behavior, and the cardiovascular and immune responses are poorly understood. Emerging clinical strategies and interventions may help in the selection of mothers at risk for preterm delivery who would benefit from existing or future formulations of antenatal GCs with a reduction in the associated risk to the fetus and newborn. Detailed longitudinal long-term follow-up of those infants exposed to synthetic GCs are needed.","author":[{"dropping-particle":"","family":"Waffarn","given":"Feizal","non-dropping-particle":"","parse-names":false,"suffix":""},{"dropping-particle":"","family":"Davis","given":"Elysia Poggi","non-dropping-particle":"","parse-names":false,"suffix":""}],"container-title":"American journal of obstetrics and gynecology","id":"ITEM-2","issue":"6","issued":{"date-parts":[["2012","12"]]},"page":"446-54","publisher":"NIH Public Access","title":"Effects of antenatal corticosteroids on the hypothalamic-pituitary-adrenocortical axis of the fetus and newborn: experimental findings and clinical considerations.","type":"article-journal","volume":"207"},"uris":["http://www.mendeley.com/documents/?uuid=27361c58-7b19-338b-b9f3-3b72599dffac"]},{"id":"ITEM-3","itemData":{"DOI":"10.1002/cbf.1817","ISSN":"02636484","author":[{"dropping-particle":"","family":"Kipmen-Korgun","given":"Dijle","non-dropping-particle":"","parse-names":false,"suffix":""},{"dropping-particle":"","family":"Ozmen","given":"Asli","non-dropping-particle":"","parse-names":false,"suffix":""},{"dropping-particle":"","family":"Unek","given":"Gozde","non-dropping-particle":"","parse-names":false,"suffix":""},{"dropping-particle":"","family":"Simsek","given":"Mehmet","non-dropping-particle":"","parse-names":false,"suffix":""},{"dropping-particle":"","family":"Demir","given":"Ramazan","non-dropping-particle":"","parse-names":false,"suffix":""},{"dropping-particle":"","family":"Korgun","given":"Emin Turkay","non-dropping-particle":"","parse-names":false,"suffix":""}],"container-title":"Cell Biochemistry and Function","id":"ITEM-3","issue":"1","issued":{"date-parts":[["2012","1","1"]]},"page":"47-53","publisher":"John Wiley &amp; Sons, Ltd","title":"Triamcinolone up-regulates GLUT 1 and GLUT 3 expression in cultured human placental endothelial cells","type":"article-journal","volume":"30"},"uris":["http://www.mendeley.com/documents/?uuid=b9ba182f-a10e-3e56-915b-e97dc902b250"]},{"id":"ITEM-4","itemData":{"DOI":"10.1017/S2040174412000529","ISSN":"2040-1752","PMID":"25054676","abstract":"The mechanisms linking maternal nutrition to fetal growth and programming of adult disease remain to be fully established. We review data on changes in placental transport in response to altered maternal nutrition, including compromized utero-placental blood flow. In human intrauterine growth restriction and in most animal models involving maternal undernutrition or restricted placental blood flow, the activity of placental transporters, in particular for amino acids, is decreased in late pregnancy. The effect of maternal overnutrition on placental transport remains largely unexplored. However, some, but not all, studies in women with diabetes giving birth to large babies indicate an upregulation of placental transporters for amino acids, glucose and fatty acids. These data support the concept that the placenta responds to maternal nutritional cues by altering placental function to match fetal growth to the ability of the maternal supply line to allocate resources to the fetus. On the other hand, some findings in humans and mice suggest that placental transporters are regulated in response to fetal demand signals. These observations are consistent with the idea that fetal signals regulate placental function to compensate for changes in nutrient availability. We propose that the placenta integrates maternal and fetal nutritional cues with information from intrinsic nutrient sensors. Together, these signals regulate placental growth and nutrient transport to balance fetal demand with the ability of the mother to support pregnancy. Thus, the placenta plays a critical role in modulating maternal-fetal resource allocation, thereby affecting fetal growth and the long-term health of the offspring.","author":[{"dropping-particle":"","family":"Gaccioli","given":"F","non-dropping-particle":"","parse-names":false,"suffix":""},{"dropping-particle":"","family":"Lager","given":"S","non-dropping-particle":"","parse-names":false,"suffix":""},{"dropping-particle":"","family":"Powell","given":"T L","non-dropping-particle":"","parse-names":false,"suffix":""},{"dropping-particle":"","family":"Jansson","given":"T","non-dropping-particle":"","parse-names":false,"suffix":""}],"container-title":"Journal of developmental origins of health and disease","id":"ITEM-4","issue":"2","issued":{"date-parts":[["2013","4"]]},"page":"101-15","publisher":"NIH Public Access","title":"Placental transport in response to altered maternal nutrition.","type":"article-journal","volume":"4"},"uris":["http://www.mendeley.com/documents/?uuid=5a5e7ed3-0124-3a00-bd7f-0aa37e64d677"]}],"mendeley":{"formattedCitation":"(Leddy &lt;i&gt;et al.&lt;/i&gt;, 2008; Kipmen-Korgun &lt;i&gt;et al.&lt;/i&gt;, 2012; Waffarn &amp; Davis, 2012; Gaccioli &lt;i&gt;et al.&lt;/i&gt;, 2013)","plainTextFormattedCitation":"(Leddy et al., 2008; Kipmen-Korgun et al., 2012; Waffarn &amp; Davis, 2012; Gaccioli et al., 2013)","previouslyFormattedCitation":"(Leddy &lt;i&gt;et al.&lt;/i&gt;, 2008; Kipmen-Korgun &lt;i&gt;et al.&lt;/i&gt;, 2012; Waffarn &amp; Davis, 2012; Gaccioli &lt;i&gt;et al.&lt;/i&gt;, 2013)"},"properties":{"noteIndex":0},"schema":"https://github.com/citation-style-language/schema/raw/master/csl-citation.json"}</w:instrText>
+      </w:r>
+      <w:r>
+        <w:rPr>
+          <w:rFonts w:cstheme="minorHAnsi"/>
           <w:sz w:val="22"/>
           <w:szCs w:val="22"/>
         </w:rPr>
@@ -3846,14 +4017,16 @@
       </w:r>
       <w:r>
         <w:rPr>
-          <w:noProof/>
-          <w:sz w:val="22"/>
-          <w:szCs w:val="22"/>
-        </w:rPr>
-        <w:t xml:space="preserve">(Brett </w:t>
-      </w:r>
-      <w:r>
-        <w:rPr>
+          <w:rFonts w:cstheme="minorHAnsi"/>
+          <w:noProof/>
+          <w:sz w:val="22"/>
+          <w:szCs w:val="22"/>
+        </w:rPr>
+        <w:t xml:space="preserve">(Leddy </w:t>
+      </w:r>
+      <w:r>
+        <w:rPr>
+          <w:rFonts w:cstheme="minorHAnsi"/>
           <w:i/>
           <w:noProof/>
           <w:sz w:val="22"/>
@@ -3863,14 +4036,54 @@
       </w:r>
       <w:r>
         <w:rPr>
-          <w:noProof/>
-          <w:sz w:val="22"/>
-          <w:szCs w:val="22"/>
-        </w:rPr>
-        <w:t>, 2014)</w:t>
-      </w:r>
-      <w:r>
-        <w:rPr>
+          <w:rFonts w:cstheme="minorHAnsi"/>
+          <w:noProof/>
+          <w:sz w:val="22"/>
+          <w:szCs w:val="22"/>
+        </w:rPr>
+        <w:t xml:space="preserve">, 2008; Kipmen-Korgun </w:t>
+      </w:r>
+      <w:r>
+        <w:rPr>
+          <w:rFonts w:cstheme="minorHAnsi"/>
+          <w:i/>
+          <w:noProof/>
+          <w:sz w:val="22"/>
+          <w:szCs w:val="22"/>
+        </w:rPr>
+        <w:t>et al.</w:t>
+      </w:r>
+      <w:r>
+        <w:rPr>
+          <w:rFonts w:cstheme="minorHAnsi"/>
+          <w:noProof/>
+          <w:sz w:val="22"/>
+          <w:szCs w:val="22"/>
+        </w:rPr>
+        <w:t xml:space="preserve">, 2012; Waffarn &amp; Davis, 2012; Gaccioli </w:t>
+      </w:r>
+      <w:r>
+        <w:rPr>
+          <w:rFonts w:cstheme="minorHAnsi"/>
+          <w:i/>
+          <w:noProof/>
+          <w:sz w:val="22"/>
+          <w:szCs w:val="22"/>
+        </w:rPr>
+        <w:t>et al.</w:t>
+      </w:r>
+      <w:r>
+        <w:rPr>
+          <w:rFonts w:cstheme="minorHAnsi"/>
+          <w:noProof/>
+          <w:sz w:val="22"/>
+          <w:szCs w:val="22"/>
+        </w:rPr>
+        <w:t>, 2013)</w:t>
+      </w:r>
+      <w:r>
+        <w:rPr>
+          <w:rFonts w:cstheme="minorHAnsi"/>
           <w:sz w:val="22"/>
           <w:szCs w:val="22"/>
         </w:rPr>
@@ -3878,20 +4091,32 @@
       </w:r>
       <w:r>
         <w:rPr>
-          <w:sz w:val="22"/>
-          <w:szCs w:val="22"/>
-        </w:rPr>
-        <w:t xml:space="preserve">. Aside from being the rate-limiting step for fetal nutrient and corticosteroid acquisition, the placenta plays an important endocrine role to promote fetal growth and nutrient supply, mainly releasing growth hormone to promote an insulin-resistant state for the mother. </w:t>
-      </w:r>
-      <w:r>
-        <w:rPr>
-          <w:sz w:val="22"/>
-          <w:szCs w:val="22"/>
-        </w:rPr>
-        <w:t xml:space="preserve">The placenta is highly regulated to ensure adequate growth of the fetus in normal pregnancies </w:t>
-      </w:r>
-      <w:r>
-        <w:rPr>
+          <w:rFonts w:cstheme="minorHAnsi"/>
+          <w:sz w:val="22"/>
+          <w:szCs w:val="22"/>
+        </w:rPr>
+        <w:t xml:space="preserve">. Due to the prevalence of obesity and corticosteroid treatments during pregnancy, we will focus primarily on these two </w:t>
+      </w:r>
+      <w:r>
+        <w:rPr>
+          <w:rFonts w:cstheme="minorHAnsi"/>
+          <w:i/>
+          <w:sz w:val="22"/>
+          <w:szCs w:val="22"/>
+        </w:rPr>
+        <w:t xml:space="preserve">in utero </w:t>
+      </w:r>
+      <w:r>
+        <w:rPr>
+          <w:rFonts w:cstheme="minorHAnsi"/>
+          <w:sz w:val="22"/>
+          <w:szCs w:val="22"/>
+        </w:rPr>
+        <w:t xml:space="preserve">perturbances and their effect on placental role. We will examine the mechanisms by which maternal obesity and stress influence the offspring health through altering the maternofetal interface and placental nutrient transport and endocrine function </w:t>
+      </w:r>
+      <w:r>
+        <w:rPr>
+          <w:rFonts w:cstheme="minorHAnsi"/>
           <w:sz w:val="22"/>
           <w:szCs w:val="22"/>
         </w:rPr>
@@ -3899,13 +4124,15 @@
       </w:r>
       <w:r>
         <w:rPr>
-          <w:sz w:val="22"/>
-          <w:szCs w:val="22"/>
-        </w:rPr>
-        <w:instrText>ADDIN CSL_CITATION {"citationItems":[{"id":"ITEM-1","itemData":{"DOI":"10.1016/j.thromres.2004.06.038","ISSN":"00493848","PMID":"15507270","abstract":"The placenta is the highly specialised organ of pregnancy that supports the normal growth and development of the fetus. Growth and function of the placenta are precisely regulated and coordinated to ensure the exchange of nutrients and waste products between the maternal and fetal circulatory systems operates at maximal efficiency. The main functional units of the placenta are the chorionic villi within which fetal blood is separated by only three or four cell layers (placental membrane) from maternal blood in the surrounding intervillous space. After implantation, trophoblast cells proliferate and differentiate along two pathways described as villous and extravillous. Non-migratory, villous cytotrophoblast cells fuse to form the multinucleated syncytiotrophoblast, which forms the outer epithelial layer of the chorionic villi. It is at the terminal branches of the chorionic villi that the majority of fetal/maternal exchange occurs. Extravillous trophoblast cells migrate into the decidua and remodel uterine arteries. This facilitates blood flow to the placenta via dilated, compliant vessels, unresponsive to maternal vasomotor control. The placenta acts to provide oxygen and nutrients to the fetus, whilst removing carbon dioxide and other waste products. It metabolises a number of substances and can release metabolic products into maternal and/or fetal circulations. The placenta can help to protect the fetus against certain xenobiotic molecules, infections and maternal diseases. In addition, it releases hormones into both the maternal and fetal circulations to affect pregnancy, metabolism, fetal growth, parturition and other functions. Many placental functional changes occur that accommodate the increasing metabolic demands of the developing fetus throughout gestation.","author":[{"dropping-particle":"","family":"Gude","given":"Neil M.","non-dropping-particle":"","parse-names":false,"suffix":""},{"dropping-particle":"","family":"Roberts","given":"Claire T.","non-dropping-particle":"","parse-names":false,"suffix":""},{"dropping-particle":"","family":"Kalionis","given":"Bill","non-dropping-particle":"","parse-names":false,"suffix":""},{"dropping-particle":"","family":"King","given":"Roger G.","non-dropping-particle":"","parse-names":false,"suffix":""}],"container-title":"Thrombosis Research","id":"ITEM-1","issue":"5-6","issued":{"date-parts":[["2004","1"]]},"page":"397-407","title":"Growth and function of the normal human placenta","type":"article-journal","volume":"114"},"uris":["http://www.mendeley.com/documents/?uuid=e233d2a9-8f60-36e5-b238-08fade8f9ce3"]}],"mendeley":{"formattedCitation":"(Gude &lt;i&gt;et al.&lt;/i&gt;, 2004)","plainTextFormattedCitation":"(Gude et al., 2004)","previouslyFormattedCitation":"(Gude &lt;i&gt;et al.&lt;/i&gt;, 2004)"},"properties":{"noteIndex":0},"schema":"https://github.com/citation-style-language/schema/raw/master/csl-citation.json"}</w:instrText>
-      </w:r>
-      <w:r>
-        <w:rPr>
+          <w:rFonts w:cstheme="minorHAnsi"/>
+          <w:sz w:val="22"/>
+          <w:szCs w:val="22"/>
+        </w:rPr>
+        <w:instrText>ADDIN CSL_CITATION {"citationItems":[{"id":"ITEM-1","itemData":{"DOI":"10.1095/biolreprod.114.121798","ISSN":"0006-3363","PMID":"25122064","abstract":"The placenta mediates maternal-fetal exchange and has historically been regarded as a passive conduit for nutrients. However, emerging evidence suggests that the placenta actively responds to nutritional and metabolic signals from the mother and the fetus. We propose that the placenta integrates a multitude of maternal and fetal nutritional cues with information from intrinsic nutrient-sensing signaling pathways to match fetal demand with maternal supply by regulating maternal physiology, placental growth, and nutrient transport. This process, which we have called placental nutrient sensing, ensures optimal allocation of resources between the mother and the fetus to maximize the chances for propagation of parental genes without jeopardizing maternal health. We suggest that these mechanisms have evolved because of the evolutionary pressures of maternal undernutrition, which result in decreased placental growth and down-regulation of nutrient transporters, thereby limiting fetal growth to ensure maternal survival. These regulatory loops may also function in response to maternal overnutrition, leading to increased placental growth and nutrient transport in cases of maternal obesity or gestational diabetes. Thus, placental nutrient sensing modulates maternal-fetal resource allocation to increase the likelihood of reproductive success. This model implies that the placenta plays a critical role in mediating fetal programming and determining lifelong health.","author":[{"dropping-particle":"","family":"Díaz","given":"Paula","non-dropping-particle":"","parse-names":false,"suffix":""},{"dropping-particle":"","family":"Powell","given":"Theresa L.","non-dropping-particle":"","parse-names":false,"suffix":""},{"dropping-particle":"","family":"Jansson","given":"Thomas","non-dropping-particle":"","parse-names":false,"suffix":""}],"container-title":"Biology of Reproduction","id":"ITEM-1","issue":"4","issued":{"date-parts":[["2014","10","1"]]},"page":"82","title":"The Role of Placental Nutrient Sensing in Maternal-Fetal Resource Allocation1","type":"article-journal","volume":"91"},"uris":["http://www.mendeley.com/documents/?uuid=1d8b74b6-2a7e-3382-9751-e3a19779a9ac"]},{"id":"ITEM-2","itemData":{"DOI":"10.3389/fphys.2016.00012","ISSN":"1664-042X","PMID":"26858656","abstract":"Placental responses to maternal perturbations are complex and remain poorly understood. Altered maternal environment during pregnancy such as hypoxia, stress, obesity, diabetes, toxins, altered nutrition, inflammation, and reduced utero-placental blood flow may influence fetal development, which can predispose to diseases later in life. The placenta being a metabolically active tissue responds to these perturbations by regulating the fetal supply of nutrients and oxygen and secretion of hormones into the maternal and fetal circulation. We have proposed that placental nutrient sensing integrates maternal and fetal nutritional cues with information from intrinsic nutrient sensing signaling pathways to balance fetal demand with the ability of the mother to support pregnancy by regulating maternal physiology, placental growth, and placental nutrient transport. Emerging evidence suggests that the nutrient-sensing signaling pathway mechanistic target of rapamycin (mTOR) plays a central role in this process. Thus, placental nutrient sensing plays a critical role in modulating maternal-fetal resource allocation, thereby affecting fetal growth and the life-long health of the fetus.","author":[{"dropping-particle":"","family":"Dimasuay","given":"Kris Genelyn","non-dropping-particle":"","parse-names":false,"suffix":""},{"dropping-particle":"","family":"Boeuf","given":"Philippe","non-dropping-particle":"","parse-names":false,"suffix":""},{"dropping-particle":"","family":"Powell","given":"Theresa L.","non-dropping-particle":"","parse-names":false,"suffix":""},{"dropping-particle":"","family":"Jansson","given":"Thomas","non-dropping-particle":"","parse-names":false,"suffix":""}],"container-title":"Frontiers in Physiology","id":"ITEM-2","issued":{"date-parts":[["2016","1","29"]]},"page":"12","title":"Placental Responses to Changes in the Maternal Environment Determine Fetal Growth","type":"article-journal","volume":"7"},"uris":["http://www.mendeley.com/documents/?uuid=94022dcb-51b5-3caa-a779-e2bcde35ac55"]},{"id":"ITEM-3","itemData":{"DOI":"10.1111/1440-1681.12009","ISSN":"03051870","author":[{"dropping-particle":"","family":"Singh","given":"Reetu R","non-dropping-particle":"","parse-names":false,"suffix":""},{"dropping-particle":"","family":"Cuffe","given":"James SM","non-dropping-particle":"","parse-names":false,"suffix":""},{"dropping-particle":"","family":"Moritz","given":"Karen M","non-dropping-particle":"","parse-names":false,"suffix":""}],"container-title":"Clinical and Experimental Pharmacology and Physiology","id":"ITEM-3","issue":"11","issued":{"date-parts":[["2012","11","1"]]},"page":"979-989","publisher":"Wiley/Blackwell (10.1111)","title":"Short- and long-term effects of exposure to natural and synthetic glucocorticoids during development","type":"article-journal","volume":"39"},"uris":["http://www.mendeley.com/documents/?uuid=13be8ca7-7ed8-3c26-9960-1a7d1c18fe88"]}],"mendeley":{"formattedCitation":"(Singh &lt;i&gt;et al.&lt;/i&gt;, 2012; Díaz &lt;i&gt;et al.&lt;/i&gt;, 2014; Dimasuay &lt;i&gt;et al.&lt;/i&gt;, 2016)","plainTextFormattedCitation":"(Singh et al., 2012; Díaz et al., 2014; Dimasuay et al., 2016)","previouslyFormattedCitation":"(Singh &lt;i&gt;et al.&lt;/i&gt;, 2012; Díaz &lt;i&gt;et al.&lt;/i&gt;, 2014; Dimasuay &lt;i&gt;et al.&lt;/i&gt;, 2016)"},"properties":{"noteIndex":0},"schema":"https://github.com/citation-style-language/schema/raw/master/csl-citation.json"}</w:instrText>
+      </w:r>
+      <w:r>
+        <w:rPr>
+          <w:rFonts w:cstheme="minorHAnsi"/>
           <w:sz w:val="22"/>
           <w:szCs w:val="22"/>
         </w:rPr>
@@ -3913,14 +4140,16 @@
       </w:r>
       <w:r>
         <w:rPr>
-          <w:noProof/>
-          <w:sz w:val="22"/>
-          <w:szCs w:val="22"/>
-        </w:rPr>
-        <w:t xml:space="preserve">(Gude </w:t>
-      </w:r>
-      <w:r>
-        <w:rPr>
+          <w:rFonts w:cstheme="minorHAnsi"/>
+          <w:noProof/>
+          <w:sz w:val="22"/>
+          <w:szCs w:val="22"/>
+        </w:rPr>
+        <w:t xml:space="preserve">(Singh </w:t>
+      </w:r>
+      <w:r>
+        <w:rPr>
+          <w:rFonts w:cstheme="minorHAnsi"/>
           <w:i/>
           <w:noProof/>
           <w:sz w:val="22"/>
@@ -3930,14 +4159,54 @@
       </w:r>
       <w:r>
         <w:rPr>
-          <w:noProof/>
-          <w:sz w:val="22"/>
-          <w:szCs w:val="22"/>
-        </w:rPr>
-        <w:t>, 2004)</w:t>
-      </w:r>
-      <w:r>
-        <w:rPr>
+          <w:rFonts w:cstheme="minorHAnsi"/>
+          <w:noProof/>
+          <w:sz w:val="22"/>
+          <w:szCs w:val="22"/>
+        </w:rPr>
+        <w:t xml:space="preserve">, 2012; Díaz </w:t>
+      </w:r>
+      <w:r>
+        <w:rPr>
+          <w:rFonts w:cstheme="minorHAnsi"/>
+          <w:i/>
+          <w:noProof/>
+          <w:sz w:val="22"/>
+          <w:szCs w:val="22"/>
+        </w:rPr>
+        <w:t>et al.</w:t>
+      </w:r>
+      <w:r>
+        <w:rPr>
+          <w:rFonts w:cstheme="minorHAnsi"/>
+          <w:noProof/>
+          <w:sz w:val="22"/>
+          <w:szCs w:val="22"/>
+        </w:rPr>
+        <w:t xml:space="preserve">, 2014; Dimasuay </w:t>
+      </w:r>
+      <w:r>
+        <w:rPr>
+          <w:rFonts w:cstheme="minorHAnsi"/>
+          <w:i/>
+          <w:noProof/>
+          <w:sz w:val="22"/>
+          <w:szCs w:val="22"/>
+        </w:rPr>
+        <w:t>et al.</w:t>
+      </w:r>
+      <w:r>
+        <w:rPr>
+          <w:rFonts w:cstheme="minorHAnsi"/>
+          <w:noProof/>
+          <w:sz w:val="22"/>
+          <w:szCs w:val="22"/>
+        </w:rPr>
+        <w:t>, 2016)</w:t>
+      </w:r>
+      <w:r>
+        <w:rPr>
+          <w:rFonts w:cstheme="minorHAnsi"/>
           <w:sz w:val="22"/>
           <w:szCs w:val="22"/>
         </w:rPr>
@@ -3945,34 +4214,66 @@
       </w:r>
       <w:r>
         <w:rPr>
-          <w:sz w:val="22"/>
-          <w:szCs w:val="22"/>
-        </w:rPr>
-        <w:t xml:space="preserve">, but in </w:t>
-      </w:r>
-      <w:r>
-        <w:rPr>
-          <w:sz w:val="22"/>
-          <w:szCs w:val="22"/>
-        </w:rPr>
-        <w:t xml:space="preserve">many cases, </w:t>
-      </w:r>
-      <w:r>
-        <w:rPr>
-          <w:sz w:val="22"/>
-          <w:szCs w:val="22"/>
-        </w:rPr>
-        <w:t xml:space="preserve">placental </w:t>
-      </w:r>
-      <w:r>
-        <w:rPr>
-          <w:sz w:val="22"/>
-          <w:szCs w:val="22"/>
-        </w:rPr>
-        <w:t xml:space="preserve">function may be altered. In maternal obesity and stress, placental nutrient transport and endocrine function are believed to be suboptimal leading to unhealthy fetal growth </w:t>
-      </w:r>
-      <w:r>
-        <w:rPr>
+          <w:rFonts w:cstheme="minorHAnsi"/>
+          <w:sz w:val="22"/>
+          <w:szCs w:val="22"/>
+        </w:rPr>
+        <w:t xml:space="preserve">. Determining the exact mechanisms by which maternal obesity and stress affect placental function will allow us to develop future treatments that rescue the effects of maternal obesity and corticosteroid-induced stress on the offspring. We will test the hypothesis that placental nutrient transport and endocrine function are impaired when the maternal milieu is compromised by obesity or increased maternal stress ultimately influencing the health of the developing fetus. </w:t>
+      </w:r>
+    </w:p>
+    <w:p>
+      <w:pPr>
+        <w:rPr>
+          <w:rFonts w:cstheme="minorHAnsi"/>
+        </w:rPr>
+      </w:pPr>
+    </w:p>
+    <w:p>
+      <w:pPr>
+        <w:rPr>
+          <w:rFonts w:cstheme="minorHAnsi"/>
+          <w:sz w:val="22"/>
+          <w:szCs w:val="22"/>
+        </w:rPr>
+      </w:pPr>
+      <w:r>
+        <w:rPr>
+          <w:rFonts w:cstheme="minorHAnsi"/>
+          <w:b/>
+          <w:sz w:val="22"/>
+          <w:szCs w:val="22"/>
+        </w:rPr>
+        <w:lastRenderedPageBreak/>
+        <w:t>Specific Aim 1: Determining the effects of maternal diet-induced obesity on placental transport of nutrients and endocrine function.</w:t>
+      </w:r>
+      <w:r>
+        <w:rPr>
+          <w:rFonts w:cstheme="minorHAnsi"/>
+          <w:sz w:val="22"/>
+          <w:szCs w:val="22"/>
+        </w:rPr>
+        <w:t xml:space="preserve"> The specific mechanisms that mediate placental transport of macronutrients in conditions of maternal obesity remain elusive. </w:t>
+      </w:r>
+      <w:r>
+        <w:rPr>
+          <w:rFonts w:cstheme="minorHAnsi"/>
+          <w:sz w:val="22"/>
+          <w:szCs w:val="22"/>
+          <w:u w:val="single"/>
+        </w:rPr>
+        <w:t xml:space="preserve">Our hypothesis is that maternal obesity increases the flux of glucose and lipids from the maternal compartment to the fetal compartment and leads to an impaired placental hormonal function. </w:t>
+      </w:r>
+      <w:r>
+        <w:rPr>
+          <w:rFonts w:cstheme="minorHAnsi"/>
+          <w:sz w:val="22"/>
+          <w:szCs w:val="22"/>
+        </w:rPr>
+        <w:t xml:space="preserve">Reduced placental growth hormone has been associated with intrauterine growth restriction </w:t>
+      </w:r>
+      <w:r>
+        <w:rPr>
+          <w:rFonts w:cstheme="minorHAnsi"/>
           <w:sz w:val="22"/>
           <w:szCs w:val="22"/>
         </w:rPr>
@@ -3980,13 +4281,15 @@
       </w:r>
       <w:r>
         <w:rPr>
-          <w:sz w:val="22"/>
-          <w:szCs w:val="22"/>
-        </w:rPr>
-        <w:instrText>ADDIN CSL_CITATION {"citationItems":[{"id":"ITEM-1","itemData":{"ISSN":"1941-2797","PMID":"19173021","abstract":"The increasing rate of maternal obesity provides a major challenge to obstetric practice. Maternal obesity can result in negative outcomes for both women and fetuses. The maternal risks during pregnancy include gestational diabetes and preeclampsia. The fetus is at risk for stillbirth and congenital anomalies. Obesity in pregnancy can also affect health later in life for both mother and child. For women, these risks include heart disease and hypertension. Children have a risk of future obesity and heart disease. Women and their offspring are at increased risk for diabetes. Obstetrician-gynecologists are well positioned to prevent and treat this epidemic.","author":[{"dropping-particle":"","family":"Leddy","given":"Meaghan A","non-dropping-particle":"","parse-names":false,"suffix":""},{"dropping-particle":"","family":"Power","given":"Michael L","non-dropping-particle":"","parse-names":false,"suffix":""},{"dropping-particle":"","family":"Schulkin","given":"Jay","non-dropping-particle":"","parse-names":false,"suffix":""}],"container-title":"Reviews in obstetrics &amp; gynecology","id":"ITEM-1","issue":"4","issued":{"date-parts":[["2008"]]},"page":"170-8","publisher":"MedReviews, LLC","title":"The impact of maternal obesity on maternal and fetal health.","type":"article-journal","volume":"1"},"uris":["http://www.mendeley.com/documents/?uuid=a691fb6b-a3de-3348-b237-545f7e5212a7"]},{"id":"ITEM-2","itemData":{"DOI":"10.1016/j.ajog.2012.06.012","ISSN":"1097-6868","PMID":"22840973","abstract":"The hypothalamic-pituitary-adrenocortical (HPA) axis is a major neuroendocrine pathway that modulates the stress response. The glucocorticoid, cortisol, is the principal end product of the HPA axis in humans and plays a fundamental role in maintaining homeostasis and in fetal maturation and development. Antenatal administration of synthetic glucocorticoids (GCs) accelerates fetal lung maturation and has significantly decreased neonatal mortality and morbidity in infants born before 34 weeks of gestation. Exposure to excess levels of endogenous GCs and exogenous GCs (betamethasone and dexamethasone) has been shown to alter the normal development trajectory. The development and regulation of the fetal HPA axis is discussed and the experimental animal evidence presented suggests long-term adverse consequences of altered HPA function. The clinical data in infants exposed to GCs also suggest altered HPA axis function over the short term. The longer-term consequences of antenatal GC exposure on HPA axis function and subtler neurodevelopmental outcomes including adaptation to stress, cognition, behavior, and the cardiovascular and immune responses are poorly understood. Emerging clinical strategies and interventions may help in the selection of mothers at risk for preterm delivery who would benefit from existing or future formulations of antenatal GCs with a reduction in the associated risk to the fetus and newborn. Detailed longitudinal long-term follow-up of those infants exposed to synthetic GCs are needed.","author":[{"dropping-particle":"","family":"Waffarn","given":"Feizal","non-dropping-particle":"","parse-names":false,"suffix":""},{"dropping-particle":"","family":"Davis","given":"Elysia Poggi","non-dropping-particle":"","parse-names":false,"suffix":""}],"container-title":"American journal of obstetrics and gynecology","id":"ITEM-2","issue":"6","issued":{"date-parts":[["2012","12"]]},"page":"446-54","publisher":"NIH Public Access","title":"Effects of antenatal corticosteroids on the hypothalamic-pituitary-adrenocortical axis of the fetus and newborn: experimental findings and clinical considerations.","type":"article-journal","volume":"207"},"uris":["http://www.mendeley.com/documents/?uuid=27361c58-7b19-338b-b9f3-3b72599dffac"]},{"id":"ITEM-3","itemData":{"DOI":"10.1002/cbf.1817","ISSN":"02636484","author":[{"dropping-particle":"","family":"Kipmen-Korgun","given":"Dijle","non-dropping-particle":"","parse-names":false,"suffix":""},{"dropping-particle":"","family":"Ozmen","given":"Asli","non-dropping-particle":"","parse-names":false,"suffix":""},{"dropping-particle":"","family":"Unek","given":"Gozde","non-dropping-particle":"","parse-names":false,"suffix":""},{"dropping-particle":"","family":"Simsek","given":"Mehmet","non-dropping-particle":"","parse-names":false,"suffix":""},{"dropping-particle":"","family":"Demir","given":"Ramazan","non-dropping-particle":"","parse-names":false,"suffix":""},{"dropping-particle":"","family":"Korgun","given":"Emin Turkay","non-dropping-particle":"","parse-names":false,"suffix":""}],"container-title":"Cell Biochemistry and Function","id":"ITEM-3","issue":"1","issued":{"date-parts":[["2012","1","1"]]},"page":"47-53","publisher":"John Wiley &amp; Sons, Ltd","title":"Triamcinolone up-regulates GLUT 1 and GLUT 3 expression in cultured human placental endothelial cells","type":"article-journal","volume":"30"},"uris":["http://www.mendeley.com/documents/?uuid=b9ba182f-a10e-3e56-915b-e97dc902b250"]},{"id":"ITEM-4","itemData":{"DOI":"10.1017/S2040174412000529","ISSN":"2040-1752","PMID":"25054676","abstract":"The mechanisms linking maternal nutrition to fetal growth and programming of adult disease remain to be fully established. We review data on changes in placental transport in response to altered maternal nutrition, including compromized utero-placental blood flow. In human intrauterine growth restriction and in most animal models involving maternal undernutrition or restricted placental blood flow, the activity of placental transporters, in particular for amino acids, is decreased in late pregnancy. The effect of maternal overnutrition on placental transport remains largely unexplored. However, some, but not all, studies in women with diabetes giving birth to large babies indicate an upregulation of placental transporters for amino acids, glucose and fatty acids. These data support the concept that the placenta responds to maternal nutritional cues by altering placental function to match fetal growth to the ability of the maternal supply line to allocate resources to the fetus. On the other hand, some findings in humans and mice suggest that placental transporters are regulated in response to fetal demand signals. These observations are consistent with the idea that fetal signals regulate placental function to compensate for changes in nutrient availability. We propose that the placenta integrates maternal and fetal nutritional cues with information from intrinsic nutrient sensors. Together, these signals regulate placental growth and nutrient transport to balance fetal demand with the ability of the mother to support pregnancy. Thus, the placenta plays a critical role in modulating maternal-fetal resource allocation, thereby affecting fetal growth and the long-term health of the offspring.","author":[{"dropping-particle":"","family":"Gaccioli","given":"F","non-dropping-particle":"","parse-names":false,"suffix":""},{"dropping-particle":"","family":"Lager","given":"S","non-dropping-particle":"","parse-names":false,"suffix":""},{"dropping-particle":"","family":"Powell","given":"T L","non-dropping-particle":"","parse-names":false,"suffix":""},{"dropping-particle":"","family":"Jansson","given":"T","non-dropping-particle":"","parse-names":false,"suffix":""}],"container-title":"Journal of developmental origins of health and disease","id":"ITEM-4","issue":"2","issued":{"date-parts":[["2013","4"]]},"page":"101-15","publisher":"NIH Public Access","title":"Placental transport in response to altered maternal nutrition.","type":"article-journal","volume":"4"},"uris":["http://www.mendeley.com/documents/?uuid=5a5e7ed3-0124-3a00-bd7f-0aa37e64d677"]}],"mendeley":{"formattedCitation":"(Leddy &lt;i&gt;et al.&lt;/i&gt;, 2008; Kipmen-Korgun &lt;i&gt;et al.&lt;/i&gt;, 2012; Waffarn &amp; Davis, 2012; Gaccioli &lt;i&gt;et al.&lt;/i&gt;, 2013)","plainTextFormattedCitation":"(Leddy et al., 2008; Kipmen-Korgun et al., 2012; Waffarn &amp; Davis, 2012; Gaccioli et al., 2013)","previouslyFormattedCitation":"(Leddy &lt;i&gt;et al.&lt;/i&gt;, 2008; Kipmen-Korgun &lt;i&gt;et al.&lt;/i&gt;, 2012; Waffarn &amp; Davis, 2012; Gaccioli &lt;i&gt;et al.&lt;/i&gt;, 2013)"},"properties":{"noteIndex":0},"schema":"https://github.com/citation-style-language/schema/raw/master/csl-citation.json"}</w:instrText>
-      </w:r>
-      <w:r>
-        <w:rPr>
+          <w:rFonts w:cstheme="minorHAnsi"/>
+          <w:sz w:val="22"/>
+          <w:szCs w:val="22"/>
+        </w:rPr>
+        <w:instrText>ADDIN CSL_CITATION {"citationItems":[{"id":"ITEM-1","itemData":{"DOI":"10.1016/j.ghir.2010.12.002","ISSN":"10966374","PMID":"21212012","abstract":"OBJECTIVE The human Placental Growth Hormone (hPGH) and the Insulin-like Growth Factor (IGF) system are implicated in fetal development. This study aimed to evaluate the expression of hPGH, IGF-I, IGFBP-1 and IGFBP-3 genes in placentas from pregnancies complicated by fetal growth restriction (FGR). DESIGN The study group was comprised of term placentas from 47 FGR-complicated pregnancies of no recognizable cause. Thirty-seven placentas from normal pregnancies with appropriate for gestational age birth weight were used as controls. The expression status of the genes was evaluated by quantitative real-time PCR. RESULTS hPGH, IGF-I and IGFBP-1 exhibited significantly lower expression compared to the controls (p=0.003, p=0.049 and p=0.001, respectively). Numerically, lower IGFBP-3 expression was also demonstrated in the FGR-affected group, without however reaching statistical significance (p=0.129). Significant co-expression patterns were detected among the study genes in both the FGR and normal pregnancies. CONCLUSION Decreased placental expression levels of hPGH, IGF-I and IGFBP-1 were demonstrated in pregnancies with FGR. Whether these alterations are a causative factor of FGR or accompany other pathogenetic mechanisms requires further investigation.","author":[{"dropping-particle":"","family":"Koutsaki","given":"Maria","non-dropping-particle":"","parse-names":false,"suffix":""},{"dropping-particle":"","family":"Sifakis","given":"Stavros","non-dropping-particle":"","parse-names":false,"suffix":""},{"dropping-particle":"","family":"Zaravinos","given":"Apostolos","non-dropping-particle":"","parse-names":false,"suffix":""},{"dropping-particle":"","family":"Koutroulakis","given":"Dimitrios","non-dropping-particle":"","parse-names":false,"suffix":""},{"dropping-particle":"","family":"Koukoura","given":"Ourania","non-dropping-particle":"","parse-names":false,"suffix":""},{"dropping-particle":"","family":"Spandidos","given":"Demetrios A.","non-dropping-particle":"","parse-names":false,"suffix":""}],"container-title":"Growth Hormone &amp; IGF Research","id":"ITEM-1","issue":"1","issued":{"date-parts":[["2011","2"]]},"page":"31-36","title":"Decreased placental expression of hPGH, IGF-I and IGFBP-1 in pregnancies complicated by fetal growth restriction","type":"article-journal","volume":"21"},"uris":["http://www.mendeley.com/documents/?uuid=69e0b557-e2d4-3e94-b450-075b793cb43a"]}],"mendeley":{"formattedCitation":"(Koutsaki &lt;i&gt;et al.&lt;/i&gt;, 2011)","plainTextFormattedCitation":"(Koutsaki et al., 2011)","previouslyFormattedCitation":"(Koutsaki &lt;i&gt;et al.&lt;/i&gt;, 2011)"},"properties":{"noteIndex":0},"schema":"https://github.com/citation-style-language/schema/raw/master/csl-citation.json"}</w:instrText>
+      </w:r>
+      <w:r>
+        <w:rPr>
+          <w:rFonts w:cstheme="minorHAnsi"/>
           <w:sz w:val="22"/>
           <w:szCs w:val="22"/>
         </w:rPr>
@@ -3994,6 +4297,271 @@
       </w:r>
       <w:r>
         <w:rPr>
+          <w:rFonts w:cstheme="minorHAnsi"/>
+          <w:noProof/>
+          <w:sz w:val="22"/>
+          <w:szCs w:val="22"/>
+        </w:rPr>
+        <w:t xml:space="preserve">(Koutsaki </w:t>
+      </w:r>
+      <w:r>
+        <w:rPr>
+          <w:rFonts w:cstheme="minorHAnsi"/>
+          <w:i/>
+          <w:noProof/>
+          <w:sz w:val="22"/>
+          <w:szCs w:val="22"/>
+        </w:rPr>
+        <w:t>et al.</w:t>
+      </w:r>
+      <w:r>
+        <w:rPr>
+          <w:rFonts w:cstheme="minorHAnsi"/>
+          <w:noProof/>
+          <w:sz w:val="22"/>
+          <w:szCs w:val="22"/>
+        </w:rPr>
+        <w:t>, 2011)</w:t>
+      </w:r>
+      <w:r>
+        <w:rPr>
+          <w:rFonts w:cstheme="minorHAnsi"/>
+          <w:sz w:val="22"/>
+          <w:szCs w:val="22"/>
+        </w:rPr>
+        <w:fldChar w:fldCharType="end"/>
+      </w:r>
+      <w:r>
+        <w:rPr>
+          <w:rFonts w:cstheme="minorHAnsi"/>
+          <w:sz w:val="22"/>
+          <w:szCs w:val="22"/>
+        </w:rPr>
+        <w:t xml:space="preserve"> and thus we believe that increased levels may contribute to fetal macrosomia. To test this we will determine a) how maternal obesity affects mRNA and protein expression of macronutrient transporters in the placenta b) the flux of macronutrients from the maternal to placenta and fetal compartment </w:t>
+      </w:r>
+      <w:r>
+        <w:rPr>
+          <w:rFonts w:cstheme="minorHAnsi"/>
+          <w:i/>
+          <w:sz w:val="22"/>
+          <w:szCs w:val="22"/>
+        </w:rPr>
+        <w:t>in vivo</w:t>
+      </w:r>
+      <w:r>
+        <w:rPr>
+          <w:rFonts w:cstheme="minorHAnsi"/>
+          <w:sz w:val="22"/>
+          <w:szCs w:val="22"/>
+        </w:rPr>
+        <w:t xml:space="preserve"> and </w:t>
+      </w:r>
+      <w:r>
+        <w:rPr>
+          <w:rFonts w:cstheme="minorHAnsi"/>
+          <w:i/>
+          <w:sz w:val="22"/>
+          <w:szCs w:val="22"/>
+        </w:rPr>
+        <w:t>in vitro</w:t>
+      </w:r>
+      <w:r>
+        <w:rPr>
+          <w:rFonts w:cstheme="minorHAnsi"/>
+          <w:sz w:val="22"/>
+          <w:szCs w:val="22"/>
+        </w:rPr>
+        <w:t xml:space="preserve"> and c) changes in the placental growth hormone secretions.</w:t>
+      </w:r>
+    </w:p>
+    <w:p>
+      <w:pPr>
+        <w:rPr>
+          <w:rFonts w:cstheme="minorHAnsi"/>
+          <w:sz w:val="22"/>
+          <w:szCs w:val="22"/>
+        </w:rPr>
+      </w:pPr>
+      <w:r>
+        <w:rPr>
+          <w:rFonts w:cstheme="minorHAnsi"/>
+          <w:b/>
+          <w:sz w:val="22"/>
+          <w:szCs w:val="22"/>
+        </w:rPr>
+        <w:t>Rationale:</w:t>
+      </w:r>
+      <w:r>
+        <w:rPr>
+          <w:rFonts w:cstheme="minorHAnsi"/>
+          <w:sz w:val="22"/>
+          <w:szCs w:val="22"/>
+        </w:rPr>
+        <w:t xml:space="preserve"> Although maternal obesity is shown to have negative outcomes on offspring health, the exact mechanisms modulating these outcomes remain unclear. There has been a focus on diabetes and pregnancy outcomes showing inconsistent results regarding placental system A transport of amino acids </w:t>
+      </w:r>
+      <w:r>
+        <w:rPr>
+          <w:rFonts w:cstheme="minorHAnsi"/>
+          <w:sz w:val="22"/>
+          <w:szCs w:val="22"/>
+        </w:rPr>
+        <w:fldChar w:fldCharType="begin" w:fldLock="1"/>
+      </w:r>
+      <w:r>
+        <w:rPr>
+          <w:rFonts w:cstheme="minorHAnsi"/>
+          <w:sz w:val="22"/>
+          <w:szCs w:val="22"/>
+        </w:rPr>
+        <w:instrText>ADDIN CSL_CITATION {"citationItems":[{"id":"ITEM-1","itemData":{"DOI":"10.1017/S2040174412000529","ISSN":"2040-1752","PMID":"25054676","abstract":"The mechanisms linking maternal nutrition to fetal growth and programming of adult disease remain to be fully established. We review data on changes in placental transport in response to altered maternal nutrition, including compromized utero-placental blood flow. In human intrauterine growth restriction and in most animal models involving maternal undernutrition or restricted placental blood flow, the activity of placental transporters, in particular for amino acids, is decreased in late pregnancy. The effect of maternal overnutrition on placental transport remains largely unexplored. However, some, but not all, studies in women with diabetes giving birth to large babies indicate an upregulation of placental transporters for amino acids, glucose and fatty acids. These data support the concept that the placenta responds to maternal nutritional cues by altering placental function to match fetal growth to the ability of the maternal supply line to allocate resources to the fetus. On the other hand, some findings in humans and mice suggest that placental transporters are regulated in response to fetal demand signals. These observations are consistent with the idea that fetal signals regulate placental function to compensate for changes in nutrient availability. We propose that the placenta integrates maternal and fetal nutritional cues with information from intrinsic nutrient sensors. Together, these signals regulate placental growth and nutrient transport to balance fetal demand with the ability of the mother to support pregnancy. Thus, the placenta plays a critical role in modulating maternal-fetal resource allocation, thereby affecting fetal growth and the long-term health of the offspring.","author":[{"dropping-particle":"","family":"Gaccioli","given":"F","non-dropping-particle":"","parse-names":false,"suffix":""},{"dropping-particle":"","family":"Lager","given":"S","non-dropping-particle":"","parse-names":false,"suffix":""},{"dropping-particle":"","family":"Powell","given":"T L","non-dropping-particle":"","parse-names":false,"suffix":""},{"dropping-particle":"","family":"Jansson","given":"T","non-dropping-particle":"","parse-names":false,"suffix":""}],"container-title":"Journal of developmental origins of health and disease","id":"ITEM-1","issue":"2","issued":{"date-parts":[["2013","4"]]},"page":"101-15","publisher":"NIH Public Access","title":"Placental transport in response to altered maternal nutrition.","type":"article-journal","volume":"4"},"uris":["http://www.mendeley.com/documents/?uuid=5a5e7ed3-0124-3a00-bd7f-0aa37e64d677"]}],"mendeley":{"formattedCitation":"(Gaccioli &lt;i&gt;et al.&lt;/i&gt;, 2013)","plainTextFormattedCitation":"(Gaccioli et al., 2013)","previouslyFormattedCitation":"(Gaccioli &lt;i&gt;et al.&lt;/i&gt;, 2013)"},"properties":{"noteIndex":0},"schema":"https://github.com/citation-style-language/schema/raw/master/csl-citation.json"}</w:instrText>
+      </w:r>
+      <w:r>
+        <w:rPr>
+          <w:rFonts w:cstheme="minorHAnsi"/>
+          <w:sz w:val="22"/>
+          <w:szCs w:val="22"/>
+        </w:rPr>
+        <w:fldChar w:fldCharType="separate"/>
+      </w:r>
+      <w:r>
+        <w:rPr>
+          <w:rFonts w:cstheme="minorHAnsi"/>
+          <w:noProof/>
+          <w:sz w:val="22"/>
+          <w:szCs w:val="22"/>
+        </w:rPr>
+        <w:t xml:space="preserve">(Gaccioli </w:t>
+      </w:r>
+      <w:r>
+        <w:rPr>
+          <w:rFonts w:cstheme="minorHAnsi"/>
+          <w:i/>
+          <w:noProof/>
+          <w:sz w:val="22"/>
+          <w:szCs w:val="22"/>
+        </w:rPr>
+        <w:t>et al.</w:t>
+      </w:r>
+      <w:r>
+        <w:rPr>
+          <w:rFonts w:cstheme="minorHAnsi"/>
+          <w:noProof/>
+          <w:sz w:val="22"/>
+          <w:szCs w:val="22"/>
+        </w:rPr>
+        <w:t>, 2013)</w:t>
+      </w:r>
+      <w:r>
+        <w:rPr>
+          <w:rFonts w:cstheme="minorHAnsi"/>
+          <w:sz w:val="22"/>
+          <w:szCs w:val="22"/>
+        </w:rPr>
+        <w:fldChar w:fldCharType="end"/>
+      </w:r>
+      <w:r>
+        <w:rPr>
+          <w:rFonts w:cstheme="minorHAnsi"/>
+          <w:sz w:val="22"/>
+          <w:szCs w:val="22"/>
+        </w:rPr>
+        <w:t xml:space="preserve">. The function of the placenta in the context of maternal obesity requires further investigation as different models of obesity in animals have shown dissimilar maternal and placental phenotypes </w:t>
+      </w:r>
+      <w:r>
+        <w:rPr>
+          <w:rFonts w:cstheme="minorHAnsi"/>
+          <w:sz w:val="22"/>
+          <w:szCs w:val="22"/>
+        </w:rPr>
+        <w:fldChar w:fldCharType="begin" w:fldLock="1"/>
+      </w:r>
+      <w:r>
+        <w:rPr>
+          <w:rFonts w:cstheme="minorHAnsi"/>
+          <w:sz w:val="22"/>
+          <w:szCs w:val="22"/>
+        </w:rPr>
+        <w:instrText>ADDIN CSL_CITATION {"citationItems":[{"id":"ITEM-1","itemData":{"DOI":"10.1017/S2040174412000529","ISSN":"2040-1752","PMID":"25054676","abstract":"The mechanisms linking maternal nutrition to fetal growth and programming of adult disease remain to be fully established. We review data on changes in placental transport in response to altered maternal nutrition, including compromized utero-placental blood flow. In human intrauterine growth restriction and in most animal models involving maternal undernutrition or restricted placental blood flow, the activity of placental transporters, in particular for amino acids, is decreased in late pregnancy. The effect of maternal overnutrition on placental transport remains largely unexplored. However, some, but not all, studies in women with diabetes giving birth to large babies indicate an upregulation of placental transporters for amino acids, glucose and fatty acids. These data support the concept that the placenta responds to maternal nutritional cues by altering placental function to match fetal growth to the ability of the maternal supply line to allocate resources to the fetus. On the other hand, some findings in humans and mice suggest that placental transporters are regulated in response to fetal demand signals. These observations are consistent with the idea that fetal signals regulate placental function to compensate for changes in nutrient availability. We propose that the placenta integrates maternal and fetal nutritional cues with information from intrinsic nutrient sensors. Together, these signals regulate placental growth and nutrient transport to balance fetal demand with the ability of the mother to support pregnancy. Thus, the placenta plays a critical role in modulating maternal-fetal resource allocation, thereby affecting fetal growth and the long-term health of the offspring.","author":[{"dropping-particle":"","family":"Gaccioli","given":"F","non-dropping-particle":"","parse-names":false,"suffix":""},{"dropping-particle":"","family":"Lager","given":"S","non-dropping-particle":"","parse-names":false,"suffix":""},{"dropping-particle":"","family":"Powell","given":"T L","non-dropping-particle":"","parse-names":false,"suffix":""},{"dropping-particle":"","family":"Jansson","given":"T","non-dropping-particle":"","parse-names":false,"suffix":""}],"container-title":"Journal of developmental origins of health and disease","id":"ITEM-1","issue":"2","issued":{"date-parts":[["2013","4"]]},"page":"101-15","publisher":"NIH Public Access","title":"Placental transport in response to altered maternal nutrition.","type":"article-journal","volume":"4"},"uris":["http://www.mendeley.com/documents/?uuid=5a5e7ed3-0124-3a00-bd7f-0aa37e64d677"]}],"mendeley":{"formattedCitation":"(Gaccioli &lt;i&gt;et al.&lt;/i&gt;, 2013)","plainTextFormattedCitation":"(Gaccioli et al., 2013)","previouslyFormattedCitation":"(Gaccioli &lt;i&gt;et al.&lt;/i&gt;, 2013)"},"properties":{"noteIndex":0},"schema":"https://github.com/citation-style-language/schema/raw/master/csl-citation.json"}</w:instrText>
+      </w:r>
+      <w:r>
+        <w:rPr>
+          <w:rFonts w:cstheme="minorHAnsi"/>
+          <w:sz w:val="22"/>
+          <w:szCs w:val="22"/>
+        </w:rPr>
+        <w:fldChar w:fldCharType="separate"/>
+      </w:r>
+      <w:r>
+        <w:rPr>
+          <w:rFonts w:cstheme="minorHAnsi"/>
+          <w:noProof/>
+          <w:sz w:val="22"/>
+          <w:szCs w:val="22"/>
+        </w:rPr>
+        <w:t xml:space="preserve">(Gaccioli </w:t>
+      </w:r>
+      <w:r>
+        <w:rPr>
+          <w:rFonts w:cstheme="minorHAnsi"/>
+          <w:i/>
+          <w:noProof/>
+          <w:sz w:val="22"/>
+          <w:szCs w:val="22"/>
+        </w:rPr>
+        <w:t>et al.</w:t>
+      </w:r>
+      <w:r>
+        <w:rPr>
+          <w:rFonts w:cstheme="minorHAnsi"/>
+          <w:noProof/>
+          <w:sz w:val="22"/>
+          <w:szCs w:val="22"/>
+        </w:rPr>
+        <w:t>, 2013)</w:t>
+      </w:r>
+      <w:r>
+        <w:rPr>
+          <w:rFonts w:cstheme="minorHAnsi"/>
+          <w:sz w:val="22"/>
+          <w:szCs w:val="22"/>
+        </w:rPr>
+        <w:fldChar w:fldCharType="end"/>
+      </w:r>
+      <w:r>
+        <w:rPr>
+          <w:rFonts w:cstheme="minorHAnsi"/>
+          <w:sz w:val="22"/>
+          <w:szCs w:val="22"/>
+        </w:rPr>
+        <w:t xml:space="preserve">. Maternal obesity exacerbates the natural state of maternal insulin-resistance via increased placental hormonal function. Placental hormonal function further promotes a catabolic maternal state and reduces maternal insulin sensitivity </w:t>
+      </w:r>
+      <w:r>
+        <w:rPr>
+          <w:rFonts w:cstheme="minorHAnsi"/>
+          <w:sz w:val="22"/>
+          <w:szCs w:val="22"/>
+        </w:rPr>
+        <w:fldChar w:fldCharType="begin" w:fldLock="1"/>
+      </w:r>
+      <w:r>
+        <w:rPr>
+          <w:rFonts w:cstheme="minorHAnsi"/>
+          <w:sz w:val="22"/>
+          <w:szCs w:val="22"/>
+        </w:rPr>
+        <w:instrText>ADDIN CSL_CITATION {"citationItems":[{"id":"ITEM-1","itemData":{"ISSN":"1941-2797","PMID":"19173021","abstract":"The increasing rate of maternal obesity provides a major challenge to obstetric practice. Maternal obesity can result in negative outcomes for both women and fetuses. The maternal risks during pregnancy include gestational diabetes and preeclampsia. The fetus is at risk for stillbirth and congenital anomalies. Obesity in pregnancy can also affect health later in life for both mother and child. For women, these risks include heart disease and hypertension. Children have a risk of future obesity and heart disease. Women and their offspring are at increased risk for diabetes. Obstetrician-gynecologists are well positioned to prevent and treat this epidemic.","author":[{"dropping-particle":"","family":"Leddy","given":"Meaghan A","non-dropping-particle":"","parse-names":false,"suffix":""},{"dropping-particle":"","family":"Power","given":"Michael L","non-dropping-particle":"","parse-names":false,"suffix":""},{"dropping-particle":"","family":"Schulkin","given":"Jay","non-dropping-particle":"","parse-names":false,"suffix":""}],"container-title":"Reviews in obstetrics &amp; gynecology","id":"ITEM-1","issue":"4","issued":{"date-parts":[["2008"]]},"page":"170-8","publisher":"MedReviews, LLC","title":"The impact of maternal obesity on maternal and fetal health.","type":"article-journal","volume":"1"},"uris":["http://www.mendeley.com/documents/?uuid=a691fb6b-a3de-3348-b237-545f7e5212a7"]}],"mendeley":{"formattedCitation":"(Leddy &lt;i&gt;et al.&lt;/i&gt;, 2008)","plainTextFormattedCitation":"(Leddy et al., 2008)","previouslyFormattedCitation":"(Leddy &lt;i&gt;et al.&lt;/i&gt;, 2008)"},"properties":{"noteIndex":0},"schema":"https://github.com/citation-style-language/schema/raw/master/csl-citation.json"}</w:instrText>
+      </w:r>
+      <w:r>
+        <w:rPr>
+          <w:rFonts w:cstheme="minorHAnsi"/>
+          <w:sz w:val="22"/>
+          <w:szCs w:val="22"/>
+        </w:rPr>
+        <w:fldChar w:fldCharType="separate"/>
+      </w:r>
+      <w:r>
+        <w:rPr>
+          <w:rFonts w:cstheme="minorHAnsi"/>
           <w:noProof/>
           <w:sz w:val="22"/>
           <w:szCs w:val="22"/>
@@ -4002,6 +4570,7 @@
       </w:r>
       <w:r>
         <w:rPr>
+          <w:rFonts w:cstheme="minorHAnsi"/>
           <w:i/>
           <w:noProof/>
           <w:sz w:val="22"/>
@@ -4011,14 +4580,65 @@
       </w:r>
       <w:r>
         <w:rPr>
-          <w:noProof/>
-          <w:sz w:val="22"/>
-          <w:szCs w:val="22"/>
-        </w:rPr>
-        <w:t xml:space="preserve">, 2008; Kipmen-Korgun </w:t>
-      </w:r>
-      <w:r>
-        <w:rPr>
+          <w:rFonts w:cstheme="minorHAnsi"/>
+          <w:noProof/>
+          <w:sz w:val="22"/>
+          <w:szCs w:val="22"/>
+        </w:rPr>
+        <w:t>, 2008)</w:t>
+      </w:r>
+      <w:r>
+        <w:rPr>
+          <w:rFonts w:cstheme="minorHAnsi"/>
+          <w:sz w:val="22"/>
+          <w:szCs w:val="22"/>
+        </w:rPr>
+        <w:fldChar w:fldCharType="end"/>
+      </w:r>
+      <w:r>
+        <w:rPr>
+          <w:rFonts w:cstheme="minorHAnsi"/>
+          <w:sz w:val="22"/>
+          <w:szCs w:val="22"/>
+        </w:rPr>
+        <w:t xml:space="preserve">. Mechanisms thought to be responsible for the placental and fetal phenotypes in maternal obesity include the increased lipid transport to the placenta and fetus considering the increased insulin resistant state of the mother </w:t>
+      </w:r>
+      <w:r>
+        <w:rPr>
+          <w:rFonts w:cstheme="minorHAnsi"/>
+          <w:sz w:val="22"/>
+          <w:szCs w:val="22"/>
+        </w:rPr>
+        <w:fldChar w:fldCharType="begin" w:fldLock="1"/>
+      </w:r>
+      <w:r>
+        <w:rPr>
+          <w:rFonts w:cstheme="minorHAnsi"/>
+          <w:sz w:val="22"/>
+          <w:szCs w:val="22"/>
+        </w:rPr>
+        <w:instrText>ADDIN CSL_CITATION {"citationItems":[{"id":"ITEM-1","itemData":{"ISSN":"1941-2797","PMID":"19173021","abstract":"The increasing rate of maternal obesity provides a major challenge to obstetric practice. Maternal obesity can result in negative outcomes for both women and fetuses. The maternal risks during pregnancy include gestational diabetes and preeclampsia. The fetus is at risk for stillbirth and congenital anomalies. Obesity in pregnancy can also affect health later in life for both mother and child. For women, these risks include heart disease and hypertension. Children have a risk of future obesity and heart disease. Women and their offspring are at increased risk for diabetes. Obstetrician-gynecologists are well positioned to prevent and treat this epidemic.","author":[{"dropping-particle":"","family":"Leddy","given":"Meaghan A","non-dropping-particle":"","parse-names":false,"suffix":""},{"dropping-particle":"","family":"Power","given":"Michael L","non-dropping-particle":"","parse-names":false,"suffix":""},{"dropping-particle":"","family":"Schulkin","given":"Jay","non-dropping-particle":"","parse-names":false,"suffix":""}],"container-title":"Reviews in obstetrics &amp; gynecology","id":"ITEM-1","issue":"4","issued":{"date-parts":[["2008"]]},"page":"170-8","publisher":"MedReviews, LLC","title":"The impact of maternal obesity on maternal and fetal health.","type":"article-journal","volume":"1"},"uris":["http://www.mendeley.com/documents/?uuid=a691fb6b-a3de-3348-b237-545f7e5212a7"]}],"mendeley":{"formattedCitation":"(Leddy &lt;i&gt;et al.&lt;/i&gt;, 2008)","plainTextFormattedCitation":"(Leddy et al., 2008)","previouslyFormattedCitation":"(Leddy &lt;i&gt;et al.&lt;/i&gt;, 2008)"},"properties":{"noteIndex":0},"schema":"https://github.com/citation-style-language/schema/raw/master/csl-citation.json"}</w:instrText>
+      </w:r>
+      <w:r>
+        <w:rPr>
+          <w:rFonts w:cstheme="minorHAnsi"/>
+          <w:sz w:val="22"/>
+          <w:szCs w:val="22"/>
+        </w:rPr>
+        <w:fldChar w:fldCharType="separate"/>
+      </w:r>
+      <w:r>
+        <w:rPr>
+          <w:rFonts w:cstheme="minorHAnsi"/>
+          <w:noProof/>
+          <w:sz w:val="22"/>
+          <w:szCs w:val="22"/>
+        </w:rPr>
+        <w:t xml:space="preserve">(Leddy </w:t>
+      </w:r>
+      <w:r>
+        <w:rPr>
+          <w:rFonts w:cstheme="minorHAnsi"/>
           <w:i/>
           <w:noProof/>
           <w:sz w:val="22"/>
@@ -4028,14 +4648,65 @@
       </w:r>
       <w:r>
         <w:rPr>
-          <w:noProof/>
-          <w:sz w:val="22"/>
-          <w:szCs w:val="22"/>
-        </w:rPr>
-        <w:t xml:space="preserve">, 2012; Waffarn &amp; Davis, 2012; Gaccioli </w:t>
-      </w:r>
-      <w:r>
-        <w:rPr>
+          <w:rFonts w:cstheme="minorHAnsi"/>
+          <w:noProof/>
+          <w:sz w:val="22"/>
+          <w:szCs w:val="22"/>
+        </w:rPr>
+        <w:t>, 2008)</w:t>
+      </w:r>
+      <w:r>
+        <w:rPr>
+          <w:rFonts w:cstheme="minorHAnsi"/>
+          <w:sz w:val="22"/>
+          <w:szCs w:val="22"/>
+        </w:rPr>
+        <w:fldChar w:fldCharType="end"/>
+      </w:r>
+      <w:r>
+        <w:rPr>
+          <w:rFonts w:cstheme="minorHAnsi"/>
+          <w:sz w:val="22"/>
+          <w:szCs w:val="22"/>
+        </w:rPr>
+        <w:t xml:space="preserve">. The  mammalian target of rapamycin 1 (mTORC1) is thought to play an active role in promoting placental anabolic function and increased fetal supply of nutrients by orchestrating changes in nutrient transport. According to Jansson et al., a diet high in fat and sugar showed increased activation of mTORC1, and increased placental insulin and insulin-like growth factor1 signaling pathways. </w:t>
+      </w:r>
+      <w:r>
+        <w:rPr>
+          <w:rFonts w:cstheme="minorHAnsi"/>
+          <w:sz w:val="22"/>
+          <w:szCs w:val="22"/>
+        </w:rPr>
+        <w:fldChar w:fldCharType="begin" w:fldLock="1"/>
+      </w:r>
+      <w:r>
+        <w:rPr>
+          <w:rFonts w:cstheme="minorHAnsi"/>
+          <w:sz w:val="22"/>
+          <w:szCs w:val="22"/>
+        </w:rPr>
+        <w:instrText>ADDIN CSL_CITATION {"citationItems":[{"id":"ITEM-1","itemData":{"DOI":"10.1210/jc.2012-2667","ISSN":"0021-972X","PMID":"23150676","abstract":"CONTEXT Babies of obese women are often large at birth, which is associated with perinatal complications and metabolic syndrome later in life. The mechanisms linking maternal obesity to fetal overgrowth are largely unknown. OBJECTIVE We tested the hypothesis that placental insulin/IGF-I and mammalian target of rapamycin (mTOR) signaling is activated and amino acid transporter activity is increased in large babies of obese women. DESIGN AND SETTING Pregnant women were recruited prospectively for collection of placental tissue at a university hospital and academic biomedical center. PATIENTS OR OTHER PARTICIPANTS Twenty-three Swedish pregnant women with first trimester body mass index ranging from 18.5 to 44.9 kg/m(2) and with uncomplicated pregnancies participated in the study. INTERVENTIONS There were no interventions. MAIN OUTCOME MEASURES We determined the phosphorylation of key signaling molecules (including Akt, IRS-1, S6K1, 4EBP-1, RPS6, and AMPK) in the placental insulin/IGF-I, AMPK, and mTOR signaling pathways. The activity and protein expression of the amino acid transporter systems A and L were measured in syncytiotrophoblast microvillous plasma membranes. RESULTS Birth weights (range, 3025-4235 g) were positively correlated to maternal body mass index (P &lt; 0.05). The activity of placental insulin/IGF-I and mTOR signaling was positively correlated (P &lt; 0.001), whereas AMPK phosphorylation was inversely (P &lt; 0.05) correlated to birth weight. Microvillous plasma membrane system A, but not system L, activity and protein expression of the system A isoform SNAT2 were positively correlated to birth weight (P &lt; 0.001). CONCLUSIONS Up-regulation of specific placental amino acid transporter isoforms may contribute to fetal overgrowth in maternal obesity. This effect may be mediated by activation of insulin/IGF-I and mTOR signaling pathways, which are positive regulators of placental amino acid transporters.","author":[{"dropping-particle":"","family":"Jansson","given":"Nina","non-dropping-particle":"","parse-names":false,"suffix":""},{"dropping-particle":"","family":"Rosario","given":"Fredrick J.","non-dropping-particle":"","parse-names":false,"suffix":""},{"dropping-particle":"","family":"Gaccioli","given":"Francesca","non-dropping-particle":"","parse-names":false,"suffix":""},{"dropping-particle":"","family":"Lager","given":"Susanne","non-dropping-particle":"","parse-names":false,"suffix":""},{"dropping-particle":"","family":"Jones","given":"Helen N.","non-dropping-particle":"","parse-names":false,"suffix":""},{"dropping-particle":"","family":"Roos","given":"Sara","non-dropping-particle":"","parse-names":false,"suffix":""},{"dropping-particle":"","family":"Jansson","given":"Thomas","non-dropping-particle":"","parse-names":false,"suffix":""},{"dropping-particle":"","family":"Powell","given":"Theresa L.","non-dropping-particle":"","parse-names":false,"suffix":""}],"container-title":"The Journal of Clinical Endocrinology &amp; Metabolism","id":"ITEM-1","issue":"1","issued":{"date-parts":[["2013","1"]]},"page":"105-113","title":"Activation of Placental mTOR Signaling and Amino Acid Transporters in Obese Women Giving Birth to Large Babies","type":"article-journal","volume":"98"},"uris":["http://www.mendeley.com/documents/?uuid=393d54dd-5e9d-3677-816c-e472d51f44a8"]}],"mendeley":{"formattedCitation":"(Jansson &lt;i&gt;et al.&lt;/i&gt;, 2013)","plainTextFormattedCitation":"(Jansson et al., 2013)","previouslyFormattedCitation":"(Jansson &lt;i&gt;et al.&lt;/i&gt;, 2013)"},"properties":{"noteIndex":0},"schema":"https://github.com/citation-style-language/schema/raw/master/csl-citation.json"}</w:instrText>
+      </w:r>
+      <w:r>
+        <w:rPr>
+          <w:rFonts w:cstheme="minorHAnsi"/>
+          <w:sz w:val="22"/>
+          <w:szCs w:val="22"/>
+        </w:rPr>
+        <w:fldChar w:fldCharType="separate"/>
+      </w:r>
+      <w:r>
+        <w:rPr>
+          <w:rFonts w:cstheme="minorHAnsi"/>
+          <w:noProof/>
+          <w:sz w:val="22"/>
+          <w:szCs w:val="22"/>
+        </w:rPr>
+        <w:t xml:space="preserve">(Jansson </w:t>
+      </w:r>
+      <w:r>
+        <w:rPr>
+          <w:rFonts w:cstheme="minorHAnsi"/>
           <w:i/>
           <w:noProof/>
           <w:sz w:val="22"/>
@@ -4045,6 +4716,7 @@
       </w:r>
       <w:r>
         <w:rPr>
+          <w:rFonts w:cstheme="minorHAnsi"/>
           <w:noProof/>
           <w:sz w:val="22"/>
           <w:szCs w:val="22"/>
@@ -4053,6 +4725,7 @@
       </w:r>
       <w:r>
         <w:rPr>
+          <w:rFonts w:cstheme="minorHAnsi"/>
           <w:sz w:val="22"/>
           <w:szCs w:val="22"/>
         </w:rPr>
@@ -4060,77 +4733,140 @@
       </w:r>
       <w:r>
         <w:rPr>
-          <w:sz w:val="22"/>
-          <w:szCs w:val="22"/>
-        </w:rPr>
-        <w:t xml:space="preserve">. Due to the prevalence of obesity and corticosteroid treatments during pregnancy, we will focus primarily on these two </w:t>
-      </w:r>
-      <w:r>
-        <w:rPr>
+          <w:rFonts w:cstheme="minorHAnsi"/>
+          <w:sz w:val="22"/>
+          <w:szCs w:val="22"/>
+        </w:rPr>
+        <w:t>. This aim will determine the effects of maternal obesity on placental function and will help elucidate some of the potential mechanisms underlying these changes.</w:t>
+      </w:r>
+    </w:p>
+    <w:p>
+      <w:pPr>
+        <w:rPr>
+          <w:rFonts w:cstheme="minorHAnsi"/>
+        </w:rPr>
+      </w:pPr>
+    </w:p>
+    <w:p>
+      <w:pPr>
+        <w:rPr>
+          <w:rFonts w:cstheme="minorHAnsi"/>
+        </w:rPr>
+      </w:pPr>
+    </w:p>
+    <w:p>
+      <w:pPr>
+        <w:rPr>
+          <w:rFonts w:cstheme="minorHAnsi"/>
+        </w:rPr>
+      </w:pPr>
+      <w:r>
+        <w:rPr>
+          <w:rFonts w:cstheme="minorHAnsi"/>
+          <w:b/>
+          <w:sz w:val="22"/>
+          <w:szCs w:val="22"/>
+        </w:rPr>
+        <w:t>Is mTORC1 the main driver of altered placental nutrient flux in maternal obesity?</w:t>
+      </w:r>
+      <w:r>
+        <w:rPr>
+          <w:rFonts w:cstheme="minorHAnsi"/>
+          <w:sz w:val="22"/>
+          <w:szCs w:val="22"/>
+        </w:rPr>
+        <w:t xml:space="preserve"> Recent studies have highlighted the role of mTORC1 in promoting fetal nutrient acquisition </w:t>
+      </w:r>
+      <w:r>
+        <w:rPr>
+          <w:rFonts w:cstheme="minorHAnsi"/>
+          <w:sz w:val="22"/>
+          <w:szCs w:val="22"/>
+        </w:rPr>
+        <w:fldChar w:fldCharType="begin" w:fldLock="1"/>
+      </w:r>
+      <w:r>
+        <w:rPr>
+          <w:rFonts w:cstheme="minorHAnsi"/>
+          <w:sz w:val="22"/>
+          <w:szCs w:val="22"/>
+        </w:rPr>
+        <w:instrText>ADDIN CSL_CITATION {"citationItems":[{"id":"ITEM-1","itemData":{"DOI":"10.1161/JAHA.117.005506","ISSN":"2047-9980","PMID":"28778941","abstract":"BACKGROUND Fetal growth impacts cardiovascular health throughout postnatal life in humans. Various animal models of intrauterine growth restriction exhibit reduced heart size at birth, which negatively influences cardiac function in adulthood. The mechanistic target of rapamycin complex 1 (mTORC1) integrates nutrient and growth factor availability with cell growth, thereby regulating organ size. This study aimed at elucidating a possible involvement of mTORC1 in intrauterine growth restriction and prenatal heart growth. METHODS AND RESULTS We inhibited mTORC1 in fetal mice by rapamycin treatment of pregnant dams in late gestation. Prenatal rapamycin treatment reduces mTORC1 activity in various organs at birth, which is fully restored by postnatal day 3. Rapamycin-treated neonates exhibit a 16% reduction in body weight compared with vehicle-treated controls. Heart weight decreases by 35%, resulting in a significantly reduced heart weight/body weight ratio, smaller left ventricular dimensions, and reduced cardiac output in rapamycin- versus vehicle-treated mice at birth. Although proliferation rates in neonatal rapamycin-treated hearts are unaffected, cardiomyocyte size is reduced, and apoptosis increased compared with vehicle-treated neonates. Rapamycin-treated mice exhibit postnatal catch-up growth, but body weight and left ventricular mass remain reduced in adulthood. Prenatal mTORC1 inhibition causes a reduction in cardiomyocyte number in adult hearts compared with controls, which is partially compensated for by an increased cardiomyocyte volume, resulting in normal cardiac function without maladaptive left ventricular remodeling. CONCLUSIONS Prenatal rapamycin treatment of pregnant dams represents a new mouse model of intrauterine growth restriction and identifies an important role of mTORC1 in perinatal cardiac growth.","author":[{"dropping-particle":"","family":"Hennig","given":"Maria","non-dropping-particle":"","parse-names":false,"suffix":""},{"dropping-particle":"","family":"Fiedler","given":"Saskia","non-dropping-particle":"","parse-names":false,"suffix":""},{"dropping-particle":"","family":"Jux","given":"Christian","non-dropping-particle":"","parse-names":false,"suffix":""},{"dropping-particle":"","family":"Thierfelder","given":"Ludwig","non-dropping-particle":"","parse-names":false,"suffix":""},{"dropping-particle":"","family":"Drenckhahn","given":"Jörg‐Detlef","non-dropping-particle":"","parse-names":false,"suffix":""}],"container-title":"Journal of the American Heart Association","id":"ITEM-1","issue":"8","issued":{"date-parts":[["2017","8","2"]]},"title":"Prenatal Mechanistic Target of Rapamycin Complex 1 (m TORC1) Inhibition by Rapamycin Treatment of Pregnant Mice Causes Intrauterine Growth Restriction and Alters Postnatal Cardiac Growth, Morphology, and Function","type":"article-journal","volume":"6"},"uris":["http://www.mendeley.com/documents/?uuid=3ccc6d06-44bc-308a-a640-d122c1682927"]},{"id":"ITEM-2","itemData":{"DOI":"10.1210/jc.2012-2667","ISSN":"0021-972X","PMID":"23150676","abstract":"CONTEXT Babies of obese women are often large at birth, which is associated with perinatal complications and metabolic syndrome later in life. The mechanisms linking maternal obesity to fetal overgrowth are largely unknown. OBJECTIVE We tested the hypothesis that placental insulin/IGF-I and mammalian target of rapamycin (mTOR) signaling is activated and amino acid transporter activity is increased in large babies of obese women. DESIGN AND SETTING Pregnant women were recruited prospectively for collection of placental tissue at a university hospital and academic biomedical center. PATIENTS OR OTHER PARTICIPANTS Twenty-three Swedish pregnant women with first trimester body mass index ranging from 18.5 to 44.9 kg/m(2) and with uncomplicated pregnancies participated in the study. INTERVENTIONS There were no interventions. MAIN OUTCOME MEASURES We determined the phosphorylation of key signaling molecules (including Akt, IRS-1, S6K1, 4EBP-1, RPS6, and AMPK) in the placental insulin/IGF-I, AMPK, and mTOR signaling pathways. The activity and protein expression of the amino acid transporter systems A and L were measured in syncytiotrophoblast microvillous plasma membranes. RESULTS Birth weights (range, 3025-4235 g) were positively correlated to maternal body mass index (P &lt; 0.05). The activity of placental insulin/IGF-I and mTOR signaling was positively correlated (P &lt; 0.001), whereas AMPK phosphorylation was inversely (P &lt; 0.05) correlated to birth weight. Microvillous plasma membrane system A, but not system L, activity and protein expression of the system A isoform SNAT2 were positively correlated to birth weight (P &lt; 0.001). CONCLUSIONS Up-regulation of specific placental amino acid transporter isoforms may contribute to fetal overgrowth in maternal obesity. This effect may be mediated by activation of insulin/IGF-I and mTOR signaling pathways, which are positive regulators of placental amino acid transporters.","author":[{"dropping-particle":"","family":"Jansson","given":"Nina","non-dropping-particle":"","parse-names":false,"suffix":""},{"dropping-particle":"","family":"Rosario","given":"Fredrick J.","non-dropping-particle":"","parse-names":false,"suffix":""},{"dropping-particle":"","family":"Gaccioli","given":"Francesca","non-dropping-particle":"","parse-names":false,"suffix":""},{"dropping-particle":"","family":"Lager","given":"Susanne","non-dropping-particle":"","parse-names":false,"suffix":""},{"dropping-particle":"","family":"Jones","given":"Helen N.","non-dropping-particle":"","parse-names":false,"suffix":""},{"dropping-particle":"","family":"Roos","given":"Sara","non-dropping-particle":"","parse-names":false,"suffix":""},{"dropping-particle":"","family":"Jansson","given":"Thomas","non-dropping-particle":"","parse-names":false,"suffix":""},{"dropping-particle":"","family":"Powell","given":"Theresa L.","non-dropping-particle":"","parse-names":false,"suffix":""}],"container-title":"The Journal of Clinical Endocrinology &amp; Metabolism","id":"ITEM-2","issue":"1","issued":{"date-parts":[["2013","1"]]},"page":"105-113","title":"Activation of Placental mTOR Signaling and Amino Acid Transporters in Obese Women Giving Birth to Large Babies","type":"article-journal","volume":"98"},"uris":["http://www.mendeley.com/documents/?uuid=393d54dd-5e9d-3677-816c-e472d51f44a8"]}],"mendeley":{"formattedCitation":"(Jansson &lt;i&gt;et al.&lt;/i&gt;, 2013; Hennig &lt;i&gt;et al.&lt;/i&gt;, 2017)","plainTextFormattedCitation":"(Jansson et al., 2013; Hennig et al., 2017)","previouslyFormattedCitation":"(Jansson &lt;i&gt;et al.&lt;/i&gt;, 2013; Hennig &lt;i&gt;et al.&lt;/i&gt;, 2017)"},"properties":{"noteIndex":0},"schema":"https://github.com/citation-style-language/schema/raw/master/csl-citation.json"}</w:instrText>
+      </w:r>
+      <w:r>
+        <w:rPr>
+          <w:rFonts w:cstheme="minorHAnsi"/>
+          <w:sz w:val="22"/>
+          <w:szCs w:val="22"/>
+        </w:rPr>
+        <w:fldChar w:fldCharType="separate"/>
+      </w:r>
+      <w:r>
+        <w:rPr>
+          <w:rFonts w:cstheme="minorHAnsi"/>
+          <w:noProof/>
+          <w:sz w:val="22"/>
+          <w:szCs w:val="22"/>
+        </w:rPr>
+        <w:t xml:space="preserve">(Jansson </w:t>
+      </w:r>
+      <w:r>
+        <w:rPr>
+          <w:rFonts w:cstheme="minorHAnsi"/>
           <w:i/>
-          <w:sz w:val="22"/>
-          <w:szCs w:val="22"/>
-        </w:rPr>
-        <w:t xml:space="preserve">in utero </w:t>
-      </w:r>
-      <w:r>
-        <w:rPr>
-          <w:sz w:val="22"/>
-          <w:szCs w:val="22"/>
-        </w:rPr>
-        <w:t xml:space="preserve">perturbances and their effect on placental role. </w:t>
-      </w:r>
-      <w:r>
-        <w:rPr>
-          <w:sz w:val="22"/>
-          <w:szCs w:val="22"/>
-        </w:rPr>
-        <w:t xml:space="preserve">We will examine the </w:t>
-      </w:r>
-      <w:r>
-        <w:rPr>
-          <w:sz w:val="22"/>
-          <w:szCs w:val="22"/>
-        </w:rPr>
-        <w:t>mechanisms by which</w:t>
-      </w:r>
-      <w:r>
-        <w:rPr>
-          <w:sz w:val="22"/>
-          <w:szCs w:val="22"/>
-        </w:rPr>
-        <w:t xml:space="preserve"> maternal obesity </w:t>
-      </w:r>
-      <w:r>
-        <w:rPr>
-          <w:sz w:val="22"/>
-          <w:szCs w:val="22"/>
-        </w:rPr>
-        <w:t xml:space="preserve">and stress </w:t>
-      </w:r>
-      <w:r>
-        <w:rPr>
-          <w:sz w:val="22"/>
-          <w:szCs w:val="22"/>
-        </w:rPr>
-        <w:t xml:space="preserve">influence the offspring health through altering the maternofetal interface and placental </w:t>
-      </w:r>
-      <w:r>
-        <w:rPr>
-          <w:sz w:val="22"/>
-          <w:szCs w:val="22"/>
-        </w:rPr>
-        <w:t>nutrient transport and endocrine function</w:t>
-      </w:r>
-      <w:r>
-        <w:rPr>
-          <w:sz w:val="22"/>
-          <w:szCs w:val="22"/>
-        </w:rPr>
-        <w:t xml:space="preserve"> </w:t>
-      </w:r>
-      <w:r>
-        <w:rPr>
+          <w:noProof/>
+          <w:sz w:val="22"/>
+          <w:szCs w:val="22"/>
+        </w:rPr>
+        <w:t>et al.</w:t>
+      </w:r>
+      <w:r>
+        <w:rPr>
+          <w:rFonts w:cstheme="minorHAnsi"/>
+          <w:noProof/>
+          <w:sz w:val="22"/>
+          <w:szCs w:val="22"/>
+        </w:rPr>
+        <w:t xml:space="preserve">, 2013; Hennig </w:t>
+      </w:r>
+      <w:r>
+        <w:rPr>
+          <w:rFonts w:cstheme="minorHAnsi"/>
+          <w:i/>
+          <w:noProof/>
+          <w:sz w:val="22"/>
+          <w:szCs w:val="22"/>
+        </w:rPr>
+        <w:t>et al.</w:t>
+      </w:r>
+      <w:r>
+        <w:rPr>
+          <w:rFonts w:cstheme="minorHAnsi"/>
+          <w:noProof/>
+          <w:sz w:val="22"/>
+          <w:szCs w:val="22"/>
+        </w:rPr>
+        <w:t>, 2017)</w:t>
+      </w:r>
+      <w:r>
+        <w:rPr>
+          <w:rFonts w:cstheme="minorHAnsi"/>
+          <w:sz w:val="22"/>
+          <w:szCs w:val="22"/>
+        </w:rPr>
+        <w:fldChar w:fldCharType="end"/>
+      </w:r>
+      <w:r>
+        <w:rPr>
+          <w:rFonts w:cstheme="minorHAnsi"/>
+          <w:sz w:val="22"/>
+          <w:szCs w:val="22"/>
+        </w:rPr>
+        <w:t xml:space="preserve">. Rapamycin treatment during late gestation in mice reduced pup birth weight and caused placental insufficiency mimicking intrauterine growth restriction </w:t>
+      </w:r>
+      <w:r>
+        <w:rPr>
+          <w:rFonts w:cstheme="minorHAnsi"/>
           <w:sz w:val="22"/>
           <w:szCs w:val="22"/>
         </w:rPr>
@@ -4138,13 +4874,15 @@
       </w:r>
       <w:r>
         <w:rPr>
-          <w:sz w:val="22"/>
-          <w:szCs w:val="22"/>
-        </w:rPr>
-        <w:instrText>ADDIN CSL_CITATION {"citationItems":[{"id":"ITEM-1","itemData":{"DOI":"10.1095/biolreprod.114.121798","ISSN":"0006-3363","PMID":"25122064","abstract":"The placenta mediates maternal-fetal exchange and has historically been regarded as a passive conduit for nutrients. However, emerging evidence suggests that the placenta actively responds to nutritional and metabolic signals from the mother and the fetus. We propose that the placenta integrates a multitude of maternal and fetal nutritional cues with information from intrinsic nutrient-sensing signaling pathways to match fetal demand with maternal supply by regulating maternal physiology, placental growth, and nutrient transport. This process, which we have called placental nutrient sensing, ensures optimal allocation of resources between the mother and the fetus to maximize the chances for propagation of parental genes without jeopardizing maternal health. We suggest that these mechanisms have evolved because of the evolutionary pressures of maternal undernutrition, which result in decreased placental growth and down-regulation of nutrient transporters, thereby limiting fetal growth to ensure maternal survival. These regulatory loops may also function in response to maternal overnutrition, leading to increased placental growth and nutrient transport in cases of maternal obesity or gestational diabetes. Thus, placental nutrient sensing modulates maternal-fetal resource allocation to increase the likelihood of reproductive success. This model implies that the placenta plays a critical role in mediating fetal programming and determining lifelong health.","author":[{"dropping-particle":"","family":"Díaz","given":"Paula","non-dropping-particle":"","parse-names":false,"suffix":""},{"dropping-particle":"","family":"Powell","given":"Theresa L.","non-dropping-particle":"","parse-names":false,"suffix":""},{"dropping-particle":"","family":"Jansson","given":"Thomas","non-dropping-particle":"","parse-names":false,"suffix":""}],"container-title":"Biology of Reproduction","id":"ITEM-1","issue":"4","issued":{"date-parts":[["2014","10","1"]]},"page":"82","title":"The Role of Placental Nutrient Sensing in Maternal-Fetal Resource Allocation1","type":"article-journal","volume":"91"},"uris":["http://www.mendeley.com/documents/?uuid=1d8b74b6-2a7e-3382-9751-e3a19779a9ac"]},{"id":"ITEM-2","itemData":{"DOI":"10.3389/fphys.2016.00012","ISSN":"1664-042X","PMID":"26858656","abstract":"Placental responses to maternal perturbations are complex and remain poorly understood. Altered maternal environment during pregnancy such as hypoxia, stress, obesity, diabetes, toxins, altered nutrition, inflammation, and reduced utero-placental blood flow may influence fetal development, which can predispose to diseases later in life. The placenta being a metabolically active tissue responds to these perturbations by regulating the fetal supply of nutrients and oxygen and secretion of hormones into the maternal and fetal circulation. We have proposed that placental nutrient sensing integrates maternal and fetal nutritional cues with information from intrinsic nutrient sensing signaling pathways to balance fetal demand with the ability of the mother to support pregnancy by regulating maternal physiology, placental growth, and placental nutrient transport. Emerging evidence suggests that the nutrient-sensing signaling pathway mechanistic target of rapamycin (mTOR) plays a central role in this process. Thus, placental nutrient sensing plays a critical role in modulating maternal-fetal resource allocation, thereby affecting fetal growth and the life-long health of the fetus.","author":[{"dropping-particle":"","family":"Dimasuay","given":"Kris Genelyn","non-dropping-particle":"","parse-names":false,"suffix":""},{"dropping-particle":"","family":"Boeuf","given":"Philippe","non-dropping-particle":"","parse-names":false,"suffix":""},{"dropping-particle":"","family":"Powell","given":"Theresa L.","non-dropping-particle":"","parse-names":false,"suffix":""},{"dropping-particle":"","family":"Jansson","given":"Thomas","non-dropping-particle":"","parse-names":false,"suffix":""}],"container-title":"Frontiers in Physiology","id":"ITEM-2","issued":{"date-parts":[["2016","1","29"]]},"page":"12","title":"Placental Responses to Changes in the Maternal Environment Determine Fetal Growth","type":"article-journal","volume":"7"},"uris":["http://www.mendeley.com/documents/?uuid=94022dcb-51b5-3caa-a779-e2bcde35ac55"]},{"id":"ITEM-3","itemData":{"DOI":"10.1111/1440-1681.12009","ISSN":"03051870","author":[{"dropping-particle":"","family":"Singh","given":"Reetu R","non-dropping-particle":"","parse-names":false,"suffix":""},{"dropping-particle":"","family":"Cuffe","given":"James SM","non-dropping-particle":"","parse-names":false,"suffix":""},{"dropping-particle":"","family":"Moritz","given":"Karen M","non-dropping-particle":"","parse-names":false,"suffix":""}],"container-title":"Clinical and Experimental Pharmacology and Physiology","id":"ITEM-3","issue":"11","issued":{"date-parts":[["2012","11","1"]]},"page":"979-989","publisher":"Wiley/Blackwell (10.1111)","title":"Short- and long-term effects of exposure to natural and synthetic glucocorticoids during development","type":"article-journal","volume":"39"},"uris":["http://www.mendeley.com/documents/?uuid=13be8ca7-7ed8-3c26-9960-1a7d1c18fe88"]}],"mendeley":{"formattedCitation":"(Singh &lt;i&gt;et al.&lt;/i&gt;, 2012; Díaz &lt;i&gt;et al.&lt;/i&gt;, 2014; Dimasuay &lt;i&gt;et al.&lt;/i&gt;, 2016)","plainTextFormattedCitation":"(Singh et al., 2012; Díaz et al., 2014; Dimasuay et al., 2016)","previouslyFormattedCitation":"(Singh &lt;i&gt;et al.&lt;/i&gt;, 2012; Díaz &lt;i&gt;et al.&lt;/i&gt;, 2014; Dimasuay &lt;i&gt;et al.&lt;/i&gt;, 2016)"},"properties":{"noteIndex":0},"schema":"https://github.com/citation-style-language/schema/raw/master/csl-citation.json"}</w:instrText>
-      </w:r>
-      <w:r>
-        <w:rPr>
+          <w:rFonts w:cstheme="minorHAnsi"/>
+          <w:sz w:val="22"/>
+          <w:szCs w:val="22"/>
+        </w:rPr>
+        <w:instrText>ADDIN CSL_CITATION {"citationItems":[{"id":"ITEM-1","itemData":{"DOI":"10.1161/JAHA.117.005506","ISSN":"2047-9980","PMID":"28778941","abstract":"BACKGROUND Fetal growth impacts cardiovascular health throughout postnatal life in humans. Various animal models of intrauterine growth restriction exhibit reduced heart size at birth, which negatively influences cardiac function in adulthood. The mechanistic target of rapamycin complex 1 (mTORC1) integrates nutrient and growth factor availability with cell growth, thereby regulating organ size. This study aimed at elucidating a possible involvement of mTORC1 in intrauterine growth restriction and prenatal heart growth. METHODS AND RESULTS We inhibited mTORC1 in fetal mice by rapamycin treatment of pregnant dams in late gestation. Prenatal rapamycin treatment reduces mTORC1 activity in various organs at birth, which is fully restored by postnatal day 3. Rapamycin-treated neonates exhibit a 16% reduction in body weight compared with vehicle-treated controls. Heart weight decreases by 35%, resulting in a significantly reduced heart weight/body weight ratio, smaller left ventricular dimensions, and reduced cardiac output in rapamycin- versus vehicle-treated mice at birth. Although proliferation rates in neonatal rapamycin-treated hearts are unaffected, cardiomyocyte size is reduced, and apoptosis increased compared with vehicle-treated neonates. Rapamycin-treated mice exhibit postnatal catch-up growth, but body weight and left ventricular mass remain reduced in adulthood. Prenatal mTORC1 inhibition causes a reduction in cardiomyocyte number in adult hearts compared with controls, which is partially compensated for by an increased cardiomyocyte volume, resulting in normal cardiac function without maladaptive left ventricular remodeling. CONCLUSIONS Prenatal rapamycin treatment of pregnant dams represents a new mouse model of intrauterine growth restriction and identifies an important role of mTORC1 in perinatal cardiac growth.","author":[{"dropping-particle":"","family":"Hennig","given":"Maria","non-dropping-particle":"","parse-names":false,"suffix":""},{"dropping-particle":"","family":"Fiedler","given":"Saskia","non-dropping-particle":"","parse-names":false,"suffix":""},{"dropping-particle":"","family":"Jux","given":"Christian","non-dropping-particle":"","parse-names":false,"suffix":""},{"dropping-particle":"","family":"Thierfelder","given":"Ludwig","non-dropping-particle":"","parse-names":false,"suffix":""},{"dropping-particle":"","family":"Drenckhahn","given":"Jörg‐Detlef","non-dropping-particle":"","parse-names":false,"suffix":""}],"container-title":"Journal of the American Heart Association","id":"ITEM-1","issue":"8","issued":{"date-parts":[["2017","8","2"]]},"title":"Prenatal Mechanistic Target of Rapamycin Complex 1 (m TORC1) Inhibition by Rapamycin Treatment of Pregnant Mice Causes Intrauterine Growth Restriction and Alters Postnatal Cardiac Growth, Morphology, and Function","type":"article-journal","volume":"6"},"uris":["http://www.mendeley.com/documents/?uuid=3ccc6d06-44bc-308a-a640-d122c1682927"]}],"mendeley":{"formattedCitation":"(Hennig &lt;i&gt;et al.&lt;/i&gt;, 2017)","plainTextFormattedCitation":"(Hennig et al., 2017)","previouslyFormattedCitation":"(Hennig &lt;i&gt;et al.&lt;/i&gt;, 2017)"},"properties":{"noteIndex":0},"schema":"https://github.com/citation-style-language/schema/raw/master/csl-citation.json"}</w:instrText>
+      </w:r>
+      <w:r>
+        <w:rPr>
+          <w:rFonts w:cstheme="minorHAnsi"/>
           <w:sz w:val="22"/>
           <w:szCs w:val="22"/>
         </w:rPr>
@@ -4152,14 +4890,16 @@
       </w:r>
       <w:r>
         <w:rPr>
-          <w:noProof/>
-          <w:sz w:val="22"/>
-          <w:szCs w:val="22"/>
-        </w:rPr>
-        <w:t xml:space="preserve">(Singh </w:t>
-      </w:r>
-      <w:r>
-        <w:rPr>
+          <w:rFonts w:cstheme="minorHAnsi"/>
+          <w:noProof/>
+          <w:sz w:val="22"/>
+          <w:szCs w:val="22"/>
+        </w:rPr>
+        <w:t xml:space="preserve">(Hennig </w:t>
+      </w:r>
+      <w:r>
+        <w:rPr>
+          <w:rFonts w:cstheme="minorHAnsi"/>
           <w:i/>
           <w:noProof/>
           <w:sz w:val="22"/>
@@ -4169,48 +4909,16 @@
       </w:r>
       <w:r>
         <w:rPr>
-          <w:noProof/>
-          <w:sz w:val="22"/>
-          <w:szCs w:val="22"/>
-        </w:rPr>
-        <w:t xml:space="preserve">, 2012; Díaz </w:t>
-      </w:r>
-      <w:r>
-        <w:rPr>
-          <w:i/>
-          <w:noProof/>
-          <w:sz w:val="22"/>
-          <w:szCs w:val="22"/>
-        </w:rPr>
-        <w:t>et al.</w:t>
-      </w:r>
-      <w:r>
-        <w:rPr>
-          <w:noProof/>
-          <w:sz w:val="22"/>
-          <w:szCs w:val="22"/>
-        </w:rPr>
-        <w:t xml:space="preserve">, 2014; Dimasuay </w:t>
-      </w:r>
-      <w:r>
-        <w:rPr>
-          <w:i/>
-          <w:noProof/>
-          <w:sz w:val="22"/>
-          <w:szCs w:val="22"/>
-        </w:rPr>
-        <w:t>et al.</w:t>
-      </w:r>
-      <w:r>
-        <w:rPr>
-          <w:noProof/>
-          <w:sz w:val="22"/>
-          <w:szCs w:val="22"/>
-        </w:rPr>
-        <w:t>, 2016)</w:t>
-      </w:r>
-      <w:r>
-        <w:rPr>
+          <w:rFonts w:cstheme="minorHAnsi"/>
+          <w:noProof/>
+          <w:sz w:val="22"/>
+          <w:szCs w:val="22"/>
+        </w:rPr>
+        <w:t>, 2017)</w:t>
+      </w:r>
+      <w:r>
+        <w:rPr>
+          <w:rFonts w:cstheme="minorHAnsi"/>
           <w:sz w:val="22"/>
           <w:szCs w:val="22"/>
         </w:rPr>
@@ -4218,770 +4926,7 @@
       </w:r>
       <w:r>
         <w:rPr>
-          <w:sz w:val="22"/>
-          <w:szCs w:val="22"/>
-        </w:rPr>
-        <w:t>.</w:t>
-      </w:r>
-      <w:r>
-        <w:rPr>
-          <w:sz w:val="22"/>
-          <w:szCs w:val="22"/>
-        </w:rPr>
-        <w:t xml:space="preserve"> Determining the exact mechanisms by which maternal obesity and stress affect placental function will allow us to </w:t>
-      </w:r>
-      <w:r>
-        <w:rPr>
-          <w:sz w:val="22"/>
-          <w:szCs w:val="22"/>
-        </w:rPr>
-        <w:t xml:space="preserve">develop future treatments that rescue the effects of maternal obesity </w:t>
-      </w:r>
-      <w:r>
-        <w:rPr>
-          <w:sz w:val="22"/>
-          <w:szCs w:val="22"/>
-        </w:rPr>
-        <w:t xml:space="preserve">and corticosteroid-induced stress </w:t>
-      </w:r>
-      <w:r>
-        <w:rPr>
-          <w:sz w:val="22"/>
-          <w:szCs w:val="22"/>
-        </w:rPr>
-        <w:t>on the offspring</w:t>
-      </w:r>
-      <w:r>
-        <w:rPr>
-          <w:sz w:val="22"/>
-          <w:szCs w:val="22"/>
-        </w:rPr>
-        <w:t xml:space="preserve">. We will test the hypothesis that placental nutrient transport and endocrine function are impaired when the maternal milieu is compromised by obesity or increased maternal stress ultimately influencing the health of the developing fetus. </w:t>
-      </w:r>
-    </w:p>
-    <w:p/>
-    <w:p>
-      <w:pPr>
-        <w:rPr>
-          <w:sz w:val="22"/>
-          <w:szCs w:val="22"/>
-        </w:rPr>
-      </w:pPr>
-      <w:r>
-        <w:rPr>
-          <w:b/>
-          <w:sz w:val="22"/>
-          <w:szCs w:val="22"/>
-        </w:rPr>
-        <w:lastRenderedPageBreak/>
-        <w:t>Specific Aim 1: Determining the effects of maternal diet-induced obesity on placental transport</w:t>
-      </w:r>
-      <w:r>
-        <w:rPr>
-          <w:b/>
-          <w:sz w:val="22"/>
-          <w:szCs w:val="22"/>
-        </w:rPr>
-        <w:t xml:space="preserve"> of nutrients and endocrine function</w:t>
-      </w:r>
-      <w:r>
-        <w:rPr>
-          <w:b/>
-          <w:sz w:val="22"/>
-          <w:szCs w:val="22"/>
-        </w:rPr>
-        <w:t>.</w:t>
-      </w:r>
-      <w:r>
-        <w:rPr>
-          <w:sz w:val="22"/>
-          <w:szCs w:val="22"/>
-        </w:rPr>
-        <w:t xml:space="preserve"> The specific mechanisms that mediate placental transport of macronutrients in conditions of maternal obesity remain elusive. </w:t>
-      </w:r>
-      <w:r>
-        <w:rPr>
-          <w:sz w:val="22"/>
-          <w:szCs w:val="22"/>
-          <w:u w:val="single"/>
-        </w:rPr>
-        <w:t xml:space="preserve">Our hypothesis is that maternal obesity </w:t>
-      </w:r>
-      <w:r>
-        <w:rPr>
-          <w:sz w:val="22"/>
-          <w:szCs w:val="22"/>
-          <w:u w:val="single"/>
-        </w:rPr>
-        <w:t>increases</w:t>
-      </w:r>
-      <w:r>
-        <w:rPr>
-          <w:sz w:val="22"/>
-          <w:szCs w:val="22"/>
-          <w:u w:val="single"/>
-        </w:rPr>
-        <w:t xml:space="preserve"> the flux of </w:t>
-      </w:r>
-      <w:r>
-        <w:rPr>
-          <w:sz w:val="22"/>
-          <w:szCs w:val="22"/>
-          <w:u w:val="single"/>
-        </w:rPr>
-        <w:t>glucose and lipids</w:t>
-      </w:r>
-      <w:r>
-        <w:rPr>
-          <w:sz w:val="22"/>
-          <w:szCs w:val="22"/>
-          <w:u w:val="single"/>
-        </w:rPr>
-        <w:t xml:space="preserve"> from the maternal compartment to the fetal compartment </w:t>
-      </w:r>
-      <w:r>
-        <w:rPr>
-          <w:sz w:val="22"/>
-          <w:szCs w:val="22"/>
-          <w:u w:val="single"/>
-        </w:rPr>
-        <w:t>and leads to an impaired placental hormonal function</w:t>
-      </w:r>
-      <w:r>
-        <w:rPr>
-          <w:sz w:val="22"/>
-          <w:szCs w:val="22"/>
-          <w:u w:val="single"/>
-        </w:rPr>
-        <w:t>.</w:t>
-      </w:r>
-      <w:r>
-        <w:rPr>
-          <w:sz w:val="22"/>
-          <w:szCs w:val="22"/>
-          <w:u w:val="single"/>
-        </w:rPr>
-        <w:t xml:space="preserve"> </w:t>
-      </w:r>
-      <w:r>
-        <w:rPr>
-          <w:sz w:val="22"/>
-          <w:szCs w:val="22"/>
-        </w:rPr>
-        <w:t xml:space="preserve">Reduced placental growth hormone has been associated with intrauterine growth restriction </w:t>
-      </w:r>
-      <w:r>
-        <w:rPr>
-          <w:sz w:val="22"/>
-          <w:szCs w:val="22"/>
-        </w:rPr>
-        <w:fldChar w:fldCharType="begin" w:fldLock="1"/>
-      </w:r>
-      <w:r>
-        <w:rPr>
-          <w:sz w:val="22"/>
-          <w:szCs w:val="22"/>
-        </w:rPr>
-        <w:instrText>ADDIN CSL_CITATION {"citationItems":[{"id":"ITEM-1","itemData":{"DOI":"10.1016/j.ghir.2010.12.002","ISSN":"10966374","PMID":"21212012","abstract":"OBJECTIVE The human Placental Growth Hormone (hPGH) and the Insulin-like Growth Factor (IGF) system are implicated in fetal development. This study aimed to evaluate the expression of hPGH, IGF-I, IGFBP-1 and IGFBP-3 genes in placentas from pregnancies complicated by fetal growth restriction (FGR). DESIGN The study group was comprised of term placentas from 47 FGR-complicated pregnancies of no recognizable cause. Thirty-seven placentas from normal pregnancies with appropriate for gestational age birth weight were used as controls. The expression status of the genes was evaluated by quantitative real-time PCR. RESULTS hPGH, IGF-I and IGFBP-1 exhibited significantly lower expression compared to the controls (p=0.003, p=0.049 and p=0.001, respectively). Numerically, lower IGFBP-3 expression was also demonstrated in the FGR-affected group, without however reaching statistical significance (p=0.129). Significant co-expression patterns were detected among the study genes in both the FGR and normal pregnancies. CONCLUSION Decreased placental expression levels of hPGH, IGF-I and IGFBP-1 were demonstrated in pregnancies with FGR. Whether these alterations are a causative factor of FGR or accompany other pathogenetic mechanisms requires further investigation.","author":[{"dropping-particle":"","family":"Koutsaki","given":"Maria","non-dropping-particle":"","parse-names":false,"suffix":""},{"dropping-particle":"","family":"Sifakis","given":"Stavros","non-dropping-particle":"","parse-names":false,"suffix":""},{"dropping-particle":"","family":"Zaravinos","given":"Apostolos","non-dropping-particle":"","parse-names":false,"suffix":""},{"dropping-particle":"","family":"Koutroulakis","given":"Dimitrios","non-dropping-particle":"","parse-names":false,"suffix":""},{"dropping-particle":"","family":"Koukoura","given":"Ourania","non-dropping-particle":"","parse-names":false,"suffix":""},{"dropping-particle":"","family":"Spandidos","given":"Demetrios A.","non-dropping-particle":"","parse-names":false,"suffix":""}],"container-title":"Growth Hormone &amp; IGF Research","id":"ITEM-1","issue":"1","issued":{"date-parts":[["2011","2"]]},"page":"31-36","title":"Decreased placental expression of hPGH, IGF-I and IGFBP-1 in pregnancies complicated by fetal growth restriction","type":"article-journal","volume":"21"},"uris":["http://www.mendeley.com/documents/?uuid=69e0b557-e2d4-3e94-b450-075b793cb43a"]}],"mendeley":{"formattedCitation":"(Koutsaki &lt;i&gt;et al.&lt;/i&gt;, 2011)","plainTextFormattedCitation":"(Koutsaki et al., 2011)","previouslyFormattedCitation":"(Koutsaki &lt;i&gt;et al.&lt;/i&gt;, 2011)"},"properties":{"noteIndex":0},"schema":"https://github.com/citation-style-language/schema/raw/master/csl-citation.json"}</w:instrText>
-      </w:r>
-      <w:r>
-        <w:rPr>
-          <w:sz w:val="22"/>
-          <w:szCs w:val="22"/>
-        </w:rPr>
-        <w:fldChar w:fldCharType="separate"/>
-      </w:r>
-      <w:r>
-        <w:rPr>
-          <w:noProof/>
-          <w:sz w:val="22"/>
-          <w:szCs w:val="22"/>
-        </w:rPr>
-        <w:t xml:space="preserve">(Koutsaki </w:t>
-      </w:r>
-      <w:r>
-        <w:rPr>
-          <w:i/>
-          <w:noProof/>
-          <w:sz w:val="22"/>
-          <w:szCs w:val="22"/>
-        </w:rPr>
-        <w:t>et al.</w:t>
-      </w:r>
-      <w:r>
-        <w:rPr>
-          <w:noProof/>
-          <w:sz w:val="22"/>
-          <w:szCs w:val="22"/>
-        </w:rPr>
-        <w:t>, 2011)</w:t>
-      </w:r>
-      <w:r>
-        <w:rPr>
-          <w:sz w:val="22"/>
-          <w:szCs w:val="22"/>
-        </w:rPr>
-        <w:fldChar w:fldCharType="end"/>
-      </w:r>
-      <w:r>
-        <w:rPr>
-          <w:sz w:val="22"/>
-          <w:szCs w:val="22"/>
-        </w:rPr>
-        <w:t xml:space="preserve"> and thus we believe that increased levels may contribute to fetal macrosomia. </w:t>
-      </w:r>
-      <w:r>
-        <w:rPr>
-          <w:sz w:val="22"/>
-          <w:szCs w:val="22"/>
-        </w:rPr>
-        <w:t xml:space="preserve">To test this we will determine a) how maternal obesity affects mRNA and protein expression of macronutrient transporters in the placenta b) the flux of macronutrients from the maternal to placenta and fetal compartment </w:t>
-      </w:r>
-      <w:r>
-        <w:rPr>
-          <w:i/>
-          <w:sz w:val="22"/>
-          <w:szCs w:val="22"/>
-        </w:rPr>
-        <w:t>in vivo</w:t>
-      </w:r>
-      <w:r>
-        <w:rPr>
-          <w:sz w:val="22"/>
-          <w:szCs w:val="22"/>
-        </w:rPr>
-        <w:t xml:space="preserve"> and </w:t>
-      </w:r>
-      <w:r>
-        <w:rPr>
-          <w:i/>
-          <w:sz w:val="22"/>
-          <w:szCs w:val="22"/>
-        </w:rPr>
-        <w:t>in vitro</w:t>
-      </w:r>
-      <w:r>
-        <w:rPr>
-          <w:sz w:val="22"/>
-          <w:szCs w:val="22"/>
-        </w:rPr>
-        <w:t xml:space="preserve"> and c) changes in the placental growth hormone secretions.</w:t>
-      </w:r>
-    </w:p>
-    <w:p>
-      <w:pPr>
-        <w:rPr>
-          <w:sz w:val="22"/>
-          <w:szCs w:val="22"/>
-        </w:rPr>
-      </w:pPr>
-      <w:r>
-        <w:rPr>
-          <w:b/>
-          <w:sz w:val="22"/>
-          <w:szCs w:val="22"/>
-        </w:rPr>
-        <w:t>Rationale:</w:t>
-      </w:r>
-      <w:r>
-        <w:rPr>
-          <w:sz w:val="22"/>
-          <w:szCs w:val="22"/>
-        </w:rPr>
-        <w:t xml:space="preserve"> Although maternal obesity is shown to have negative outcomes on offspring health, the exact mechanisms modulating these outcomes remain unclear. There has been a focus on diabetes and pregnancy outcomes showing inconsistent results regarding placental system A transport of amino acids </w:t>
-      </w:r>
-      <w:r>
-        <w:rPr>
-          <w:sz w:val="22"/>
-          <w:szCs w:val="22"/>
-        </w:rPr>
-        <w:fldChar w:fldCharType="begin" w:fldLock="1"/>
-      </w:r>
-      <w:r>
-        <w:rPr>
-          <w:sz w:val="22"/>
-          <w:szCs w:val="22"/>
-        </w:rPr>
-        <w:instrText>ADDIN CSL_CITATION {"citationItems":[{"id":"ITEM-1","itemData":{"DOI":"10.1017/S2040174412000529","ISSN":"2040-1752","PMID":"25054676","abstract":"The mechanisms linking maternal nutrition to fetal growth and programming of adult disease remain to be fully established. We review data on changes in placental transport in response to altered maternal nutrition, including compromized utero-placental blood flow. In human intrauterine growth restriction and in most animal models involving maternal undernutrition or restricted placental blood flow, the activity of placental transporters, in particular for amino acids, is decreased in late pregnancy. The effect of maternal overnutrition on placental transport remains largely unexplored. However, some, but not all, studies in women with diabetes giving birth to large babies indicate an upregulation of placental transporters for amino acids, glucose and fatty acids. These data support the concept that the placenta responds to maternal nutritional cues by altering placental function to match fetal growth to the ability of the maternal supply line to allocate resources to the fetus. On the other hand, some findings in humans and mice suggest that placental transporters are regulated in response to fetal demand signals. These observations are consistent with the idea that fetal signals regulate placental function to compensate for changes in nutrient availability. We propose that the placenta integrates maternal and fetal nutritional cues with information from intrinsic nutrient sensors. Together, these signals regulate placental growth and nutrient transport to balance fetal demand with the ability of the mother to support pregnancy. Thus, the placenta plays a critical role in modulating maternal-fetal resource allocation, thereby affecting fetal growth and the long-term health of the offspring.","author":[{"dropping-particle":"","family":"Gaccioli","given":"F","non-dropping-particle":"","parse-names":false,"suffix":""},{"dropping-particle":"","family":"Lager","given":"S","non-dropping-particle":"","parse-names":false,"suffix":""},{"dropping-particle":"","family":"Powell","given":"T L","non-dropping-particle":"","parse-names":false,"suffix":""},{"dropping-particle":"","family":"Jansson","given":"T","non-dropping-particle":"","parse-names":false,"suffix":""}],"container-title":"Journal of developmental origins of health and disease","id":"ITEM-1","issue":"2","issued":{"date-parts":[["2013","4"]]},"page":"101-15","publisher":"NIH Public Access","title":"Placental transport in response to altered maternal nutrition.","type":"article-journal","volume":"4"},"uris":["http://www.mendeley.com/documents/?uuid=5a5e7ed3-0124-3a00-bd7f-0aa37e64d677"]}],"mendeley":{"formattedCitation":"(Gaccioli &lt;i&gt;et al.&lt;/i&gt;, 2013)","plainTextFormattedCitation":"(Gaccioli et al., 2013)","previouslyFormattedCitation":"(Gaccioli &lt;i&gt;et al.&lt;/i&gt;, 2013)"},"properties":{"noteIndex":0},"schema":"https://github.com/citation-style-language/schema/raw/master/csl-citation.json"}</w:instrText>
-      </w:r>
-      <w:r>
-        <w:rPr>
-          <w:sz w:val="22"/>
-          <w:szCs w:val="22"/>
-        </w:rPr>
-        <w:fldChar w:fldCharType="separate"/>
-      </w:r>
-      <w:r>
-        <w:rPr>
-          <w:noProof/>
-          <w:sz w:val="22"/>
-          <w:szCs w:val="22"/>
-        </w:rPr>
-        <w:t xml:space="preserve">(Gaccioli </w:t>
-      </w:r>
-      <w:r>
-        <w:rPr>
-          <w:i/>
-          <w:noProof/>
-          <w:sz w:val="22"/>
-          <w:szCs w:val="22"/>
-        </w:rPr>
-        <w:t>et al.</w:t>
-      </w:r>
-      <w:r>
-        <w:rPr>
-          <w:noProof/>
-          <w:sz w:val="22"/>
-          <w:szCs w:val="22"/>
-        </w:rPr>
-        <w:t>, 2013)</w:t>
-      </w:r>
-      <w:r>
-        <w:rPr>
-          <w:sz w:val="22"/>
-          <w:szCs w:val="22"/>
-        </w:rPr>
-        <w:fldChar w:fldCharType="end"/>
-      </w:r>
-      <w:r>
-        <w:rPr>
-          <w:sz w:val="22"/>
-          <w:szCs w:val="22"/>
-        </w:rPr>
-        <w:t xml:space="preserve">. The function of the placenta in the context of maternal obesity requires further investigation as different models of obesity in animals have shown dissimilar maternal and placental phenotypes </w:t>
-      </w:r>
-      <w:r>
-        <w:rPr>
-          <w:sz w:val="22"/>
-          <w:szCs w:val="22"/>
-        </w:rPr>
-        <w:fldChar w:fldCharType="begin" w:fldLock="1"/>
-      </w:r>
-      <w:r>
-        <w:rPr>
-          <w:sz w:val="22"/>
-          <w:szCs w:val="22"/>
-        </w:rPr>
-        <w:instrText>ADDIN CSL_CITATION {"citationItems":[{"id":"ITEM-1","itemData":{"DOI":"10.1017/S2040174412000529","ISSN":"2040-1752","PMID":"25054676","abstract":"The mechanisms linking maternal nutrition to fetal growth and programming of adult disease remain to be fully established. We review data on changes in placental transport in response to altered maternal nutrition, including compromized utero-placental blood flow. In human intrauterine growth restriction and in most animal models involving maternal undernutrition or restricted placental blood flow, the activity of placental transporters, in particular for amino acids, is decreased in late pregnancy. The effect of maternal overnutrition on placental transport remains largely unexplored. However, some, but not all, studies in women with diabetes giving birth to large babies indicate an upregulation of placental transporters for amino acids, glucose and fatty acids. These data support the concept that the placenta responds to maternal nutritional cues by altering placental function to match fetal growth to the ability of the maternal supply line to allocate resources to the fetus. On the other hand, some findings in humans and mice suggest that placental transporters are regulated in response to fetal demand signals. These observations are consistent with the idea that fetal signals regulate placental function to compensate for changes in nutrient availability. We propose that the placenta integrates maternal and fetal nutritional cues with information from intrinsic nutrient sensors. Together, these signals regulate placental growth and nutrient transport to balance fetal demand with the ability of the mother to support pregnancy. Thus, the placenta plays a critical role in modulating maternal-fetal resource allocation, thereby affecting fetal growth and the long-term health of the offspring.","author":[{"dropping-particle":"","family":"Gaccioli","given":"F","non-dropping-particle":"","parse-names":false,"suffix":""},{"dropping-particle":"","family":"Lager","given":"S","non-dropping-particle":"","parse-names":false,"suffix":""},{"dropping-particle":"","family":"Powell","given":"T L","non-dropping-particle":"","parse-names":false,"suffix":""},{"dropping-particle":"","family":"Jansson","given":"T","non-dropping-particle":"","parse-names":false,"suffix":""}],"container-title":"Journal of developmental origins of health and disease","id":"ITEM-1","issue":"2","issued":{"date-parts":[["2013","4"]]},"page":"101-15","publisher":"NIH Public Access","title":"Placental transport in response to altered maternal nutrition.","type":"article-journal","volume":"4"},"uris":["http://www.mendeley.com/documents/?uuid=5a5e7ed3-0124-3a00-bd7f-0aa37e64d677"]}],"mendeley":{"formattedCitation":"(Gaccioli &lt;i&gt;et al.&lt;/i&gt;, 2013)","plainTextFormattedCitation":"(Gaccioli et al., 2013)","previouslyFormattedCitation":"(Gaccioli &lt;i&gt;et al.&lt;/i&gt;, 2013)"},"properties":{"noteIndex":0},"schema":"https://github.com/citation-style-language/schema/raw/master/csl-citation.json"}</w:instrText>
-      </w:r>
-      <w:r>
-        <w:rPr>
-          <w:sz w:val="22"/>
-          <w:szCs w:val="22"/>
-        </w:rPr>
-        <w:fldChar w:fldCharType="separate"/>
-      </w:r>
-      <w:r>
-        <w:rPr>
-          <w:noProof/>
-          <w:sz w:val="22"/>
-          <w:szCs w:val="22"/>
-        </w:rPr>
-        <w:t xml:space="preserve">(Gaccioli </w:t>
-      </w:r>
-      <w:r>
-        <w:rPr>
-          <w:i/>
-          <w:noProof/>
-          <w:sz w:val="22"/>
-          <w:szCs w:val="22"/>
-        </w:rPr>
-        <w:t>et al.</w:t>
-      </w:r>
-      <w:r>
-        <w:rPr>
-          <w:noProof/>
-          <w:sz w:val="22"/>
-          <w:szCs w:val="22"/>
-        </w:rPr>
-        <w:t>, 2013)</w:t>
-      </w:r>
-      <w:r>
-        <w:rPr>
-          <w:sz w:val="22"/>
-          <w:szCs w:val="22"/>
-        </w:rPr>
-        <w:fldChar w:fldCharType="end"/>
-      </w:r>
-      <w:r>
-        <w:rPr>
-          <w:sz w:val="22"/>
-          <w:szCs w:val="22"/>
-        </w:rPr>
-        <w:t xml:space="preserve">. Maternal obesity exacerbates the natural state of maternal insulin-resistance via increased placental hormonal function. Placental hormonal function further promotes a catabolic maternal state and reduces maternal insulin sensitivity </w:t>
-      </w:r>
-      <w:r>
-        <w:rPr>
-          <w:sz w:val="22"/>
-          <w:szCs w:val="22"/>
-        </w:rPr>
-        <w:fldChar w:fldCharType="begin" w:fldLock="1"/>
-      </w:r>
-      <w:r>
-        <w:rPr>
-          <w:sz w:val="22"/>
-          <w:szCs w:val="22"/>
-        </w:rPr>
-        <w:instrText>ADDIN CSL_CITATION {"citationItems":[{"id":"ITEM-1","itemData":{"ISSN":"1941-2797","PMID":"19173021","abstract":"The increasing rate of maternal obesity provides a major challenge to obstetric practice. Maternal obesity can result in negative outcomes for both women and fetuses. The maternal risks during pregnancy include gestational diabetes and preeclampsia. The fetus is at risk for stillbirth and congenital anomalies. Obesity in pregnancy can also affect health later in life for both mother and child. For women, these risks include heart disease and hypertension. Children have a risk of future obesity and heart disease. Women and their offspring are at increased risk for diabetes. Obstetrician-gynecologists are well positioned to prevent and treat this epidemic.","author":[{"dropping-particle":"","family":"Leddy","given":"Meaghan A","non-dropping-particle":"","parse-names":false,"suffix":""},{"dropping-particle":"","family":"Power","given":"Michael L","non-dropping-particle":"","parse-names":false,"suffix":""},{"dropping-particle":"","family":"Schulkin","given":"Jay","non-dropping-particle":"","parse-names":false,"suffix":""}],"container-title":"Reviews in obstetrics &amp; gynecology","id":"ITEM-1","issue":"4","issued":{"date-parts":[["2008"]]},"page":"170-8","publisher":"MedReviews, LLC","title":"The impact of maternal obesity on maternal and fetal health.","type":"article-journal","volume":"1"},"uris":["http://www.mendeley.com/documents/?uuid=a691fb6b-a3de-3348-b237-545f7e5212a7"]}],"mendeley":{"formattedCitation":"(Leddy &lt;i&gt;et al.&lt;/i&gt;, 2008)","plainTextFormattedCitation":"(Leddy et al., 2008)","previouslyFormattedCitation":"(Leddy &lt;i&gt;et al.&lt;/i&gt;, 2008)"},"properties":{"noteIndex":0},"schema":"https://github.com/citation-style-language/schema/raw/master/csl-citation.json"}</w:instrText>
-      </w:r>
-      <w:r>
-        <w:rPr>
-          <w:sz w:val="22"/>
-          <w:szCs w:val="22"/>
-        </w:rPr>
-        <w:fldChar w:fldCharType="separate"/>
-      </w:r>
-      <w:r>
-        <w:rPr>
-          <w:noProof/>
-          <w:sz w:val="22"/>
-          <w:szCs w:val="22"/>
-        </w:rPr>
-        <w:t xml:space="preserve">(Leddy </w:t>
-      </w:r>
-      <w:r>
-        <w:rPr>
-          <w:i/>
-          <w:noProof/>
-          <w:sz w:val="22"/>
-          <w:szCs w:val="22"/>
-        </w:rPr>
-        <w:t>et al.</w:t>
-      </w:r>
-      <w:r>
-        <w:rPr>
-          <w:noProof/>
-          <w:sz w:val="22"/>
-          <w:szCs w:val="22"/>
-        </w:rPr>
-        <w:t>, 2008)</w:t>
-      </w:r>
-      <w:r>
-        <w:rPr>
-          <w:sz w:val="22"/>
-          <w:szCs w:val="22"/>
-        </w:rPr>
-        <w:fldChar w:fldCharType="end"/>
-      </w:r>
-      <w:r>
-        <w:rPr>
-          <w:sz w:val="22"/>
-          <w:szCs w:val="22"/>
-        </w:rPr>
-        <w:t xml:space="preserve">. Mechanisms thought to be responsible for the placental and fetal phenotypes in maternal obesity include the increased lipid transport to the placenta and fetus considering the increased insulin resistant state of the mother </w:t>
-      </w:r>
-      <w:r>
-        <w:rPr>
-          <w:sz w:val="22"/>
-          <w:szCs w:val="22"/>
-        </w:rPr>
-        <w:fldChar w:fldCharType="begin" w:fldLock="1"/>
-      </w:r>
-      <w:r>
-        <w:rPr>
-          <w:sz w:val="22"/>
-          <w:szCs w:val="22"/>
-        </w:rPr>
-        <w:instrText>ADDIN CSL_CITATION {"citationItems":[{"id":"ITEM-1","itemData":{"ISSN":"1941-2797","PMID":"19173021","abstract":"The increasing rate of maternal obesity provides a major challenge to obstetric practice. Maternal obesity can result in negative outcomes for both women and fetuses. The maternal risks during pregnancy include gestational diabetes and preeclampsia. The fetus is at risk for stillbirth and congenital anomalies. Obesity in pregnancy can also affect health later in life for both mother and child. For women, these risks include heart disease and hypertension. Children have a risk of future obesity and heart disease. Women and their offspring are at increased risk for diabetes. Obstetrician-gynecologists are well positioned to prevent and treat this epidemic.","author":[{"dropping-particle":"","family":"Leddy","given":"Meaghan A","non-dropping-particle":"","parse-names":false,"suffix":""},{"dropping-particle":"","family":"Power","given":"Michael L","non-dropping-particle":"","parse-names":false,"suffix":""},{"dropping-particle":"","family":"Schulkin","given":"Jay","non-dropping-particle":"","parse-names":false,"suffix":""}],"container-title":"Reviews in obstetrics &amp; gynecology","id":"ITEM-1","issue":"4","issued":{"date-parts":[["2008"]]},"page":"170-8","publisher":"MedReviews, LLC","title":"The impact of maternal obesity on maternal and fetal health.","type":"article-journal","volume":"1"},"uris":["http://www.mendeley.com/documents/?uuid=a691fb6b-a3de-3348-b237-545f7e5212a7"]}],"mendeley":{"formattedCitation":"(Leddy &lt;i&gt;et al.&lt;/i&gt;, 2008)","plainTextFormattedCitation":"(Leddy et al., 2008)","previouslyFormattedCitation":"(Leddy &lt;i&gt;et al.&lt;/i&gt;, 2008)"},"properties":{"noteIndex":0},"schema":"https://github.com/citation-style-language/schema/raw/master/csl-citation.json"}</w:instrText>
-      </w:r>
-      <w:r>
-        <w:rPr>
-          <w:sz w:val="22"/>
-          <w:szCs w:val="22"/>
-        </w:rPr>
-        <w:fldChar w:fldCharType="separate"/>
-      </w:r>
-      <w:r>
-        <w:rPr>
-          <w:noProof/>
-          <w:sz w:val="22"/>
-          <w:szCs w:val="22"/>
-        </w:rPr>
-        <w:t xml:space="preserve">(Leddy </w:t>
-      </w:r>
-      <w:r>
-        <w:rPr>
-          <w:i/>
-          <w:noProof/>
-          <w:sz w:val="22"/>
-          <w:szCs w:val="22"/>
-        </w:rPr>
-        <w:t>et al.</w:t>
-      </w:r>
-      <w:r>
-        <w:rPr>
-          <w:noProof/>
-          <w:sz w:val="22"/>
-          <w:szCs w:val="22"/>
-        </w:rPr>
-        <w:t>, 2008)</w:t>
-      </w:r>
-      <w:r>
-        <w:rPr>
-          <w:sz w:val="22"/>
-          <w:szCs w:val="22"/>
-        </w:rPr>
-        <w:fldChar w:fldCharType="end"/>
-      </w:r>
-      <w:r>
-        <w:rPr>
-          <w:sz w:val="22"/>
-          <w:szCs w:val="22"/>
-        </w:rPr>
-        <w:t xml:space="preserve">. The  mammalian target of rapamycin 1 (mTORC1) is thought to play an active role in promoting placental anabolic function and increased fetal supply of nutrients by orchestrating changes in nutrient transport. According to Jansson et al., a diet high in fat and sugar showed increased activation of mTORC1, and increased placental insulin and insulin-like growth factor1 signaling pathways. </w:t>
-      </w:r>
-      <w:r>
-        <w:rPr>
-          <w:sz w:val="22"/>
-          <w:szCs w:val="22"/>
-        </w:rPr>
-        <w:fldChar w:fldCharType="begin" w:fldLock="1"/>
-      </w:r>
-      <w:r>
-        <w:rPr>
-          <w:sz w:val="22"/>
-          <w:szCs w:val="22"/>
-        </w:rPr>
-        <w:instrText>ADDIN CSL_CITATION {"citationItems":[{"id":"ITEM-1","itemData":{"DOI":"10.1210/jc.2012-2667","ISSN":"0021-972X","PMID":"23150676","abstract":"CONTEXT Babies of obese women are often large at birth, which is associated with perinatal complications and metabolic syndrome later in life. The mechanisms linking maternal obesity to fetal overgrowth are largely unknown. OBJECTIVE We tested the hypothesis that placental insulin/IGF-I and mammalian target of rapamycin (mTOR) signaling is activated and amino acid transporter activity is increased in large babies of obese women. DESIGN AND SETTING Pregnant women were recruited prospectively for collection of placental tissue at a university hospital and academic biomedical center. PATIENTS OR OTHER PARTICIPANTS Twenty-three Swedish pregnant women with first trimester body mass index ranging from 18.5 to 44.9 kg/m(2) and with uncomplicated pregnancies participated in the study. INTERVENTIONS There were no interventions. MAIN OUTCOME MEASURES We determined the phosphorylation of key signaling molecules (including Akt, IRS-1, S6K1, 4EBP-1, RPS6, and AMPK) in the placental insulin/IGF-I, AMPK, and mTOR signaling pathways. The activity and protein expression of the amino acid transporter systems A and L were measured in syncytiotrophoblast microvillous plasma membranes. RESULTS Birth weights (range, 3025-4235 g) were positively correlated to maternal body mass index (P &lt; 0.05). The activity of placental insulin/IGF-I and mTOR signaling was positively correlated (P &lt; 0.001), whereas AMPK phosphorylation was inversely (P &lt; 0.05) correlated to birth weight. Microvillous plasma membrane system A, but not system L, activity and protein expression of the system A isoform SNAT2 were positively correlated to birth weight (P &lt; 0.001). CONCLUSIONS Up-regulation of specific placental amino acid transporter isoforms may contribute to fetal overgrowth in maternal obesity. This effect may be mediated by activation of insulin/IGF-I and mTOR signaling pathways, which are positive regulators of placental amino acid transporters.","author":[{"dropping-particle":"","family":"Jansson","given":"Nina","non-dropping-particle":"","parse-names":false,"suffix":""},{"dropping-particle":"","family":"Rosario","given":"Fredrick J.","non-dropping-particle":"","parse-names":false,"suffix":""},{"dropping-particle":"","family":"Gaccioli","given":"Francesca","non-dropping-particle":"","parse-names":false,"suffix":""},{"dropping-particle":"","family":"Lager","given":"Susanne","non-dropping-particle":"","parse-names":false,"suffix":""},{"dropping-particle":"","family":"Jones","given":"Helen N.","non-dropping-particle":"","parse-names":false,"suffix":""},{"dropping-particle":"","family":"Roos","given":"Sara","non-dropping-particle":"","parse-names":false,"suffix":""},{"dropping-particle":"","family":"Jansson","given":"Thomas","non-dropping-particle":"","parse-names":false,"suffix":""},{"dropping-particle":"","family":"Powell","given":"Theresa L.","non-dropping-particle":"","parse-names":false,"suffix":""}],"container-title":"The Journal of Clinical Endocrinology &amp; Metabolism","id":"ITEM-1","issue":"1","issued":{"date-parts":[["2013","1"]]},"page":"105-113","title":"Activation of Placental mTOR Signaling and Amino Acid Transporters in Obese Women Giving Birth to Large Babies","type":"article-journal","volume":"98"},"uris":["http://www.mendeley.com/documents/?uuid=393d54dd-5e9d-3677-816c-e472d51f44a8"]}],"mendeley":{"formattedCitation":"(Jansson &lt;i&gt;et al.&lt;/i&gt;, 2013)","plainTextFormattedCitation":"(Jansson et al., 2013)","previouslyFormattedCitation":"(Jansson &lt;i&gt;et al.&lt;/i&gt;, 2013)"},"properties":{"noteIndex":0},"schema":"https://github.com/citation-style-language/schema/raw/master/csl-citation.json"}</w:instrText>
-      </w:r>
-      <w:r>
-        <w:rPr>
-          <w:sz w:val="22"/>
-          <w:szCs w:val="22"/>
-        </w:rPr>
-        <w:fldChar w:fldCharType="separate"/>
-      </w:r>
-      <w:r>
-        <w:rPr>
-          <w:noProof/>
-          <w:sz w:val="22"/>
-          <w:szCs w:val="22"/>
-        </w:rPr>
-        <w:t xml:space="preserve">(Jansson </w:t>
-      </w:r>
-      <w:r>
-        <w:rPr>
-          <w:i/>
-          <w:noProof/>
-          <w:sz w:val="22"/>
-          <w:szCs w:val="22"/>
-        </w:rPr>
-        <w:t>et al.</w:t>
-      </w:r>
-      <w:r>
-        <w:rPr>
-          <w:noProof/>
-          <w:sz w:val="22"/>
-          <w:szCs w:val="22"/>
-        </w:rPr>
-        <w:t>, 2013)</w:t>
-      </w:r>
-      <w:r>
-        <w:rPr>
-          <w:sz w:val="22"/>
-          <w:szCs w:val="22"/>
-        </w:rPr>
-        <w:fldChar w:fldCharType="end"/>
-      </w:r>
-      <w:r>
-        <w:rPr>
-          <w:sz w:val="22"/>
-          <w:szCs w:val="22"/>
-        </w:rPr>
-        <w:t>. This aim will determine the effects of maternal obesity on placental function and will help elucidate some of the potential mechanisms underlying these changes.</w:t>
-      </w:r>
-    </w:p>
-    <w:p/>
-    <w:p>
-      <w:pPr>
-        <w:rPr>
-          <w:rFonts w:cstheme="minorHAnsi"/>
-        </w:rPr>
-      </w:pPr>
-    </w:p>
-    <w:p>
-      <w:pPr>
-        <w:rPr>
-          <w:rFonts w:cstheme="minorHAnsi"/>
-        </w:rPr>
-      </w:pPr>
-      <w:r>
-        <w:rPr>
-          <w:b/>
-          <w:sz w:val="22"/>
-          <w:szCs w:val="22"/>
-        </w:rPr>
-        <w:t>Is mTORC1 the main driver of altered placental nutrient flux in maternal obesity?</w:t>
-      </w:r>
-      <w:r>
-        <w:rPr>
-          <w:sz w:val="22"/>
-          <w:szCs w:val="22"/>
-        </w:rPr>
-        <w:t xml:space="preserve"> Recent studies have highlighted the role of mTORC1 in promoting fetal nutrient acquisition </w:t>
-      </w:r>
-      <w:r>
-        <w:rPr>
-          <w:sz w:val="22"/>
-          <w:szCs w:val="22"/>
-        </w:rPr>
-        <w:fldChar w:fldCharType="begin" w:fldLock="1"/>
-      </w:r>
-      <w:r>
-        <w:rPr>
-          <w:sz w:val="22"/>
-          <w:szCs w:val="22"/>
-        </w:rPr>
-        <w:instrText>ADDIN CSL_CITATION {"citationItems":[{"id":"ITEM-1","itemData":{"DOI":"10.1161/JAHA.117.005506","ISSN":"2047-9980","PMID":"28778941","abstract":"BACKGROUND Fetal growth impacts cardiovascular health throughout postnatal life in humans. Various animal models of intrauterine growth restriction exhibit reduced heart size at birth, which negatively influences cardiac function in adulthood. The mechanistic target of rapamycin complex 1 (mTORC1) integrates nutrient and growth factor availability with cell growth, thereby regulating organ size. This study aimed at elucidating a possible involvement of mTORC1 in intrauterine growth restriction and prenatal heart growth. METHODS AND RESULTS We inhibited mTORC1 in fetal mice by rapamycin treatment of pregnant dams in late gestation. Prenatal rapamycin treatment reduces mTORC1 activity in various organs at birth, which is fully restored by postnatal day 3. Rapamycin-treated neonates exhibit a 16% reduction in body weight compared with vehicle-treated controls. Heart weight decreases by 35%, resulting in a significantly reduced heart weight/body weight ratio, smaller left ventricular dimensions, and reduced cardiac output in rapamycin- versus vehicle-treated mice at birth. Although proliferation rates in neonatal rapamycin-treated hearts are unaffected, cardiomyocyte size is reduced, and apoptosis increased compared with vehicle-treated neonates. Rapamycin-treated mice exhibit postnatal catch-up growth, but body weight and left ventricular mass remain reduced in adulthood. Prenatal mTORC1 inhibition causes a reduction in cardiomyocyte number in adult hearts compared with controls, which is partially compensated for by an increased cardiomyocyte volume, resulting in normal cardiac function without maladaptive left ventricular remodeling. CONCLUSIONS Prenatal rapamycin treatment of pregnant dams represents a new mouse model of intrauterine growth restriction and identifies an important role of mTORC1 in perinatal cardiac growth.","author":[{"dropping-particle":"","family":"Hennig","given":"Maria","non-dropping-particle":"","parse-names":false,"suffix":""},{"dropping-particle":"","family":"Fiedler","given":"Saskia","non-dropping-particle":"","parse-names":false,"suffix":""},{"dropping-particle":"","family":"Jux","given":"Christian","non-dropping-particle":"","parse-names":false,"suffix":""},{"dropping-particle":"","family":"Thierfelder","given":"Ludwig","non-dropping-particle":"","parse-names":false,"suffix":""},{"dropping-particle":"","family":"Drenckhahn","given":"Jörg</w:instrText>
-      </w:r>
-      <w:r>
-        <w:rPr>
-          <w:rFonts w:ascii="Cambria Math" w:hAnsi="Cambria Math" w:cs="Cambria Math"/>
-          <w:sz w:val="22"/>
-          <w:szCs w:val="22"/>
-        </w:rPr>
-        <w:instrText>‐</w:instrText>
-      </w:r>
-      <w:r>
-        <w:rPr>
-          <w:sz w:val="22"/>
-          <w:szCs w:val="22"/>
-        </w:rPr>
-        <w:instrText>Detlef","non-dropping-particle":"","parse-names":false,"suffix":""}],"container-title":"Journal of the American Heart Association","id":"ITEM-1","issue":"8","issued":{"date-parts":[["2017","8","2"]]},"title":"Prenatal Mechanistic Target of Rapamycin Complex 1 (m TORC1) Inhibition by Rapamycin Treatment of Pregnant Mice Causes Intrauterine Growth Restriction and Alters Postnatal Cardiac Growth, Morphology, and Function","type":"article-journal","volume":"6"},"uris":["http://www.mendeley.com/documents/?uuid=3ccc6d06-44bc-308a-a640-d122c1682927"]},{"id":"ITEM-2","itemData":{"DOI":"10.1210/jc.2012-2667","ISSN":"0021-972X","PMID":"23150676","abstract":"CONTEXT Babies of obese women are often large at birth, which is associated with perinatal complications and metabolic syndrome later in life. The mechanisms linking maternal obesity to fetal overgrowth are largely unknown. OBJECTIVE We tested the hypothesis that placental insulin/IGF-I and mammalian target of rapamycin (mTOR) signaling is activated and amino acid transporter activity is increased in large babies of obese women. DESIGN AND SETTING Pregnant women were recruited prospectively for collection of placental tissue at a university hospital and academic biomedical center. PATIENTS OR OTHER PARTICIPANTS Twenty-three Swedish pregnant women with first trimester body mass index ranging from 18.5 to 44.9 kg/m(2) and with uncomplicated pregnancies participated in the study. INTERVENTIONS There were no interventions. MAIN OUTCOME MEASURES We determined the phosphorylation of key signaling molecules (including Akt, IRS-1, S6K1, 4EBP-1, RPS6, and AMPK) in the placental insulin/IGF-I, AMPK, and mTOR signaling pathways. The activity and protein expression of the amino acid transporter systems A and L were measured in syncytiotrophoblast microvillous plasma membranes. RESULTS Birth weights (range, 3025-4235 g) were positively correlated to maternal body mass index (P &lt; 0.05). The activity of placental insulin/IGF-I and mTOR signaling was positively correlated (P &lt; 0.001), whereas AMPK phosphorylation was inversely (P &lt; 0.05) correlated to birth weight. Microvillous plasma membrane system A, but not system L, activity and protein expression of the system A isoform SNAT2 were positively correlated to birth weight (P &lt; 0.001). CONCLUSIONS Up-regulation of specific placental amino acid transporter isoforms may contribute to fetal overgrowth in maternal obesity. This effect may be mediated by activation of insulin/IGF-I and mTOR signaling pathways, which are positive regulators of placental amino acid transporters.","author":[{"dropping-particle":"","family":"Jansson","given":"Nina","non-dropping-particle":"","parse-names":false,"suffix":""},{"dropping-particle":"","family":"Rosario","given":"Fredrick J.","non-dropping-particle":"","parse-names":false,"suffix":""},{"dropping-particle":"","family":"Gaccioli","given":"Francesca","non-dropping-particle":"","parse-names":false,"suffix":""},{"dropping-particle":"","family":"Lager","given":"Susanne","non-dropping-particle":"","parse-names":false,"suffix":""},{"dropping-particle":"","family":"Jones","given":"Helen N.","non-dropping-particle":"","parse-names":false,"suffix":""},{"dropping-particle":"","family":"Roos","given":"Sara","non-dropping-particle":"","parse-names":false,"suffix":""},{"dropping-particle":"","family":"Jansson","given":"Thomas","non-dropping-particle":"","parse-names":false,"suffix":""},{"dropping-particle":"","family":"Powell","given":"Theresa L.","non-dropping-particle":"","parse-names":false,"suffix":""}],"container-title":"The Journal of Clinical Endocrinology &amp; Metabolism","id":"ITEM-2","issue":"1","issued":{"date-parts":[["2013","1"]]},"page":"105-113","title":"Activation of Placental mTOR Signaling and Amino Acid Transporters in Obese Women Giving Birth to Large Babies","type":"article-journal","volume":"98"},"uris":["http://www.mendeley.com/documents/?uuid=393d54dd-5e9d-3677-816c-e472d51f44a8"]}],"mendeley":{"formattedCitation":"(Jansson &lt;i&gt;et al.&lt;/i&gt;, 2013; Hennig &lt;i&gt;et al.&lt;/i&gt;, 2017)","plainTextFormattedCitation":"(Jansson et al., 2013; Hennig et al., 2017)","previouslyFormattedCitation":"(Jansson &lt;i&gt;et al.&lt;/i&gt;, 2013; Hennig &lt;i&gt;et al.&lt;/i&gt;, 2017)"},"properties":{"noteIndex":0},"schema":"https://github.com/citation-style-language/schema/raw/master/csl-citation.json"}</w:instrText>
-      </w:r>
-      <w:r>
-        <w:rPr>
-          <w:sz w:val="22"/>
-          <w:szCs w:val="22"/>
-        </w:rPr>
-        <w:fldChar w:fldCharType="separate"/>
-      </w:r>
-      <w:r>
-        <w:rPr>
-          <w:noProof/>
-          <w:sz w:val="22"/>
-          <w:szCs w:val="22"/>
-        </w:rPr>
-        <w:t xml:space="preserve">(Jansson </w:t>
-      </w:r>
-      <w:r>
-        <w:rPr>
-          <w:i/>
-          <w:noProof/>
-          <w:sz w:val="22"/>
-          <w:szCs w:val="22"/>
-        </w:rPr>
-        <w:t>et al.</w:t>
-      </w:r>
-      <w:r>
-        <w:rPr>
-          <w:noProof/>
-          <w:sz w:val="22"/>
-          <w:szCs w:val="22"/>
-        </w:rPr>
-        <w:t xml:space="preserve">, 2013; Hennig </w:t>
-      </w:r>
-      <w:r>
-        <w:rPr>
-          <w:i/>
-          <w:noProof/>
-          <w:sz w:val="22"/>
-          <w:szCs w:val="22"/>
-        </w:rPr>
-        <w:t>et al.</w:t>
-      </w:r>
-      <w:r>
-        <w:rPr>
-          <w:noProof/>
-          <w:sz w:val="22"/>
-          <w:szCs w:val="22"/>
-        </w:rPr>
-        <w:t>, 2017)</w:t>
-      </w:r>
-      <w:r>
-        <w:rPr>
-          <w:sz w:val="22"/>
-          <w:szCs w:val="22"/>
-        </w:rPr>
-        <w:fldChar w:fldCharType="end"/>
-      </w:r>
-      <w:r>
-        <w:rPr>
-          <w:sz w:val="22"/>
-          <w:szCs w:val="22"/>
-        </w:rPr>
-        <w:t xml:space="preserve">. Rapamycin treatment during late gestation in mice reduced pup birth weight and caused placental insufficiency mimicking intrauterine growth restriction </w:t>
-      </w:r>
-      <w:r>
-        <w:rPr>
-          <w:sz w:val="22"/>
-          <w:szCs w:val="22"/>
-        </w:rPr>
-        <w:fldChar w:fldCharType="begin" w:fldLock="1"/>
-      </w:r>
-      <w:r>
-        <w:rPr>
-          <w:sz w:val="22"/>
-          <w:szCs w:val="22"/>
-        </w:rPr>
-        <w:instrText>ADDIN CSL_CITATION {"citationItems":[{"id":"ITEM-1","itemData":{"DOI":"10.1161/JAHA.117.005506","ISSN":"2047-9980","PMID":"28778941","abstract":"BACKGROUND Fetal growth impacts cardiovascular health throughout postnatal life in humans. Various animal models of intrauterine growth restriction exhibit reduced heart size at birth, which negatively influences cardiac function in adulthood. The mechanistic target of rapamycin complex 1 (mTORC1) integrates nutrient and growth factor availability with cell growth, thereby regulating organ size. This study aimed at elucidating a possible involvement of mTORC1 in intrauterine growth restriction and prenatal heart growth. METHODS AND RESULTS We inhibited mTORC1 in fetal mice by rapamycin treatment of pregnant dams in late gestation. Prenatal rapamycin treatment reduces mTORC1 activity in various organs at birth, which is fully restored by postnatal day 3. Rapamycin-treated neonates exhibit a 16% reduction in body weight compared with vehicle-treated controls. Heart weight decreases by 35%, resulting in a significantly reduced heart weight/body weight ratio, smaller left ventricular dimensions, and reduced cardiac output in rapamycin- versus vehicle-treated mice at birth. Although proliferation rates in neonatal rapamycin-treated hearts are unaffected, cardiomyocyte size is reduced, and apoptosis increased compared with vehicle-treated neonates. Rapamycin-treated mice exhibit postnatal catch-up growth, but body weight and left ventricular mass remain reduced in adulthood. Prenatal mTORC1 inhibition causes a reduction in cardiomyocyte number in adult hearts compared with controls, which is partially compensated for by an increased cardiomyocyte volume, resulting in normal cardiac function without maladaptive left ventricular remodeling. CONCLUSIONS Prenatal rapamycin treatment of pregnant dams represents a new mouse model of intrauterine growth restriction and identifies an important role of mTORC1 in perinatal cardiac growth.","author":[{"dropping-particle":"","family":"Hennig","given":"Maria","non-dropping-particle":"","parse-names":false,"suffix":""},{"dropping-particle":"","family":"Fiedler","given":"Saskia","non-dropping-particle":"","parse-names":false,"suffix":""},{"dropping-particle":"","family":"Jux","given":"Christian","non-dropping-particle":"","parse-names":false,"suffix":""},{"dropping-particle":"","family":"Thierfelder","given":"Ludwig","non-dropping-particle":"","parse-names":false,"suffix":""},{"dropping-particle":"","family":"Drenckhahn","given":"Jörg</w:instrText>
-      </w:r>
-      <w:r>
-        <w:rPr>
-          <w:rFonts w:ascii="Cambria Math" w:hAnsi="Cambria Math" w:cs="Cambria Math"/>
-          <w:sz w:val="22"/>
-          <w:szCs w:val="22"/>
-        </w:rPr>
-        <w:instrText>‐</w:instrText>
-      </w:r>
-      <w:r>
-        <w:rPr>
-          <w:sz w:val="22"/>
-          <w:szCs w:val="22"/>
-        </w:rPr>
-        <w:instrText>Detlef","non-dropping-particle":"","parse-names":false,"suffix":""}],"container-title":"Journal of the American Heart Association","id":"ITEM-1","issue":"8","issued":{"date-parts":[["2017","8","2"]]},"title":"Prenatal Mechanistic Target of Rapamycin Complex 1 (m TORC1) Inhibition by Rapamycin Treatment of Pregnant Mice Causes Intrauterine Growth Restriction and Alters Postnatal Cardiac Growth, Morphology, and Function","type":"article-journal","volume":"6"},"uris":["http://www.mendeley.com/documents/?uuid=3ccc6d06-44bc-308a-a640-d122c1682927"]}],"mendeley":{"formattedCitation":"(Hennig &lt;i&gt;et al.&lt;/i&gt;, 2017)","plainTextFormattedCitation":"(Hennig et al., 2017)","previouslyFormattedCitation":"(Hennig &lt;i&gt;et al.&lt;/i&gt;, 2017)"},"properties":{"noteIndex":0},"schema":"https://github.com/citation-style-language/schema/raw/master/csl-citation.json"}</w:instrText>
-      </w:r>
-      <w:r>
-        <w:rPr>
-          <w:sz w:val="22"/>
-          <w:szCs w:val="22"/>
-        </w:rPr>
-        <w:fldChar w:fldCharType="separate"/>
-      </w:r>
-      <w:r>
-        <w:rPr>
-          <w:noProof/>
-          <w:sz w:val="22"/>
-          <w:szCs w:val="22"/>
-        </w:rPr>
-        <w:t xml:space="preserve">(Hennig </w:t>
-      </w:r>
-      <w:r>
-        <w:rPr>
-          <w:i/>
-          <w:noProof/>
-          <w:sz w:val="22"/>
-          <w:szCs w:val="22"/>
-        </w:rPr>
-        <w:t>et al.</w:t>
-      </w:r>
-      <w:r>
-        <w:rPr>
-          <w:noProof/>
-          <w:sz w:val="22"/>
-          <w:szCs w:val="22"/>
-        </w:rPr>
-        <w:t>, 2017)</w:t>
-      </w:r>
-      <w:r>
-        <w:rPr>
-          <w:sz w:val="22"/>
-          <w:szCs w:val="22"/>
-        </w:rPr>
-        <w:fldChar w:fldCharType="end"/>
-      </w:r>
-      <w:r>
-        <w:rPr>
+          <w:rFonts w:cstheme="minorHAnsi"/>
           <w:sz w:val="22"/>
           <w:szCs w:val="22"/>
         </w:rPr>
@@ -5149,7 +5094,13 @@
         <w:t>. GLUT1 and GLUT3 are the most extensively studied transporters in the placenta.</w:t>
       </w:r>
     </w:p>
-    <w:p/>
+    <w:p>
+      <w:pPr>
+        <w:rPr>
+          <w:rFonts w:cstheme="minorHAnsi"/>
+        </w:rPr>
+      </w:pPr>
+    </w:p>
     <w:p>
       <w:pPr>
         <w:pStyle w:val="Heading3"/>
@@ -5556,7 +5507,13 @@
         <w:t>. Hence, despite the presence of multiple placental amino acid transport systems, system A was the main studied system in most of the currently available research.</w:t>
       </w:r>
     </w:p>
-    <w:p/>
+    <w:p>
+      <w:pPr>
+        <w:rPr>
+          <w:rFonts w:cstheme="minorHAnsi"/>
+        </w:rPr>
+      </w:pPr>
+    </w:p>
     <w:p>
       <w:pPr>
         <w:pStyle w:val="Heading3"/>
@@ -5796,7 +5753,13 @@
         <w:t>.</w:t>
       </w:r>
     </w:p>
-    <w:p/>
+    <w:p>
+      <w:pPr>
+        <w:rPr>
+          <w:rFonts w:cstheme="minorHAnsi"/>
+        </w:rPr>
+      </w:pPr>
+    </w:p>
     <w:p>
       <w:pPr>
         <w:rPr>
@@ -7223,23 +7186,7 @@
           <w:sz w:val="22"/>
           <w:szCs w:val="22"/>
         </w:rPr>
-        <w:t>on water</w:t>
-      </w:r>
-      <w:r>
-        <w:rPr>
-          <w:rFonts w:asciiTheme="minorHAnsi" w:hAnsiTheme="minorHAnsi" w:cstheme="minorHAnsi"/>
-          <w:sz w:val="22"/>
-          <w:szCs w:val="22"/>
-        </w:rPr>
-        <w:t xml:space="preserve"> and normal chow diet</w:t>
-      </w:r>
-      <w:r>
-        <w:rPr>
-          <w:rFonts w:asciiTheme="minorHAnsi" w:hAnsiTheme="minorHAnsi" w:cstheme="minorHAnsi"/>
-          <w:sz w:val="22"/>
-          <w:szCs w:val="22"/>
-        </w:rPr>
-        <w:t xml:space="preserve"> until midgestation at embryonic day 14.5</w:t>
+        <w:t>on water and normal chow diet until midgestation at embryonic day 14.5</w:t>
       </w:r>
     </w:p>
     <w:p>
@@ -7277,14 +7224,14 @@
           <w:numId w:val="2"/>
         </w:numPr>
         <w:rPr>
-          <w:rFonts w:cstheme="minorHAnsi"/>
-          <w:sz w:val="22"/>
-          <w:szCs w:val="22"/>
-        </w:rPr>
-      </w:pPr>
-      <w:r>
-        <w:rPr>
-          <w:rFonts w:cstheme="minorHAnsi"/>
+          <w:rFonts w:asciiTheme="minorHAnsi" w:hAnsiTheme="minorHAnsi" w:cstheme="minorHAnsi"/>
+          <w:sz w:val="22"/>
+          <w:szCs w:val="22"/>
+        </w:rPr>
+      </w:pPr>
+      <w:r>
+        <w:rPr>
+          <w:rFonts w:asciiTheme="minorHAnsi" w:hAnsiTheme="minorHAnsi" w:cstheme="minorHAnsi"/>
           <w:i/>
           <w:sz w:val="22"/>
           <w:szCs w:val="22"/>
@@ -7293,7 +7240,7 @@
       </w:r>
       <w:r>
         <w:rPr>
-          <w:rFonts w:cstheme="minorHAnsi"/>
+          <w:rFonts w:asciiTheme="minorHAnsi" w:hAnsiTheme="minorHAnsi" w:cstheme="minorHAnsi"/>
           <w:i/>
           <w:sz w:val="22"/>
           <w:szCs w:val="22"/>
@@ -7302,7 +7249,7 @@
       </w:r>
       <w:r>
         <w:rPr>
-          <w:rFonts w:cstheme="minorHAnsi"/>
+          <w:rFonts w:asciiTheme="minorHAnsi" w:hAnsiTheme="minorHAnsi" w:cstheme="minorHAnsi"/>
           <w:i/>
           <w:sz w:val="22"/>
           <w:szCs w:val="22"/>
@@ -7311,7 +7258,7 @@
       </w:r>
       <w:r>
         <w:rPr>
-          <w:rFonts w:cstheme="minorHAnsi"/>
+          <w:rFonts w:asciiTheme="minorHAnsi" w:hAnsiTheme="minorHAnsi" w:cstheme="minorHAnsi"/>
           <w:sz w:val="22"/>
           <w:szCs w:val="22"/>
         </w:rPr>
@@ -7319,7 +7266,7 @@
       </w:r>
       <w:r>
         <w:rPr>
-          <w:rFonts w:cstheme="minorHAnsi"/>
+          <w:rFonts w:asciiTheme="minorHAnsi" w:hAnsiTheme="minorHAnsi" w:cstheme="minorHAnsi"/>
           <w:sz w:val="22"/>
           <w:szCs w:val="22"/>
         </w:rPr>
@@ -7327,7 +7274,7 @@
       </w:r>
       <w:r>
         <w:rPr>
-          <w:rFonts w:cstheme="minorHAnsi"/>
+          <w:rFonts w:asciiTheme="minorHAnsi" w:hAnsiTheme="minorHAnsi" w:cstheme="minorHAnsi"/>
           <w:sz w:val="22"/>
           <w:szCs w:val="22"/>
         </w:rPr>
@@ -7335,7 +7282,7 @@
       </w:r>
       <w:r>
         <w:rPr>
-          <w:rFonts w:cstheme="minorHAnsi"/>
+          <w:rFonts w:asciiTheme="minorHAnsi" w:hAnsiTheme="minorHAnsi" w:cstheme="minorHAnsi"/>
           <w:sz w:val="22"/>
           <w:szCs w:val="22"/>
         </w:rPr>
@@ -7343,7 +7290,7 @@
       </w:r>
       <w:r>
         <w:rPr>
-          <w:rFonts w:cstheme="minorHAnsi"/>
+          <w:rFonts w:asciiTheme="minorHAnsi" w:hAnsiTheme="minorHAnsi" w:cstheme="minorHAnsi"/>
           <w:sz w:val="22"/>
           <w:szCs w:val="22"/>
         </w:rPr>
@@ -7354,7 +7301,7 @@
       <w:pPr>
         <w:pStyle w:val="ListParagraph"/>
         <w:rPr>
-          <w:rFonts w:cstheme="minorHAnsi"/>
+          <w:rFonts w:asciiTheme="minorHAnsi" w:hAnsiTheme="minorHAnsi" w:cstheme="minorHAnsi"/>
           <w:sz w:val="22"/>
           <w:szCs w:val="22"/>
         </w:rPr>
@@ -7368,14 +7315,14 @@
           <w:numId w:val="2"/>
         </w:numPr>
         <w:rPr>
-          <w:rFonts w:cstheme="minorHAnsi"/>
-          <w:sz w:val="22"/>
-          <w:szCs w:val="22"/>
-        </w:rPr>
-      </w:pPr>
-      <w:r>
-        <w:rPr>
-          <w:rFonts w:cstheme="minorHAnsi"/>
+          <w:rFonts w:asciiTheme="minorHAnsi" w:hAnsiTheme="minorHAnsi" w:cstheme="minorHAnsi"/>
+          <w:sz w:val="22"/>
+          <w:szCs w:val="22"/>
+        </w:rPr>
+      </w:pPr>
+      <w:r>
+        <w:rPr>
+          <w:rFonts w:asciiTheme="minorHAnsi" w:hAnsiTheme="minorHAnsi" w:cstheme="minorHAnsi"/>
           <w:i/>
           <w:sz w:val="22"/>
           <w:szCs w:val="22"/>
@@ -7384,7 +7331,7 @@
       </w:r>
       <w:r>
         <w:rPr>
-          <w:rFonts w:cstheme="minorHAnsi"/>
+          <w:rFonts w:asciiTheme="minorHAnsi" w:hAnsiTheme="minorHAnsi" w:cstheme="minorHAnsi"/>
           <w:i/>
           <w:sz w:val="22"/>
           <w:szCs w:val="22"/>
@@ -7393,7 +7340,7 @@
       </w:r>
       <w:r>
         <w:rPr>
-          <w:rFonts w:cstheme="minorHAnsi"/>
+          <w:rFonts w:asciiTheme="minorHAnsi" w:hAnsiTheme="minorHAnsi" w:cstheme="minorHAnsi"/>
           <w:i/>
           <w:sz w:val="22"/>
           <w:szCs w:val="22"/>
@@ -7402,7 +7349,7 @@
       </w:r>
       <w:r>
         <w:rPr>
-          <w:rFonts w:cstheme="minorHAnsi"/>
+          <w:rFonts w:asciiTheme="minorHAnsi" w:hAnsiTheme="minorHAnsi" w:cstheme="minorHAnsi"/>
           <w:sz w:val="22"/>
           <w:szCs w:val="22"/>
         </w:rPr>
@@ -7410,7 +7357,7 @@
       </w:r>
       <w:r>
         <w:rPr>
-          <w:rFonts w:cstheme="minorHAnsi"/>
+          <w:rFonts w:asciiTheme="minorHAnsi" w:hAnsiTheme="minorHAnsi" w:cstheme="minorHAnsi"/>
           <w:sz w:val="22"/>
           <w:szCs w:val="22"/>
         </w:rPr>
@@ -7418,7 +7365,7 @@
       </w:r>
       <w:r>
         <w:rPr>
-          <w:rFonts w:cstheme="minorHAnsi"/>
+          <w:rFonts w:asciiTheme="minorHAnsi" w:hAnsiTheme="minorHAnsi" w:cstheme="minorHAnsi"/>
           <w:sz w:val="22"/>
           <w:szCs w:val="22"/>
         </w:rPr>
@@ -7426,7 +7373,7 @@
       </w:r>
       <w:r>
         <w:rPr>
-          <w:rFonts w:cstheme="minorHAnsi"/>
+          <w:rFonts w:asciiTheme="minorHAnsi" w:hAnsiTheme="minorHAnsi" w:cstheme="minorHAnsi"/>
           <w:sz w:val="22"/>
           <w:szCs w:val="22"/>
         </w:rPr>
@@ -7732,8 +7679,6 @@
         </w:rPr>
         <w:t>assessed</w:t>
       </w:r>
-      <w:bookmarkStart w:id="27" w:name="_GoBack"/>
-      <w:bookmarkEnd w:id="27"/>
       <w:r>
         <w:rPr>
           <w:rFonts w:cstheme="minorHAnsi"/>
@@ -7803,10 +7748,10 @@
           <w:rFonts w:asciiTheme="minorHAnsi" w:hAnsiTheme="minorHAnsi" w:cstheme="minorHAnsi"/>
         </w:rPr>
       </w:pPr>
-      <w:bookmarkStart w:id="28" w:name="_Toc14983226"/>
-      <w:bookmarkStart w:id="29" w:name="_Toc15461869"/>
-      <w:bookmarkStart w:id="30" w:name="_Toc16190090"/>
-      <w:bookmarkStart w:id="31" w:name="_Toc16231279"/>
+      <w:bookmarkStart w:id="27" w:name="_Toc14983226"/>
+      <w:bookmarkStart w:id="28" w:name="_Toc15461869"/>
+      <w:bookmarkStart w:id="29" w:name="_Toc16190090"/>
+      <w:bookmarkStart w:id="30" w:name="_Toc16231279"/>
       <w:r>
         <w:rPr>
           <w:rFonts w:asciiTheme="minorHAnsi" w:hAnsiTheme="minorHAnsi" w:cstheme="minorHAnsi"/>
@@ -7826,16 +7771,16 @@
         </w:rPr>
         <w:t xml:space="preserve">: Diagram representing the </w:t>
       </w:r>
+      <w:bookmarkEnd w:id="27"/>
       <w:bookmarkEnd w:id="28"/>
+      <w:r>
+        <w:rPr>
+          <w:rFonts w:asciiTheme="minorHAnsi" w:hAnsiTheme="minorHAnsi" w:cstheme="minorHAnsi"/>
+        </w:rPr>
+        <w:t>breeding method to generate the knockout placenta</w:t>
+      </w:r>
       <w:bookmarkEnd w:id="29"/>
-      <w:r>
-        <w:rPr>
-          <w:rFonts w:asciiTheme="minorHAnsi" w:hAnsiTheme="minorHAnsi" w:cstheme="minorHAnsi"/>
-        </w:rPr>
-        <w:t>breeding method to generate the knockout placenta</w:t>
-      </w:r>
       <w:bookmarkEnd w:id="30"/>
-      <w:bookmarkEnd w:id="31"/>
     </w:p>
     <w:p>
       <w:pPr>
@@ -7897,10 +7842,99 @@
     </w:p>
     <w:p>
       <w:pPr>
-        <w:rPr>
-          <w:rFonts w:cstheme="minorHAnsi"/>
-        </w:rPr>
-      </w:pPr>
+        <w:pStyle w:val="Heading3"/>
+        <w:rPr>
+          <w:rFonts w:asciiTheme="minorHAnsi" w:hAnsiTheme="minorHAnsi" w:cstheme="minorHAnsi"/>
+        </w:rPr>
+      </w:pPr>
+      <w:r>
+        <w:rPr>
+          <w:rFonts w:asciiTheme="minorHAnsi" w:hAnsiTheme="minorHAnsi" w:cstheme="minorHAnsi"/>
+        </w:rPr>
+        <w:lastRenderedPageBreak/>
+        <w:t xml:space="preserve">Figure </w:t>
+      </w:r>
+      <w:r>
+        <w:rPr>
+          <w:rFonts w:asciiTheme="minorHAnsi" w:hAnsiTheme="minorHAnsi" w:cstheme="minorHAnsi"/>
+        </w:rPr>
+        <w:t>3</w:t>
+      </w:r>
+      <w:bookmarkStart w:id="31" w:name="_GoBack"/>
+      <w:bookmarkEnd w:id="31"/>
+      <w:r>
+        <w:rPr>
+          <w:rFonts w:asciiTheme="minorHAnsi" w:hAnsiTheme="minorHAnsi" w:cstheme="minorHAnsi"/>
+        </w:rPr>
+        <w:t xml:space="preserve">: Diagram representing the </w:t>
+      </w:r>
+      <w:r>
+        <w:rPr>
+          <w:rFonts w:asciiTheme="minorHAnsi" w:hAnsiTheme="minorHAnsi" w:cstheme="minorHAnsi"/>
+        </w:rPr>
+        <w:t>experimental design and respective timeline</w:t>
+      </w:r>
+    </w:p>
+    <w:p>
+      <w:pPr>
+        <w:rPr>
+          <w:rFonts w:cstheme="minorHAnsi"/>
+        </w:rPr>
+      </w:pPr>
+      <w:r>
+        <w:rPr>
+          <w:rFonts w:cstheme="minorHAnsi"/>
+          <w:noProof/>
+        </w:rPr>
+        <w:drawing>
+          <wp:inline distT="0" distB="0" distL="0" distR="0">
+            <wp:extent cx="6793009" cy="3182587"/>
+            <wp:effectExtent l="0" t="0" r="0" b="0"/>
+            <wp:docPr id="1" name="Picture 1"/>
+            <wp:cNvGraphicFramePr>
+              <a:graphicFrameLocks xmlns:a="http://schemas.openxmlformats.org/drawingml/2006/main" noChangeAspect="1"/>
+            </wp:cNvGraphicFramePr>
+            <a:graphic xmlns:a="http://schemas.openxmlformats.org/drawingml/2006/main">
+              <a:graphicData uri="http://schemas.openxmlformats.org/drawingml/2006/picture">
+                <pic:pic xmlns:pic="http://schemas.openxmlformats.org/drawingml/2006/picture">
+                  <pic:nvPicPr>
+                    <pic:cNvPr id="1" name="Aim 3 Cohort A and B Figure 1.pdf"/>
+                    <pic:cNvPicPr/>
+                  </pic:nvPicPr>
+                  <pic:blipFill rotWithShape="1">
+                    <a:blip r:embed="rId10">
+                      <a:extLst>
+                        <a:ext uri="{28A0092B-C50C-407E-A947-70E740481C1C}">
+                          <a14:useLocalDpi xmlns:a14="http://schemas.microsoft.com/office/drawing/2010/main" val="0"/>
+                        </a:ext>
+                      </a:extLst>
+                    </a:blip>
+                    <a:srcRect t="1" r="30896" b="43489"/>
+                    <a:stretch/>
+                  </pic:blipFill>
+                  <pic:spPr bwMode="auto">
+                    <a:xfrm>
+                      <a:off x="0" y="0"/>
+                      <a:ext cx="6830627" cy="3200211"/>
+                    </a:xfrm>
+                    <a:prstGeom prst="rect">
+                      <a:avLst/>
+                    </a:prstGeom>
+                    <a:ln>
+                      <a:noFill/>
+                    </a:ln>
+                    <a:extLst>
+                      <a:ext uri="{53640926-AAD7-44D8-BBD7-CCE9431645EC}">
+                        <a14:shadowObscured xmlns:a14="http://schemas.microsoft.com/office/drawing/2010/main"/>
+                      </a:ext>
+                    </a:extLst>
+                  </pic:spPr>
+                </pic:pic>
+              </a:graphicData>
+            </a:graphic>
+          </wp:inline>
+        </w:drawing>
+      </w:r>
     </w:p>
     <w:p>
       <w:pPr>
@@ -8113,7 +8147,16 @@
           <w:sz w:val="22"/>
           <w:szCs w:val="22"/>
         </w:rPr>
-        <w:t xml:space="preserve">Dams of groups E14.5 will be sacrificed on the respective dates based on their treatment group. Dams will be anesthetized using an isoflurane vaporizer. Toe punches will be performed to ensure that the mouse is under anesthesia. A midline incision of the skin from the rectum to the diaphragm will be made while the mouse is still alive and anesthetized using the vaporizer. The uterine horn will be exposed and placental and fetal excision will begin in order along the uterine horn starting from the side (closer to the ovaries). The amniotic sac for each pup will be ruptured using fine scissors. The placenta will be detached from the maternal tissue and the umbilical cord then weighed and immediately snap frozen or cryopreserved and in paraffin for future molecular and histological studies. Fetuses will be weighed after removal from the amniotic sac then they will be immediately sacrificed by decapitation using surgical scissors. After the complete extraction of tissue, dams will be euthanized while under anesthesia by cardiac exsanguination.  </w:t>
+        <w:t xml:space="preserve">Dams of groups E14.5 will be sacrificed on the respective dates based on their treatment group. Dams will be anesthetized using an isoflurane vaporizer. Toe punches will be performed to ensure that the mouse is under anesthesia. A midline incision of the skin from the rectum to the diaphragm will be made while the mouse is still alive and anesthetized using the vaporizer. The uterine horn will be exposed and placental and fetal excision will begin in order along the uterine horn starting from the side (closer to the ovaries). The amniotic sac for each pup will be ruptured using fine scissors. The placenta will be </w:t>
+      </w:r>
+      <w:r>
+        <w:rPr>
+          <w:rFonts w:cstheme="minorHAnsi"/>
+          <w:sz w:val="22"/>
+          <w:szCs w:val="22"/>
+        </w:rPr>
+        <w:lastRenderedPageBreak/>
+        <w:t xml:space="preserve">detached from the maternal tissue and the umbilical cord then weighed and immediately snap frozen or cryopreserved and in paraffin for future molecular and histological studies. Fetuses will be weighed after removal from the amniotic sac then they will be immediately sacrificed by decapitation using surgical scissors. After the complete extraction of tissue, dams will be euthanized while under anesthesia by cardiac exsanguination.  </w:t>
       </w:r>
     </w:p>
     <w:p>
@@ -8218,16 +8261,7 @@
           <w:sz w:val="22"/>
           <w:szCs w:val="22"/>
         </w:rPr>
-        <w:t xml:space="preserve">access to water. The effects of antenatal glucocorticoid </w:t>
-      </w:r>
-      <w:r>
-        <w:rPr>
-          <w:rFonts w:cstheme="minorHAnsi"/>
-          <w:sz w:val="22"/>
-          <w:szCs w:val="22"/>
-        </w:rPr>
-        <w:lastRenderedPageBreak/>
-        <w:t xml:space="preserve">exposure on offspring adolescent insulin sensitivity will be determined. Briefly, after the fast, the tail will be cut to allow for blood sampling via </w:t>
+        <w:t xml:space="preserve">access to water. The effects of antenatal glucocorticoid exposure on offspring adolescent insulin sensitivity will be determined. Briefly, after the fast, the tail will be cut to allow for blood sampling via </w:t>
       </w:r>
       <w:proofErr w:type="spellStart"/>
       <w:r>
@@ -8583,6 +8617,7 @@
         <w:rPr>
           <w:rFonts w:asciiTheme="minorHAnsi" w:hAnsiTheme="minorHAnsi" w:cstheme="minorHAnsi"/>
         </w:rPr>
+        <w:lastRenderedPageBreak/>
         <w:t>Western Blotting</w:t>
       </w:r>
       <w:bookmarkEnd w:id="51"/>
@@ -8815,7 +8850,6 @@
           <w:rFonts w:asciiTheme="minorHAnsi" w:hAnsiTheme="minorHAnsi" w:cstheme="minorHAnsi"/>
           <w:b/>
         </w:rPr>
-        <w:lastRenderedPageBreak/>
         <w:t>Aim 3.2:</w:t>
       </w:r>
       <w:r>
@@ -8946,43 +8980,7 @@
         <w:rPr>
           <w:rFonts w:asciiTheme="minorHAnsi" w:hAnsiTheme="minorHAnsi" w:cstheme="minorHAnsi"/>
         </w:rPr>
-        <w:t xml:space="preserve">Potential Pitfalls and alternate Approaches (Aims </w:t>
-      </w:r>
-      <w:r>
-        <w:rPr>
-          <w:rFonts w:asciiTheme="minorHAnsi" w:hAnsiTheme="minorHAnsi" w:cstheme="minorHAnsi"/>
-        </w:rPr>
-        <w:t>3</w:t>
-      </w:r>
-      <w:r>
-        <w:rPr>
-          <w:rFonts w:asciiTheme="minorHAnsi" w:hAnsiTheme="minorHAnsi" w:cstheme="minorHAnsi"/>
-        </w:rPr>
-        <w:t>.1-</w:t>
-      </w:r>
-      <w:r>
-        <w:rPr>
-          <w:rFonts w:asciiTheme="minorHAnsi" w:hAnsiTheme="minorHAnsi" w:cstheme="minorHAnsi"/>
-        </w:rPr>
-        <w:t>3</w:t>
-      </w:r>
-      <w:r>
-        <w:rPr>
-          <w:rFonts w:asciiTheme="minorHAnsi" w:hAnsiTheme="minorHAnsi" w:cstheme="minorHAnsi"/>
-        </w:rPr>
-        <w:t>.</w:t>
-      </w:r>
-      <w:r>
-        <w:rPr>
-          <w:rFonts w:asciiTheme="minorHAnsi" w:hAnsiTheme="minorHAnsi" w:cstheme="minorHAnsi"/>
-        </w:rPr>
-        <w:t>4</w:t>
-      </w:r>
-      <w:r>
-        <w:rPr>
-          <w:rFonts w:asciiTheme="minorHAnsi" w:hAnsiTheme="minorHAnsi" w:cstheme="minorHAnsi"/>
-        </w:rPr>
-        <w:t>)</w:t>
+        <w:t>Potential Pitfalls and alternate Approaches (Aims 3.1-3.4)</w:t>
       </w:r>
       <w:bookmarkEnd w:id="70"/>
       <w:bookmarkEnd w:id="71"/>
@@ -10334,7 +10332,7 @@
 </file>
 
 <file path=customXml/itemProps1.xml><?xml version="1.0" encoding="utf-8"?>
-<ds:datastoreItem xmlns:ds="http://schemas.openxmlformats.org/officeDocument/2006/customXml" ds:itemID="{AB610CA8-F0E4-6345-909A-2E4DF707DC18}">
+<ds:datastoreItem xmlns:ds="http://schemas.openxmlformats.org/officeDocument/2006/customXml" ds:itemID="{044A0B31-3190-EA43-9011-EE7CE5625484}">
   <ds:schemaRefs>
     <ds:schemaRef ds:uri="http://schemas.openxmlformats.org/officeDocument/2006/bibliography"/>
   </ds:schemaRefs>

</xml_diff>